<commit_message>
Added Animations for Running, Jumping, and Shooting. Started adding input for shooting.
</commit_message>
<xml_diff>
--- a/Robetroid Course of Action.docx
+++ b/Robetroid Course of Action.docx
@@ -416,7 +416,7 @@
       <w:pPr>
         <w:pStyle w:val="ListParagraph"/>
         <w:numPr>
-          <w:ilvl w:val="2"/>
+          <w:ilvl w:val="1"/>
           <w:numId w:val="1"/>
         </w:numPr>
         <w:rPr>
@@ -427,438 +427,452 @@
         <w:rPr>
           <w:highlight w:val="yellow"/>
         </w:rPr>
-        <w:t>Crouch</w:t>
-      </w:r>
-    </w:p>
-    <w:p>
-      <w:pPr>
-        <w:pStyle w:val="ListParagraph"/>
-        <w:numPr>
-          <w:ilvl w:val="1"/>
-          <w:numId w:val="1"/>
-        </w:numPr>
+        <w:t xml:space="preserve">Camera follows </w:t>
+      </w:r>
+      <w:proofErr w:type="spellStart"/>
+      <w:r>
         <w:rPr>
           <w:highlight w:val="yellow"/>
         </w:rPr>
-      </w:pPr>
-      <w:r>
+        <w:t>Robetroid</w:t>
+      </w:r>
+      <w:proofErr w:type="spellEnd"/>
+    </w:p>
+    <w:p>
+      <w:pPr>
+        <w:pStyle w:val="ListParagraph"/>
+        <w:numPr>
+          <w:ilvl w:val="1"/>
+          <w:numId w:val="1"/>
+        </w:numPr>
+        <w:rPr>
+          <w:highlight w:val="darkGray"/>
+        </w:rPr>
+      </w:pPr>
+      <w:r>
+        <w:rPr>
+          <w:highlight w:val="darkGray"/>
+        </w:rPr>
+        <w:t>Decrease health when hit by enemy</w:t>
+      </w:r>
+    </w:p>
+    <w:p>
+      <w:pPr>
+        <w:pStyle w:val="ListParagraph"/>
+        <w:numPr>
+          <w:ilvl w:val="1"/>
+          <w:numId w:val="1"/>
+        </w:numPr>
+        <w:rPr>
+          <w:highlight w:val="darkGray"/>
+        </w:rPr>
+      </w:pPr>
+      <w:r>
+        <w:rPr>
+          <w:highlight w:val="darkGray"/>
+        </w:rPr>
+        <w:t xml:space="preserve">Restart the stage when </w:t>
+      </w:r>
+      <w:proofErr w:type="spellStart"/>
+      <w:r>
+        <w:rPr>
+          <w:highlight w:val="darkGray"/>
+        </w:rPr>
+        <w:t>Robetroid</w:t>
+      </w:r>
+      <w:proofErr w:type="spellEnd"/>
+      <w:r>
+        <w:rPr>
+          <w:highlight w:val="darkGray"/>
+        </w:rPr>
+        <w:t xml:space="preserve"> dies as long as there are extra lives</w:t>
+      </w:r>
+    </w:p>
+    <w:p>
+      <w:pPr>
+        <w:pStyle w:val="ListParagraph"/>
+        <w:numPr>
+          <w:ilvl w:val="2"/>
+          <w:numId w:val="1"/>
+        </w:numPr>
+        <w:rPr>
+          <w:highlight w:val="darkGray"/>
+        </w:rPr>
+      </w:pPr>
+      <w:r>
+        <w:rPr>
+          <w:highlight w:val="darkGray"/>
+        </w:rPr>
+        <w:t>Depleted health</w:t>
+      </w:r>
+    </w:p>
+    <w:p>
+      <w:pPr>
+        <w:pStyle w:val="ListParagraph"/>
+        <w:numPr>
+          <w:ilvl w:val="2"/>
+          <w:numId w:val="1"/>
+        </w:numPr>
+        <w:rPr>
+          <w:highlight w:val="darkGray"/>
+        </w:rPr>
+      </w:pPr>
+      <w:r>
+        <w:rPr>
+          <w:highlight w:val="darkGray"/>
+        </w:rPr>
+        <w:t xml:space="preserve">Falls </w:t>
+      </w:r>
+    </w:p>
+    <w:p>
+      <w:pPr>
+        <w:pStyle w:val="ListParagraph"/>
+        <w:numPr>
+          <w:ilvl w:val="1"/>
+          <w:numId w:val="1"/>
+        </w:numPr>
         <w:rPr>
           <w:highlight w:val="yellow"/>
         </w:rPr>
-        <w:t xml:space="preserve">Camera follows </w:t>
+      </w:pPr>
+      <w:r>
+        <w:rPr>
+          <w:highlight w:val="yellow"/>
+        </w:rPr>
+        <w:t>Add Animations</w:t>
+      </w:r>
+    </w:p>
+    <w:p>
+      <w:pPr>
+        <w:pStyle w:val="ListParagraph"/>
+        <w:numPr>
+          <w:ilvl w:val="2"/>
+          <w:numId w:val="1"/>
+        </w:numPr>
+        <w:rPr>
+          <w:highlight w:val="yellow"/>
+        </w:rPr>
+      </w:pPr>
+      <w:r>
+        <w:rPr>
+          <w:highlight w:val="yellow"/>
+        </w:rPr>
+        <w:t>Running</w:t>
+      </w:r>
+    </w:p>
+    <w:p>
+      <w:pPr>
+        <w:pStyle w:val="ListParagraph"/>
+        <w:numPr>
+          <w:ilvl w:val="2"/>
+          <w:numId w:val="1"/>
+        </w:numPr>
+        <w:rPr>
+          <w:highlight w:val="yellow"/>
+        </w:rPr>
+      </w:pPr>
+      <w:r>
+        <w:rPr>
+          <w:highlight w:val="yellow"/>
+        </w:rPr>
+        <w:t>Jumping</w:t>
+      </w:r>
+    </w:p>
+    <w:p>
+      <w:pPr>
+        <w:pStyle w:val="ListParagraph"/>
+        <w:numPr>
+          <w:ilvl w:val="2"/>
+          <w:numId w:val="1"/>
+        </w:numPr>
+        <w:rPr>
+          <w:highlight w:val="yellow"/>
+        </w:rPr>
+      </w:pPr>
+      <w:r>
+        <w:rPr>
+          <w:highlight w:val="yellow"/>
+        </w:rPr>
+        <w:t>Shooting</w:t>
+      </w:r>
+    </w:p>
+    <w:p>
+      <w:pPr>
+        <w:pStyle w:val="ListParagraph"/>
+        <w:numPr>
+          <w:ilvl w:val="2"/>
+          <w:numId w:val="1"/>
+        </w:numPr>
+        <w:rPr>
+          <w:highlight w:val="darkGray"/>
+        </w:rPr>
+      </w:pPr>
+      <w:r>
+        <w:rPr>
+          <w:highlight w:val="darkGray"/>
+        </w:rPr>
+        <w:t>Hurt</w:t>
+      </w:r>
+    </w:p>
+    <w:p>
+      <w:pPr>
+        <w:pStyle w:val="ListParagraph"/>
+        <w:numPr>
+          <w:ilvl w:val="1"/>
+          <w:numId w:val="1"/>
+        </w:numPr>
+        <w:rPr>
+          <w:highlight w:val="green"/>
+        </w:rPr>
+      </w:pPr>
+      <w:r>
+        <w:rPr>
+          <w:highlight w:val="green"/>
+        </w:rPr>
+        <w:t>Add Appropriate SFX</w:t>
+      </w:r>
+    </w:p>
+    <w:p>
+      <w:pPr>
+        <w:pStyle w:val="ListParagraph"/>
+        <w:numPr>
+          <w:ilvl w:val="2"/>
+          <w:numId w:val="1"/>
+        </w:numPr>
+        <w:rPr>
+          <w:highlight w:val="green"/>
+        </w:rPr>
+      </w:pPr>
+      <w:r>
+        <w:rPr>
+          <w:highlight w:val="green"/>
+        </w:rPr>
+        <w:t>Die</w:t>
+      </w:r>
+    </w:p>
+    <w:p>
+      <w:pPr>
+        <w:pStyle w:val="ListParagraph"/>
+        <w:numPr>
+          <w:ilvl w:val="2"/>
+          <w:numId w:val="1"/>
+        </w:numPr>
+        <w:rPr>
+          <w:highlight w:val="green"/>
+        </w:rPr>
+      </w:pPr>
+      <w:r>
+        <w:rPr>
+          <w:highlight w:val="green"/>
+        </w:rPr>
+        <w:t>Hurt</w:t>
+      </w:r>
+    </w:p>
+    <w:p>
+      <w:pPr>
+        <w:pStyle w:val="ListParagraph"/>
+        <w:numPr>
+          <w:ilvl w:val="2"/>
+          <w:numId w:val="1"/>
+        </w:numPr>
+        <w:rPr>
+          <w:highlight w:val="green"/>
+        </w:rPr>
+      </w:pPr>
+      <w:r>
+        <w:rPr>
+          <w:highlight w:val="green"/>
+        </w:rPr>
+        <w:t>Collecting batteries</w:t>
+      </w:r>
+    </w:p>
+    <w:p>
+      <w:pPr>
+        <w:pStyle w:val="ListParagraph"/>
+        <w:numPr>
+          <w:ilvl w:val="2"/>
+          <w:numId w:val="1"/>
+        </w:numPr>
+        <w:rPr>
+          <w:highlight w:val="green"/>
+        </w:rPr>
+      </w:pPr>
+      <w:r>
+        <w:rPr>
+          <w:highlight w:val="green"/>
+        </w:rPr>
+        <w:t>Collecting extra lives</w:t>
+      </w:r>
+    </w:p>
+    <w:p>
+      <w:pPr>
+        <w:pStyle w:val="ListParagraph"/>
+        <w:numPr>
+          <w:ilvl w:val="2"/>
+          <w:numId w:val="1"/>
+        </w:numPr>
+        <w:rPr>
+          <w:highlight w:val="green"/>
+        </w:rPr>
+      </w:pPr>
+      <w:r>
+        <w:rPr>
+          <w:highlight w:val="green"/>
+        </w:rPr>
+        <w:t>Shooting</w:t>
+      </w:r>
+    </w:p>
+    <w:p>
+      <w:pPr>
+        <w:pStyle w:val="ListParagraph"/>
+        <w:numPr>
+          <w:ilvl w:val="1"/>
+          <w:numId w:val="1"/>
+        </w:numPr>
+        <w:rPr>
+          <w:highlight w:val="darkGray"/>
+        </w:rPr>
+      </w:pPr>
+      <w:r>
+        <w:rPr>
+          <w:highlight w:val="darkGray"/>
+        </w:rPr>
+        <w:t>HUD</w:t>
+      </w:r>
+    </w:p>
+    <w:p>
+      <w:pPr>
+        <w:pStyle w:val="ListParagraph"/>
+        <w:numPr>
+          <w:ilvl w:val="2"/>
+          <w:numId w:val="1"/>
+        </w:numPr>
+        <w:rPr>
+          <w:highlight w:val="darkGray"/>
+        </w:rPr>
+      </w:pPr>
+      <w:r>
+        <w:rPr>
+          <w:highlight w:val="darkGray"/>
+        </w:rPr>
+        <w:t># of lives</w:t>
+      </w:r>
+    </w:p>
+    <w:p>
+      <w:pPr>
+        <w:pStyle w:val="ListParagraph"/>
+        <w:numPr>
+          <w:ilvl w:val="2"/>
+          <w:numId w:val="1"/>
+        </w:numPr>
+        <w:rPr>
+          <w:highlight w:val="darkGray"/>
+        </w:rPr>
+      </w:pPr>
+      <w:r>
+        <w:rPr>
+          <w:highlight w:val="darkGray"/>
+        </w:rPr>
+        <w:t>Health bar</w:t>
+      </w:r>
+    </w:p>
+    <w:p>
+      <w:pPr>
+        <w:pStyle w:val="ListParagraph"/>
+        <w:numPr>
+          <w:ilvl w:val="0"/>
+          <w:numId w:val="1"/>
+        </w:numPr>
+        <w:rPr>
+          <w:highlight w:val="darkGray"/>
+        </w:rPr>
+      </w:pPr>
+      <w:r>
+        <w:rPr>
+          <w:highlight w:val="darkGray"/>
+        </w:rPr>
+        <w:t>Enemies</w:t>
+      </w:r>
+      <w:r>
+        <w:rPr>
+          <w:highlight w:val="darkGray"/>
+        </w:rPr>
+        <w:t xml:space="preserve"> (Robots)</w:t>
+      </w:r>
+    </w:p>
+    <w:p>
+      <w:pPr>
+        <w:pStyle w:val="ListParagraph"/>
+        <w:numPr>
+          <w:ilvl w:val="1"/>
+          <w:numId w:val="1"/>
+        </w:numPr>
+        <w:rPr>
+          <w:highlight w:val="darkGray"/>
+        </w:rPr>
+      </w:pPr>
+      <w:r>
+        <w:rPr>
+          <w:highlight w:val="darkGray"/>
+        </w:rPr>
+        <w:t>Moves along the platform it’s on</w:t>
+      </w:r>
+    </w:p>
+    <w:p>
+      <w:pPr>
+        <w:pStyle w:val="ListParagraph"/>
+        <w:numPr>
+          <w:ilvl w:val="1"/>
+          <w:numId w:val="1"/>
+        </w:numPr>
+        <w:rPr>
+          <w:highlight w:val="darkGray"/>
+        </w:rPr>
+      </w:pPr>
+      <w:r>
+        <w:rPr>
+          <w:highlight w:val="darkGray"/>
+        </w:rPr>
+        <w:t xml:space="preserve">Hurts </w:t>
       </w:r>
       <w:proofErr w:type="spellStart"/>
       <w:r>
         <w:rPr>
-          <w:highlight w:val="yellow"/>
-        </w:rPr>
-        <w:t>Robetroid</w:t>
+          <w:highlight w:val="darkGray"/>
+        </w:rPr>
+        <w:t>Robotroid</w:t>
       </w:r>
       <w:proofErr w:type="spellEnd"/>
-    </w:p>
-    <w:p>
-      <w:pPr>
-        <w:pStyle w:val="ListParagraph"/>
-        <w:numPr>
-          <w:ilvl w:val="1"/>
-          <w:numId w:val="1"/>
-        </w:numPr>
-        <w:rPr>
-          <w:highlight w:val="darkGray"/>
-        </w:rPr>
-      </w:pPr>
-      <w:r>
-        <w:rPr>
-          <w:highlight w:val="darkGray"/>
-        </w:rPr>
-        <w:t>Decrease health when hit by enemy</w:t>
-      </w:r>
-    </w:p>
-    <w:p>
-      <w:pPr>
-        <w:pStyle w:val="ListParagraph"/>
-        <w:numPr>
-          <w:ilvl w:val="1"/>
-          <w:numId w:val="1"/>
-        </w:numPr>
-        <w:rPr>
-          <w:highlight w:val="darkGray"/>
-        </w:rPr>
-      </w:pPr>
-      <w:r>
-        <w:rPr>
-          <w:highlight w:val="darkGray"/>
-        </w:rPr>
-        <w:t xml:space="preserve">Restart the stage when </w:t>
-      </w:r>
-      <w:proofErr w:type="spellStart"/>
-      <w:r>
-        <w:rPr>
-          <w:highlight w:val="darkGray"/>
-        </w:rPr>
-        <w:t>Robetroid</w:t>
-      </w:r>
-      <w:proofErr w:type="spellEnd"/>
-      <w:r>
-        <w:rPr>
-          <w:highlight w:val="darkGray"/>
-        </w:rPr>
-        <w:t xml:space="preserve"> dies as long as there are extra lives</w:t>
-      </w:r>
-    </w:p>
-    <w:p>
-      <w:pPr>
-        <w:pStyle w:val="ListParagraph"/>
-        <w:numPr>
-          <w:ilvl w:val="2"/>
-          <w:numId w:val="1"/>
-        </w:numPr>
-        <w:rPr>
-          <w:highlight w:val="darkGray"/>
-        </w:rPr>
-      </w:pPr>
-      <w:r>
-        <w:rPr>
-          <w:highlight w:val="darkGray"/>
-        </w:rPr>
-        <w:t>Depleted health</w:t>
-      </w:r>
-    </w:p>
-    <w:p>
-      <w:pPr>
-        <w:pStyle w:val="ListParagraph"/>
-        <w:numPr>
-          <w:ilvl w:val="2"/>
-          <w:numId w:val="1"/>
-        </w:numPr>
-        <w:rPr>
-          <w:highlight w:val="darkGray"/>
-        </w:rPr>
-      </w:pPr>
-      <w:r>
-        <w:rPr>
-          <w:highlight w:val="darkGray"/>
-        </w:rPr>
-        <w:t xml:space="preserve">Falls </w:t>
-      </w:r>
-    </w:p>
-    <w:p>
-      <w:pPr>
-        <w:pStyle w:val="ListParagraph"/>
-        <w:numPr>
-          <w:ilvl w:val="1"/>
-          <w:numId w:val="1"/>
-        </w:numPr>
-        <w:rPr>
-          <w:highlight w:val="yellow"/>
-        </w:rPr>
-      </w:pPr>
-      <w:r>
-        <w:rPr>
-          <w:highlight w:val="yellow"/>
-        </w:rPr>
-        <w:t>Add Animations</w:t>
-      </w:r>
-    </w:p>
-    <w:p>
-      <w:pPr>
-        <w:pStyle w:val="ListParagraph"/>
-        <w:numPr>
-          <w:ilvl w:val="2"/>
-          <w:numId w:val="1"/>
-        </w:numPr>
-        <w:rPr>
-          <w:highlight w:val="yellow"/>
-        </w:rPr>
-      </w:pPr>
-      <w:r>
-        <w:rPr>
-          <w:highlight w:val="yellow"/>
-        </w:rPr>
-        <w:t>Running</w:t>
-      </w:r>
-    </w:p>
-    <w:p>
-      <w:pPr>
-        <w:pStyle w:val="ListParagraph"/>
-        <w:numPr>
-          <w:ilvl w:val="2"/>
-          <w:numId w:val="1"/>
-        </w:numPr>
-        <w:rPr>
-          <w:highlight w:val="yellow"/>
-        </w:rPr>
-      </w:pPr>
-      <w:r>
-        <w:rPr>
-          <w:highlight w:val="yellow"/>
-        </w:rPr>
-        <w:t>Jumping</w:t>
-      </w:r>
-    </w:p>
-    <w:p>
-      <w:pPr>
-        <w:pStyle w:val="ListParagraph"/>
-        <w:numPr>
-          <w:ilvl w:val="2"/>
-          <w:numId w:val="1"/>
-        </w:numPr>
-        <w:rPr>
-          <w:highlight w:val="yellow"/>
-        </w:rPr>
-      </w:pPr>
-      <w:r>
-        <w:rPr>
-          <w:highlight w:val="yellow"/>
-        </w:rPr>
-        <w:t>Shooting</w:t>
-      </w:r>
-    </w:p>
-    <w:p>
-      <w:pPr>
-        <w:pStyle w:val="ListParagraph"/>
-        <w:numPr>
-          <w:ilvl w:val="2"/>
-          <w:numId w:val="1"/>
-        </w:numPr>
-        <w:rPr>
-          <w:highlight w:val="yellow"/>
-        </w:rPr>
-      </w:pPr>
-      <w:r>
-        <w:rPr>
-          <w:highlight w:val="yellow"/>
-        </w:rPr>
-        <w:t>Crouch</w:t>
-      </w:r>
-    </w:p>
-    <w:p>
-      <w:pPr>
-        <w:pStyle w:val="ListParagraph"/>
-        <w:numPr>
-          <w:ilvl w:val="2"/>
-          <w:numId w:val="1"/>
-        </w:numPr>
-        <w:rPr>
-          <w:highlight w:val="darkGray"/>
-        </w:rPr>
-      </w:pPr>
-      <w:r>
-        <w:rPr>
-          <w:highlight w:val="darkGray"/>
-        </w:rPr>
-        <w:t>Hurt</w:t>
-      </w:r>
-    </w:p>
-    <w:p>
-      <w:pPr>
-        <w:pStyle w:val="ListParagraph"/>
-        <w:numPr>
-          <w:ilvl w:val="1"/>
-          <w:numId w:val="1"/>
-        </w:numPr>
-        <w:rPr>
-          <w:highlight w:val="green"/>
-        </w:rPr>
-      </w:pPr>
-      <w:r>
-        <w:rPr>
-          <w:highlight w:val="green"/>
-        </w:rPr>
-        <w:t>Add Appropriate SFX</w:t>
-      </w:r>
-    </w:p>
-    <w:p>
-      <w:pPr>
-        <w:pStyle w:val="ListParagraph"/>
-        <w:numPr>
-          <w:ilvl w:val="2"/>
-          <w:numId w:val="1"/>
-        </w:numPr>
-        <w:rPr>
-          <w:highlight w:val="green"/>
-        </w:rPr>
-      </w:pPr>
-      <w:r>
-        <w:rPr>
-          <w:highlight w:val="green"/>
-        </w:rPr>
-        <w:t>Die</w:t>
-      </w:r>
-    </w:p>
-    <w:p>
-      <w:pPr>
-        <w:pStyle w:val="ListParagraph"/>
-        <w:numPr>
-          <w:ilvl w:val="2"/>
-          <w:numId w:val="1"/>
-        </w:numPr>
-        <w:rPr>
-          <w:highlight w:val="green"/>
-        </w:rPr>
-      </w:pPr>
-      <w:r>
-        <w:rPr>
-          <w:highlight w:val="green"/>
-        </w:rPr>
-        <w:t>Hurt</w:t>
-      </w:r>
-    </w:p>
-    <w:p>
-      <w:pPr>
-        <w:pStyle w:val="ListParagraph"/>
-        <w:numPr>
-          <w:ilvl w:val="2"/>
-          <w:numId w:val="1"/>
-        </w:numPr>
-        <w:rPr>
-          <w:highlight w:val="green"/>
-        </w:rPr>
-      </w:pPr>
-      <w:r>
-        <w:rPr>
-          <w:highlight w:val="green"/>
-        </w:rPr>
-        <w:t>Collecting batteries</w:t>
-      </w:r>
-    </w:p>
-    <w:p>
-      <w:pPr>
-        <w:pStyle w:val="ListParagraph"/>
-        <w:numPr>
-          <w:ilvl w:val="2"/>
-          <w:numId w:val="1"/>
-        </w:numPr>
-        <w:rPr>
-          <w:highlight w:val="green"/>
-        </w:rPr>
-      </w:pPr>
-      <w:r>
-        <w:rPr>
-          <w:highlight w:val="green"/>
-        </w:rPr>
-        <w:t>Collecting extra lives</w:t>
-      </w:r>
-    </w:p>
-    <w:p>
-      <w:pPr>
-        <w:pStyle w:val="ListParagraph"/>
-        <w:numPr>
-          <w:ilvl w:val="2"/>
-          <w:numId w:val="1"/>
-        </w:numPr>
-        <w:rPr>
-          <w:highlight w:val="green"/>
-        </w:rPr>
-      </w:pPr>
-      <w:r>
-        <w:rPr>
-          <w:highlight w:val="green"/>
-        </w:rPr>
-        <w:t>Shooting</w:t>
-      </w:r>
-    </w:p>
-    <w:p>
-      <w:pPr>
-        <w:pStyle w:val="ListParagraph"/>
-        <w:numPr>
-          <w:ilvl w:val="1"/>
-          <w:numId w:val="1"/>
-        </w:numPr>
-        <w:rPr>
-          <w:highlight w:val="darkGray"/>
-        </w:rPr>
-      </w:pPr>
-      <w:r>
-        <w:rPr>
-          <w:highlight w:val="darkGray"/>
-        </w:rPr>
-        <w:t>HUD</w:t>
-      </w:r>
-    </w:p>
-    <w:p>
-      <w:pPr>
-        <w:pStyle w:val="ListParagraph"/>
-        <w:numPr>
-          <w:ilvl w:val="2"/>
-          <w:numId w:val="1"/>
-        </w:numPr>
-        <w:rPr>
-          <w:highlight w:val="darkGray"/>
-        </w:rPr>
-      </w:pPr>
-      <w:r>
-        <w:rPr>
-          <w:highlight w:val="darkGray"/>
-        </w:rPr>
-        <w:t># of lives</w:t>
-      </w:r>
-    </w:p>
-    <w:p>
-      <w:pPr>
-        <w:pStyle w:val="ListParagraph"/>
-        <w:numPr>
-          <w:ilvl w:val="2"/>
-          <w:numId w:val="1"/>
-        </w:numPr>
-        <w:rPr>
-          <w:highlight w:val="darkGray"/>
-        </w:rPr>
-      </w:pPr>
-      <w:r>
-        <w:rPr>
-          <w:highlight w:val="darkGray"/>
-        </w:rPr>
-        <w:t>Health bar</w:t>
-      </w:r>
-    </w:p>
-    <w:p>
-      <w:pPr>
-        <w:pStyle w:val="ListParagraph"/>
-        <w:numPr>
-          <w:ilvl w:val="0"/>
-          <w:numId w:val="1"/>
-        </w:numPr>
-        <w:rPr>
-          <w:highlight w:val="darkGray"/>
-        </w:rPr>
-      </w:pPr>
-      <w:r>
-        <w:rPr>
-          <w:highlight w:val="darkGray"/>
-        </w:rPr>
-        <w:t>Enemies</w:t>
-      </w:r>
-      <w:r>
-        <w:rPr>
-          <w:highlight w:val="darkGray"/>
-        </w:rPr>
-        <w:t xml:space="preserve"> (Robots)</w:t>
-      </w:r>
-    </w:p>
-    <w:p>
-      <w:pPr>
-        <w:pStyle w:val="ListParagraph"/>
-        <w:numPr>
-          <w:ilvl w:val="1"/>
-          <w:numId w:val="1"/>
-        </w:numPr>
-        <w:rPr>
-          <w:highlight w:val="darkGray"/>
-        </w:rPr>
-      </w:pPr>
-      <w:r>
-        <w:rPr>
-          <w:highlight w:val="darkGray"/>
-        </w:rPr>
-        <w:t>Moves along the platform it’s on</w:t>
-      </w:r>
-    </w:p>
-    <w:p>
-      <w:pPr>
-        <w:pStyle w:val="ListParagraph"/>
-        <w:numPr>
-          <w:ilvl w:val="1"/>
+      <w:r>
+        <w:rPr>
+          <w:highlight w:val="darkGray"/>
+        </w:rPr>
+        <w:t xml:space="preserve"> when touching him</w:t>
+      </w:r>
+    </w:p>
+    <w:p>
+      <w:pPr>
+        <w:pStyle w:val="ListParagraph"/>
+        <w:numPr>
+          <w:ilvl w:val="1"/>
+          <w:numId w:val="1"/>
+        </w:numPr>
+        <w:rPr>
+          <w:highlight w:val="darkGray"/>
+        </w:rPr>
+      </w:pPr>
+      <w:r>
+        <w:rPr>
+          <w:highlight w:val="darkGray"/>
+        </w:rPr>
+        <w:t>When shot</w:t>
+      </w:r>
+    </w:p>
+    <w:p>
+      <w:pPr>
+        <w:pStyle w:val="ListParagraph"/>
+        <w:numPr>
+          <w:ilvl w:val="2"/>
           <w:numId w:val="1"/>
         </w:numPr>
         <w:rPr>
@@ -870,56 +884,6 @@
           <w:highlight w:val="darkGray"/>
         </w:rPr>
         <w:lastRenderedPageBreak/>
-        <w:t xml:space="preserve">Hurts </w:t>
-      </w:r>
-      <w:proofErr w:type="spellStart"/>
-      <w:r>
-        <w:rPr>
-          <w:highlight w:val="darkGray"/>
-        </w:rPr>
-        <w:t>Robotroid</w:t>
-      </w:r>
-      <w:proofErr w:type="spellEnd"/>
-      <w:r>
-        <w:rPr>
-          <w:highlight w:val="darkGray"/>
-        </w:rPr>
-        <w:t xml:space="preserve"> when touching him</w:t>
-      </w:r>
-    </w:p>
-    <w:p>
-      <w:pPr>
-        <w:pStyle w:val="ListParagraph"/>
-        <w:numPr>
-          <w:ilvl w:val="1"/>
-          <w:numId w:val="1"/>
-        </w:numPr>
-        <w:rPr>
-          <w:highlight w:val="darkGray"/>
-        </w:rPr>
-      </w:pPr>
-      <w:r>
-        <w:rPr>
-          <w:highlight w:val="darkGray"/>
-        </w:rPr>
-        <w:t>When shot</w:t>
-      </w:r>
-    </w:p>
-    <w:p>
-      <w:pPr>
-        <w:pStyle w:val="ListParagraph"/>
-        <w:numPr>
-          <w:ilvl w:val="2"/>
-          <w:numId w:val="1"/>
-        </w:numPr>
-        <w:rPr>
-          <w:highlight w:val="darkGray"/>
-        </w:rPr>
-      </w:pPr>
-      <w:r>
-        <w:rPr>
-          <w:highlight w:val="darkGray"/>
-        </w:rPr>
         <w:t>Blink white</w:t>
       </w:r>
     </w:p>
@@ -1679,15 +1643,15 @@
           <w:b/>
           <w:u w:val="single"/>
         </w:rPr>
+        <w:t>Builds</w:t>
+      </w:r>
+    </w:p>
+    <w:p>
+      <w:r>
+        <w:rPr>
+          <w:highlight w:val="yellow"/>
+        </w:rPr>
         <w:lastRenderedPageBreak/>
-        <w:t>Builds</w:t>
-      </w:r>
-    </w:p>
-    <w:p>
-      <w:r>
-        <w:rPr>
-          <w:highlight w:val="yellow"/>
-        </w:rPr>
         <w:t>#1</w:t>
       </w:r>
       <w:r>
@@ -1705,12 +1669,12 @@
           <w:numId w:val="4"/>
         </w:numPr>
         <w:rPr>
-          <w:highlight w:val="yellow"/>
-        </w:rPr>
-      </w:pPr>
-      <w:r>
-        <w:rPr>
-          <w:highlight w:val="yellow"/>
+          <w:highlight w:val="green"/>
+        </w:rPr>
+      </w:pPr>
+      <w:r>
+        <w:rPr>
+          <w:highlight w:val="green"/>
         </w:rPr>
         <w:t>Stage</w:t>
       </w:r>
@@ -1741,12 +1705,12 @@
           <w:numId w:val="4"/>
         </w:numPr>
         <w:rPr>
-          <w:highlight w:val="yellow"/>
-        </w:rPr>
-      </w:pPr>
-      <w:r>
-        <w:rPr>
-          <w:highlight w:val="yellow"/>
+          <w:highlight w:val="green"/>
+        </w:rPr>
+      </w:pPr>
+      <w:r>
+        <w:rPr>
+          <w:highlight w:val="green"/>
         </w:rPr>
         <w:t>Platforms</w:t>
       </w:r>
@@ -1776,201 +1740,252 @@
           <w:ilvl w:val="2"/>
           <w:numId w:val="4"/>
         </w:numPr>
-        <w:rPr>
-          <w:highlight w:val="yellow"/>
-        </w:rPr>
-      </w:pPr>
-      <w:r>
-        <w:rPr>
-          <w:highlight w:val="yellow"/>
-        </w:rPr>
+      </w:pPr>
+      <w:r>
         <w:t>Spawn Initial Ground Tiles</w:t>
+      </w:r>
+    </w:p>
+    <w:p>
+      <w:pPr>
+        <w:pStyle w:val="ListParagraph"/>
+        <w:numPr>
+          <w:ilvl w:val="0"/>
+          <w:numId w:val="4"/>
+        </w:numPr>
+        <w:rPr>
+          <w:highlight w:val="green"/>
+        </w:rPr>
+      </w:pPr>
+      <w:r>
+        <w:rPr>
+          <w:highlight w:val="green"/>
+        </w:rPr>
+        <w:t>Protagonist (</w:t>
+      </w:r>
+      <w:proofErr w:type="spellStart"/>
+      <w:r>
+        <w:rPr>
+          <w:highlight w:val="green"/>
+        </w:rPr>
+        <w:t>Robetroid</w:t>
+      </w:r>
+      <w:proofErr w:type="spellEnd"/>
+      <w:r>
+        <w:rPr>
+          <w:highlight w:val="green"/>
+        </w:rPr>
+        <w:t>)</w:t>
+      </w:r>
+    </w:p>
+    <w:p>
+      <w:pPr>
+        <w:pStyle w:val="ListParagraph"/>
+        <w:numPr>
+          <w:ilvl w:val="1"/>
+          <w:numId w:val="4"/>
+        </w:numPr>
+        <w:rPr>
+          <w:highlight w:val="cyan"/>
+        </w:rPr>
+      </w:pPr>
+      <w:r>
+        <w:rPr>
+          <w:highlight w:val="cyan"/>
+        </w:rPr>
+        <w:t>Collider</w:t>
+      </w:r>
+    </w:p>
+    <w:p>
+      <w:pPr>
+        <w:pStyle w:val="ListParagraph"/>
+        <w:numPr>
+          <w:ilvl w:val="2"/>
+          <w:numId w:val="4"/>
+        </w:numPr>
+        <w:rPr>
+          <w:highlight w:val="cyan"/>
+        </w:rPr>
+      </w:pPr>
+      <w:r>
+        <w:rPr>
+          <w:highlight w:val="cyan"/>
+        </w:rPr>
+        <w:t>Add frictionless material</w:t>
+      </w:r>
+    </w:p>
+    <w:p>
+      <w:pPr>
+        <w:pStyle w:val="ListParagraph"/>
+        <w:numPr>
+          <w:ilvl w:val="1"/>
+          <w:numId w:val="4"/>
+        </w:numPr>
+        <w:rPr>
+          <w:highlight w:val="green"/>
+        </w:rPr>
+      </w:pPr>
+      <w:r>
+        <w:rPr>
+          <w:highlight w:val="green"/>
+        </w:rPr>
+        <w:t>Player Input</w:t>
+      </w:r>
+    </w:p>
+    <w:p>
+      <w:pPr>
+        <w:pStyle w:val="ListParagraph"/>
+        <w:numPr>
+          <w:ilvl w:val="2"/>
+          <w:numId w:val="4"/>
+        </w:numPr>
+        <w:rPr>
+          <w:highlight w:val="green"/>
+        </w:rPr>
+      </w:pPr>
+      <w:r>
+        <w:rPr>
+          <w:highlight w:val="green"/>
+        </w:rPr>
+        <w:t>Jump</w:t>
+      </w:r>
+    </w:p>
+    <w:p>
+      <w:pPr>
+        <w:pStyle w:val="ListParagraph"/>
+        <w:numPr>
+          <w:ilvl w:val="2"/>
+          <w:numId w:val="4"/>
+        </w:numPr>
+        <w:rPr>
+          <w:highlight w:val="green"/>
+        </w:rPr>
+      </w:pPr>
+      <w:r>
+        <w:rPr>
+          <w:highlight w:val="green"/>
+        </w:rPr>
+        <w:t>Shoot</w:t>
+      </w:r>
+    </w:p>
+    <w:p>
+      <w:pPr>
+        <w:pStyle w:val="ListParagraph"/>
+        <w:numPr>
+          <w:ilvl w:val="2"/>
+          <w:numId w:val="4"/>
+        </w:numPr>
+        <w:rPr>
+          <w:highlight w:val="cyan"/>
+        </w:rPr>
+      </w:pPr>
+      <w:r>
+        <w:rPr>
+          <w:highlight w:val="cyan"/>
+        </w:rPr>
+        <w:t>Run</w:t>
+      </w:r>
+    </w:p>
+    <w:p>
+      <w:pPr>
+        <w:pStyle w:val="ListParagraph"/>
+        <w:numPr>
+          <w:ilvl w:val="1"/>
+          <w:numId w:val="4"/>
+        </w:numPr>
+        <w:rPr>
+          <w:highlight w:val="green"/>
+        </w:rPr>
+      </w:pPr>
+      <w:r>
+        <w:rPr>
+          <w:highlight w:val="green"/>
+        </w:rPr>
+        <w:t xml:space="preserve">Camera follows </w:t>
+      </w:r>
+      <w:proofErr w:type="spellStart"/>
+      <w:r>
+        <w:rPr>
+          <w:highlight w:val="green"/>
+        </w:rPr>
+        <w:t>Robetroid</w:t>
+      </w:r>
+      <w:proofErr w:type="spellEnd"/>
+    </w:p>
+    <w:p>
+      <w:pPr>
+        <w:pStyle w:val="ListParagraph"/>
+        <w:numPr>
+          <w:ilvl w:val="1"/>
+          <w:numId w:val="4"/>
+        </w:numPr>
+        <w:rPr>
+          <w:highlight w:val="cyan"/>
+        </w:rPr>
+      </w:pPr>
+      <w:r>
+        <w:rPr>
+          <w:highlight w:val="cyan"/>
+        </w:rPr>
+        <w:t>Add Animations</w:t>
+      </w:r>
+    </w:p>
+    <w:p>
+      <w:pPr>
+        <w:pStyle w:val="ListParagraph"/>
+        <w:numPr>
+          <w:ilvl w:val="2"/>
+          <w:numId w:val="4"/>
+        </w:numPr>
+        <w:rPr>
+          <w:highlight w:val="cyan"/>
+        </w:rPr>
+      </w:pPr>
+      <w:r>
+        <w:rPr>
+          <w:highlight w:val="cyan"/>
+        </w:rPr>
+        <w:t>Running</w:t>
+      </w:r>
+    </w:p>
+    <w:p>
+      <w:pPr>
+        <w:pStyle w:val="ListParagraph"/>
+        <w:numPr>
+          <w:ilvl w:val="2"/>
+          <w:numId w:val="4"/>
+        </w:numPr>
+        <w:rPr>
+          <w:highlight w:val="cyan"/>
+        </w:rPr>
+      </w:pPr>
+      <w:r>
+        <w:rPr>
+          <w:highlight w:val="cyan"/>
+        </w:rPr>
+        <w:t>Jumping</w:t>
+      </w:r>
+    </w:p>
+    <w:p>
+      <w:pPr>
+        <w:pStyle w:val="ListParagraph"/>
+        <w:numPr>
+          <w:ilvl w:val="2"/>
+          <w:numId w:val="4"/>
+        </w:numPr>
+        <w:rPr>
+          <w:highlight w:val="cyan"/>
+        </w:rPr>
+      </w:pPr>
+      <w:r>
+        <w:rPr>
+          <w:highlight w:val="cyan"/>
+        </w:rPr>
+        <w:t>Shooting</w:t>
       </w:r>
       <w:bookmarkStart w:id="0" w:name="_GoBack"/>
       <w:bookmarkEnd w:id="0"/>
     </w:p>
     <w:p>
-      <w:pPr>
-        <w:pStyle w:val="ListParagraph"/>
-        <w:numPr>
-          <w:ilvl w:val="0"/>
-          <w:numId w:val="4"/>
-        </w:numPr>
-      </w:pPr>
-      <w:r>
-        <w:t>Protagonist (</w:t>
-      </w:r>
-      <w:proofErr w:type="spellStart"/>
-      <w:r>
-        <w:t>Robetroid</w:t>
-      </w:r>
-      <w:proofErr w:type="spellEnd"/>
-      <w:r>
-        <w:t>)</w:t>
-      </w:r>
-    </w:p>
-    <w:p>
-      <w:pPr>
-        <w:pStyle w:val="ListParagraph"/>
-        <w:numPr>
-          <w:ilvl w:val="1"/>
-          <w:numId w:val="4"/>
-        </w:numPr>
-      </w:pPr>
-      <w:r>
-        <w:t>Collider</w:t>
-      </w:r>
-    </w:p>
-    <w:p>
-      <w:pPr>
-        <w:pStyle w:val="ListParagraph"/>
-        <w:numPr>
-          <w:ilvl w:val="2"/>
-          <w:numId w:val="4"/>
-        </w:numPr>
-      </w:pPr>
-      <w:r>
-        <w:t>Add frictionless material</w:t>
-      </w:r>
-    </w:p>
-    <w:p>
-      <w:pPr>
-        <w:pStyle w:val="ListParagraph"/>
-        <w:numPr>
-          <w:ilvl w:val="1"/>
-          <w:numId w:val="4"/>
-        </w:numPr>
-      </w:pPr>
-      <w:r>
-        <w:t>Player Input</w:t>
-      </w:r>
-    </w:p>
-    <w:p>
-      <w:pPr>
-        <w:pStyle w:val="ListParagraph"/>
-        <w:numPr>
-          <w:ilvl w:val="2"/>
-          <w:numId w:val="4"/>
-        </w:numPr>
-      </w:pPr>
-      <w:r>
-        <w:t>Jump</w:t>
-      </w:r>
-    </w:p>
-    <w:p>
-      <w:pPr>
-        <w:pStyle w:val="ListParagraph"/>
-        <w:numPr>
-          <w:ilvl w:val="2"/>
-          <w:numId w:val="4"/>
-        </w:numPr>
-      </w:pPr>
-      <w:r>
-        <w:t>Shoot</w:t>
-      </w:r>
-    </w:p>
-    <w:p>
-      <w:pPr>
-        <w:pStyle w:val="ListParagraph"/>
-        <w:numPr>
-          <w:ilvl w:val="2"/>
-          <w:numId w:val="4"/>
-        </w:numPr>
-      </w:pPr>
-      <w:r>
-        <w:t>Run</w:t>
-      </w:r>
-    </w:p>
-    <w:p>
-      <w:pPr>
-        <w:pStyle w:val="ListParagraph"/>
-        <w:numPr>
-          <w:ilvl w:val="2"/>
-          <w:numId w:val="4"/>
-        </w:numPr>
-      </w:pPr>
-      <w:r>
-        <w:t>Crouch</w:t>
-      </w:r>
-    </w:p>
-    <w:p>
-      <w:pPr>
-        <w:pStyle w:val="ListParagraph"/>
-        <w:numPr>
-          <w:ilvl w:val="1"/>
-          <w:numId w:val="4"/>
-        </w:numPr>
-      </w:pPr>
-      <w:r>
-        <w:t xml:space="preserve">Camera follows </w:t>
-      </w:r>
-      <w:proofErr w:type="spellStart"/>
-      <w:r>
-        <w:t>Robetroid</w:t>
-      </w:r>
-      <w:proofErr w:type="spellEnd"/>
-    </w:p>
-    <w:p>
-      <w:pPr>
-        <w:pStyle w:val="ListParagraph"/>
-        <w:numPr>
-          <w:ilvl w:val="1"/>
-          <w:numId w:val="4"/>
-        </w:numPr>
-      </w:pPr>
-      <w:r>
-        <w:t>Add Animations</w:t>
-      </w:r>
-    </w:p>
-    <w:p>
-      <w:pPr>
-        <w:pStyle w:val="ListParagraph"/>
-        <w:numPr>
-          <w:ilvl w:val="2"/>
-          <w:numId w:val="4"/>
-        </w:numPr>
-      </w:pPr>
-      <w:r>
-        <w:t>Running</w:t>
-      </w:r>
-    </w:p>
-    <w:p>
-      <w:pPr>
-        <w:pStyle w:val="ListParagraph"/>
-        <w:numPr>
-          <w:ilvl w:val="2"/>
-          <w:numId w:val="4"/>
-        </w:numPr>
-      </w:pPr>
-      <w:r>
-        <w:t>Jumping</w:t>
-      </w:r>
-    </w:p>
-    <w:p>
-      <w:pPr>
-        <w:pStyle w:val="ListParagraph"/>
-        <w:numPr>
-          <w:ilvl w:val="2"/>
-          <w:numId w:val="4"/>
-        </w:numPr>
-      </w:pPr>
-      <w:r>
-        <w:t>Shooting</w:t>
-      </w:r>
-    </w:p>
-    <w:p>
-      <w:pPr>
-        <w:pStyle w:val="ListParagraph"/>
-        <w:numPr>
-          <w:ilvl w:val="2"/>
-          <w:numId w:val="4"/>
-        </w:numPr>
-      </w:pPr>
-      <w:r>
-        <w:t>Crouch</w:t>
-      </w:r>
-    </w:p>
-    <w:p>
       <w:r>
         <w:rPr>
           <w:highlight w:val="darkGray"/>
@@ -2259,7 +2274,6 @@
         </w:numPr>
       </w:pPr>
       <w:r>
-        <w:lastRenderedPageBreak/>
         <w:t>Explosion animation</w:t>
       </w:r>
     </w:p>
@@ -2304,6 +2318,7 @@
         <w:rPr>
           <w:highlight w:val="darkCyan"/>
         </w:rPr>
+        <w:lastRenderedPageBreak/>
         <w:t>#3</w:t>
       </w:r>
       <w:r>
@@ -2778,67 +2793,67 @@
         </w:numPr>
       </w:pPr>
       <w:r>
+        <w:t>Add Appropriate SFX</w:t>
+      </w:r>
+    </w:p>
+    <w:p>
+      <w:pPr>
+        <w:pStyle w:val="ListParagraph"/>
+        <w:numPr>
+          <w:ilvl w:val="2"/>
+          <w:numId w:val="7"/>
+        </w:numPr>
+      </w:pPr>
+      <w:r>
+        <w:t>Die</w:t>
+      </w:r>
+    </w:p>
+    <w:p>
+      <w:pPr>
+        <w:pStyle w:val="ListParagraph"/>
+        <w:numPr>
+          <w:ilvl w:val="2"/>
+          <w:numId w:val="7"/>
+        </w:numPr>
+      </w:pPr>
+      <w:r>
+        <w:t>Hurt</w:t>
+      </w:r>
+    </w:p>
+    <w:p>
+      <w:pPr>
+        <w:pStyle w:val="ListParagraph"/>
+        <w:numPr>
+          <w:ilvl w:val="2"/>
+          <w:numId w:val="7"/>
+        </w:numPr>
+      </w:pPr>
+      <w:r>
+        <w:t>Collecting batteries</w:t>
+      </w:r>
+    </w:p>
+    <w:p>
+      <w:pPr>
+        <w:pStyle w:val="ListParagraph"/>
+        <w:numPr>
+          <w:ilvl w:val="2"/>
+          <w:numId w:val="7"/>
+        </w:numPr>
+      </w:pPr>
+      <w:r>
+        <w:t>Collecting extra lives</w:t>
+      </w:r>
+    </w:p>
+    <w:p>
+      <w:pPr>
+        <w:pStyle w:val="ListParagraph"/>
+        <w:numPr>
+          <w:ilvl w:val="2"/>
+          <w:numId w:val="7"/>
+        </w:numPr>
+      </w:pPr>
+      <w:r>
         <w:lastRenderedPageBreak/>
-        <w:t>Add Appropriate SFX</w:t>
-      </w:r>
-    </w:p>
-    <w:p>
-      <w:pPr>
-        <w:pStyle w:val="ListParagraph"/>
-        <w:numPr>
-          <w:ilvl w:val="2"/>
-          <w:numId w:val="7"/>
-        </w:numPr>
-      </w:pPr>
-      <w:r>
-        <w:t>Die</w:t>
-      </w:r>
-    </w:p>
-    <w:p>
-      <w:pPr>
-        <w:pStyle w:val="ListParagraph"/>
-        <w:numPr>
-          <w:ilvl w:val="2"/>
-          <w:numId w:val="7"/>
-        </w:numPr>
-      </w:pPr>
-      <w:r>
-        <w:t>Hurt</w:t>
-      </w:r>
-    </w:p>
-    <w:p>
-      <w:pPr>
-        <w:pStyle w:val="ListParagraph"/>
-        <w:numPr>
-          <w:ilvl w:val="2"/>
-          <w:numId w:val="7"/>
-        </w:numPr>
-      </w:pPr>
-      <w:r>
-        <w:t>Collecting batteries</w:t>
-      </w:r>
-    </w:p>
-    <w:p>
-      <w:pPr>
-        <w:pStyle w:val="ListParagraph"/>
-        <w:numPr>
-          <w:ilvl w:val="2"/>
-          <w:numId w:val="7"/>
-        </w:numPr>
-      </w:pPr>
-      <w:r>
-        <w:t>Collecting extra lives</w:t>
-      </w:r>
-    </w:p>
-    <w:p>
-      <w:pPr>
-        <w:pStyle w:val="ListParagraph"/>
-        <w:numPr>
-          <w:ilvl w:val="2"/>
-          <w:numId w:val="7"/>
-        </w:numPr>
-      </w:pPr>
-      <w:r>
         <w:t>Shooting</w:t>
       </w:r>
     </w:p>

</xml_diff>

<commit_message>
Added Plasma Bullets when shooting.
</commit_message>
<xml_diff>
--- a/Robetroid Course of Action.docx
+++ b/Robetroid Course of Action.docx
@@ -1821,12 +1821,12 @@
           <w:numId w:val="4"/>
         </w:numPr>
         <w:rPr>
-          <w:highlight w:val="green"/>
-        </w:rPr>
-      </w:pPr>
-      <w:r>
-        <w:rPr>
-          <w:highlight w:val="green"/>
+          <w:highlight w:val="cyan"/>
+        </w:rPr>
+      </w:pPr>
+      <w:r>
+        <w:rPr>
+          <w:highlight w:val="cyan"/>
         </w:rPr>
         <w:t>Player Input</w:t>
       </w:r>
@@ -1839,12 +1839,12 @@
           <w:numId w:val="4"/>
         </w:numPr>
         <w:rPr>
-          <w:highlight w:val="green"/>
-        </w:rPr>
-      </w:pPr>
-      <w:r>
-        <w:rPr>
-          <w:highlight w:val="green"/>
+          <w:highlight w:val="cyan"/>
+        </w:rPr>
+      </w:pPr>
+      <w:r>
+        <w:rPr>
+          <w:highlight w:val="cyan"/>
         </w:rPr>
         <w:t>Jump</w:t>
       </w:r>
@@ -1857,12 +1857,12 @@
           <w:numId w:val="4"/>
         </w:numPr>
         <w:rPr>
-          <w:highlight w:val="green"/>
-        </w:rPr>
-      </w:pPr>
-      <w:r>
-        <w:rPr>
-          <w:highlight w:val="green"/>
+          <w:highlight w:val="cyan"/>
+        </w:rPr>
+      </w:pPr>
+      <w:r>
+        <w:rPr>
+          <w:highlight w:val="cyan"/>
         </w:rPr>
         <w:t>Shoot</w:t>
       </w:r>
@@ -1883,107 +1883,98 @@
           <w:highlight w:val="cyan"/>
         </w:rPr>
         <w:t>Run</w:t>
-      </w:r>
-    </w:p>
-    <w:p>
-      <w:pPr>
-        <w:pStyle w:val="ListParagraph"/>
-        <w:numPr>
-          <w:ilvl w:val="1"/>
-          <w:numId w:val="4"/>
-        </w:numPr>
-        <w:rPr>
-          <w:highlight w:val="green"/>
-        </w:rPr>
-      </w:pPr>
-      <w:r>
-        <w:rPr>
-          <w:highlight w:val="green"/>
-        </w:rPr>
-        <w:t xml:space="preserve">Camera follows </w:t>
-      </w:r>
-      <w:proofErr w:type="spellStart"/>
-      <w:r>
-        <w:rPr>
-          <w:highlight w:val="green"/>
-        </w:rPr>
-        <w:t>Robetroid</w:t>
-      </w:r>
-      <w:proofErr w:type="spellEnd"/>
-    </w:p>
-    <w:p>
-      <w:pPr>
-        <w:pStyle w:val="ListParagraph"/>
-        <w:numPr>
-          <w:ilvl w:val="1"/>
-          <w:numId w:val="4"/>
-        </w:numPr>
-        <w:rPr>
-          <w:highlight w:val="cyan"/>
-        </w:rPr>
-      </w:pPr>
-      <w:r>
-        <w:rPr>
-          <w:highlight w:val="cyan"/>
-        </w:rPr>
-        <w:t>Add Animations</w:t>
-      </w:r>
-    </w:p>
-    <w:p>
-      <w:pPr>
-        <w:pStyle w:val="ListParagraph"/>
-        <w:numPr>
-          <w:ilvl w:val="2"/>
-          <w:numId w:val="4"/>
-        </w:numPr>
-        <w:rPr>
-          <w:highlight w:val="cyan"/>
-        </w:rPr>
-      </w:pPr>
-      <w:r>
-        <w:rPr>
-          <w:highlight w:val="cyan"/>
-        </w:rPr>
-        <w:t>Running</w:t>
-      </w:r>
-    </w:p>
-    <w:p>
-      <w:pPr>
-        <w:pStyle w:val="ListParagraph"/>
-        <w:numPr>
-          <w:ilvl w:val="2"/>
-          <w:numId w:val="4"/>
-        </w:numPr>
-        <w:rPr>
-          <w:highlight w:val="cyan"/>
-        </w:rPr>
-      </w:pPr>
-      <w:r>
-        <w:rPr>
-          <w:highlight w:val="cyan"/>
-        </w:rPr>
-        <w:t>Jumping</w:t>
-      </w:r>
-    </w:p>
-    <w:p>
-      <w:pPr>
-        <w:pStyle w:val="ListParagraph"/>
-        <w:numPr>
-          <w:ilvl w:val="2"/>
-          <w:numId w:val="4"/>
-        </w:numPr>
-        <w:rPr>
-          <w:highlight w:val="cyan"/>
-        </w:rPr>
-      </w:pPr>
-      <w:r>
-        <w:rPr>
-          <w:highlight w:val="cyan"/>
-        </w:rPr>
-        <w:t>Shooting</w:t>
       </w:r>
       <w:bookmarkStart w:id="0" w:name="_GoBack"/>
       <w:bookmarkEnd w:id="0"/>
+    </w:p>
+    <w:p>
+      <w:pPr>
+        <w:pStyle w:val="ListParagraph"/>
+        <w:numPr>
+          <w:ilvl w:val="1"/>
+          <w:numId w:val="4"/>
+        </w:numPr>
+      </w:pPr>
+      <w:r>
+        <w:t xml:space="preserve">Camera follows </w:t>
+      </w:r>
+      <w:proofErr w:type="spellStart"/>
+      <w:r>
+        <w:t>Robetroid</w:t>
+      </w:r>
+      <w:proofErr w:type="spellEnd"/>
+    </w:p>
+    <w:p>
+      <w:pPr>
+        <w:pStyle w:val="ListParagraph"/>
+        <w:numPr>
+          <w:ilvl w:val="1"/>
+          <w:numId w:val="4"/>
+        </w:numPr>
+        <w:rPr>
+          <w:highlight w:val="cyan"/>
+        </w:rPr>
+      </w:pPr>
+      <w:r>
+        <w:rPr>
+          <w:highlight w:val="cyan"/>
+        </w:rPr>
+        <w:t>Add Animations</w:t>
+      </w:r>
+    </w:p>
+    <w:p>
+      <w:pPr>
+        <w:pStyle w:val="ListParagraph"/>
+        <w:numPr>
+          <w:ilvl w:val="2"/>
+          <w:numId w:val="4"/>
+        </w:numPr>
+        <w:rPr>
+          <w:highlight w:val="cyan"/>
+        </w:rPr>
+      </w:pPr>
+      <w:r>
+        <w:rPr>
+          <w:highlight w:val="cyan"/>
+        </w:rPr>
+        <w:t>Running</w:t>
+      </w:r>
+    </w:p>
+    <w:p>
+      <w:pPr>
+        <w:pStyle w:val="ListParagraph"/>
+        <w:numPr>
+          <w:ilvl w:val="2"/>
+          <w:numId w:val="4"/>
+        </w:numPr>
+        <w:rPr>
+          <w:highlight w:val="cyan"/>
+        </w:rPr>
+      </w:pPr>
+      <w:r>
+        <w:rPr>
+          <w:highlight w:val="cyan"/>
+        </w:rPr>
+        <w:t>Jumping</w:t>
+      </w:r>
+    </w:p>
+    <w:p>
+      <w:pPr>
+        <w:pStyle w:val="ListParagraph"/>
+        <w:numPr>
+          <w:ilvl w:val="2"/>
+          <w:numId w:val="4"/>
+        </w:numPr>
+        <w:rPr>
+          <w:highlight w:val="cyan"/>
+        </w:rPr>
+      </w:pPr>
+      <w:r>
+        <w:rPr>
+          <w:highlight w:val="cyan"/>
+        </w:rPr>
+        <w:t>Shooting</w:t>
+      </w:r>
     </w:p>
     <w:p>
       <w:r>

</xml_diff>

<commit_message>
Camera follows Robetroid with Cinemachine Camera
</commit_message>
<xml_diff>
--- a/Robetroid Course of Action.docx
+++ b/Robetroid Course of Action.docx
@@ -1753,26 +1753,26 @@
           <w:numId w:val="4"/>
         </w:numPr>
         <w:rPr>
-          <w:highlight w:val="green"/>
-        </w:rPr>
-      </w:pPr>
-      <w:r>
-        <w:rPr>
-          <w:highlight w:val="green"/>
+          <w:highlight w:val="cyan"/>
+        </w:rPr>
+      </w:pPr>
+      <w:r>
+        <w:rPr>
+          <w:highlight w:val="cyan"/>
         </w:rPr>
         <w:t>Protagonist (</w:t>
       </w:r>
       <w:proofErr w:type="spellStart"/>
       <w:r>
         <w:rPr>
-          <w:highlight w:val="green"/>
+          <w:highlight w:val="cyan"/>
         </w:rPr>
         <w:t>Robetroid</w:t>
       </w:r>
       <w:proofErr w:type="spellEnd"/>
       <w:r>
         <w:rPr>
-          <w:highlight w:val="green"/>
+          <w:highlight w:val="cyan"/>
         </w:rPr>
         <w:t>)</w:t>
       </w:r>
@@ -1883,25 +1883,34 @@
           <w:highlight w:val="cyan"/>
         </w:rPr>
         <w:t>Run</w:t>
+      </w:r>
+    </w:p>
+    <w:p>
+      <w:pPr>
+        <w:pStyle w:val="ListParagraph"/>
+        <w:numPr>
+          <w:ilvl w:val="1"/>
+          <w:numId w:val="4"/>
+        </w:numPr>
+        <w:rPr>
+          <w:highlight w:val="cyan"/>
+        </w:rPr>
+      </w:pPr>
+      <w:r>
+        <w:rPr>
+          <w:highlight w:val="cyan"/>
+        </w:rPr>
+        <w:t xml:space="preserve">Camera follows </w:t>
+      </w:r>
+      <w:proofErr w:type="spellStart"/>
+      <w:r>
+        <w:rPr>
+          <w:highlight w:val="cyan"/>
+        </w:rPr>
+        <w:t>Robetroid</w:t>
       </w:r>
       <w:bookmarkStart w:id="0" w:name="_GoBack"/>
       <w:bookmarkEnd w:id="0"/>
-    </w:p>
-    <w:p>
-      <w:pPr>
-        <w:pStyle w:val="ListParagraph"/>
-        <w:numPr>
-          <w:ilvl w:val="1"/>
-          <w:numId w:val="4"/>
-        </w:numPr>
-      </w:pPr>
-      <w:r>
-        <w:t xml:space="preserve">Camera follows </w:t>
-      </w:r>
-      <w:proofErr w:type="spellStart"/>
-      <w:r>
-        <w:t>Robetroid</w:t>
-      </w:r>
       <w:proofErr w:type="spellEnd"/>
     </w:p>
     <w:p>

</xml_diff>

<commit_message>
Beginnings of Stage Bounds
</commit_message>
<xml_diff>
--- a/Robetroid Course of Action.docx
+++ b/Robetroid Course of Action.docx
@@ -109,7 +109,105 @@
       <w:pPr>
         <w:pStyle w:val="ListParagraph"/>
         <w:numPr>
-          <w:ilvl w:val="2"/>
+          <w:ilvl w:val="1"/>
+          <w:numId w:val="1"/>
+        </w:numPr>
+        <w:rPr>
+          <w:highlight w:val="green"/>
+        </w:rPr>
+      </w:pPr>
+      <w:r>
+        <w:rPr>
+          <w:highlight w:val="green"/>
+        </w:rPr>
+        <w:t>Add Background Music</w:t>
+      </w:r>
+    </w:p>
+    <w:p>
+      <w:pPr>
+        <w:pStyle w:val="ListParagraph"/>
+        <w:numPr>
+          <w:ilvl w:val="1"/>
+          <w:numId w:val="1"/>
+        </w:numPr>
+        <w:rPr>
+          <w:highlight w:val="darkGray"/>
+        </w:rPr>
+      </w:pPr>
+      <w:r>
+        <w:rPr>
+          <w:highlight w:val="darkGray"/>
+        </w:rPr>
+        <w:t>End the stage when</w:t>
+      </w:r>
+    </w:p>
+    <w:p>
+      <w:pPr>
+        <w:pStyle w:val="ListParagraph"/>
+        <w:numPr>
+          <w:ilvl w:val="2"/>
+          <w:numId w:val="1"/>
+        </w:numPr>
+        <w:rPr>
+          <w:highlight w:val="red"/>
+        </w:rPr>
+      </w:pPr>
+      <w:r>
+        <w:rPr>
+          <w:highlight w:val="red"/>
+        </w:rPr>
+        <w:t>The boss is defeated</w:t>
+      </w:r>
+    </w:p>
+    <w:p>
+      <w:pPr>
+        <w:pStyle w:val="ListParagraph"/>
+        <w:numPr>
+          <w:ilvl w:val="2"/>
+          <w:numId w:val="1"/>
+        </w:numPr>
+        <w:rPr>
+          <w:highlight w:val="darkGray"/>
+        </w:rPr>
+      </w:pPr>
+      <w:proofErr w:type="spellStart"/>
+      <w:r>
+        <w:rPr>
+          <w:highlight w:val="darkGray"/>
+        </w:rPr>
+        <w:t>Robetroid</w:t>
+      </w:r>
+      <w:proofErr w:type="spellEnd"/>
+      <w:r>
+        <w:rPr>
+          <w:highlight w:val="darkGray"/>
+        </w:rPr>
+        <w:t xml:space="preserve"> dies without extra life</w:t>
+      </w:r>
+    </w:p>
+    <w:p>
+      <w:pPr>
+        <w:pStyle w:val="ListParagraph"/>
+        <w:numPr>
+          <w:ilvl w:val="2"/>
+          <w:numId w:val="1"/>
+        </w:numPr>
+        <w:rPr>
+          <w:highlight w:val="green"/>
+        </w:rPr>
+      </w:pPr>
+      <w:r>
+        <w:rPr>
+          <w:highlight w:val="green"/>
+        </w:rPr>
+        <w:t>Player quits through pause menu</w:t>
+      </w:r>
+    </w:p>
+    <w:p>
+      <w:pPr>
+        <w:pStyle w:val="ListParagraph"/>
+        <w:numPr>
+          <w:ilvl w:val="0"/>
           <w:numId w:val="1"/>
         </w:numPr>
         <w:rPr>
@@ -120,159 +218,490 @@
         <w:rPr>
           <w:highlight w:val="yellow"/>
         </w:rPr>
-        <w:t>Spawn Initial Ground Tiles</w:t>
-      </w:r>
-    </w:p>
-    <w:p>
-      <w:pPr>
-        <w:pStyle w:val="ListParagraph"/>
-        <w:numPr>
-          <w:ilvl w:val="2"/>
-          <w:numId w:val="1"/>
-        </w:numPr>
-        <w:rPr>
-          <w:highlight w:val="darkCyan"/>
-        </w:rPr>
-      </w:pPr>
-      <w:r>
-        <w:rPr>
-          <w:highlight w:val="darkCyan"/>
-        </w:rPr>
-        <w:t>Spawn platforms as the camera enters its area</w:t>
-      </w:r>
-    </w:p>
-    <w:p>
-      <w:pPr>
-        <w:pStyle w:val="ListParagraph"/>
-        <w:numPr>
-          <w:ilvl w:val="2"/>
-          <w:numId w:val="1"/>
-        </w:numPr>
-        <w:rPr>
-          <w:highlight w:val="darkCyan"/>
-        </w:rPr>
-      </w:pPr>
-      <w:r>
-        <w:rPr>
-          <w:highlight w:val="darkCyan"/>
-        </w:rPr>
-        <w:t xml:space="preserve">Delete </w:t>
-      </w:r>
-      <w:r>
-        <w:rPr>
-          <w:highlight w:val="darkCyan"/>
-        </w:rPr>
-        <w:t xml:space="preserve">platform Tiles </w:t>
-      </w:r>
-      <w:r>
-        <w:rPr>
-          <w:highlight w:val="darkCyan"/>
-        </w:rPr>
-        <w:t xml:space="preserve">as the camera </w:t>
-      </w:r>
-      <w:r>
-        <w:rPr>
-          <w:highlight w:val="darkCyan"/>
-        </w:rPr>
-        <w:t>leaves its area</w:t>
-      </w:r>
-    </w:p>
-    <w:p>
-      <w:pPr>
-        <w:pStyle w:val="ListParagraph"/>
-        <w:numPr>
-          <w:ilvl w:val="1"/>
-          <w:numId w:val="1"/>
-        </w:numPr>
-        <w:rPr>
-          <w:highlight w:val="green"/>
-        </w:rPr>
-      </w:pPr>
-      <w:r>
-        <w:rPr>
-          <w:highlight w:val="green"/>
-        </w:rPr>
-        <w:t>Add Background Music</w:t>
-      </w:r>
-    </w:p>
-    <w:p>
-      <w:pPr>
-        <w:pStyle w:val="ListParagraph"/>
-        <w:numPr>
-          <w:ilvl w:val="1"/>
-          <w:numId w:val="1"/>
-        </w:numPr>
-        <w:rPr>
-          <w:highlight w:val="darkGray"/>
-        </w:rPr>
-      </w:pPr>
-      <w:r>
-        <w:rPr>
-          <w:highlight w:val="darkGray"/>
-        </w:rPr>
-        <w:t>End the stage when</w:t>
-      </w:r>
-    </w:p>
-    <w:p>
-      <w:pPr>
-        <w:pStyle w:val="ListParagraph"/>
-        <w:numPr>
-          <w:ilvl w:val="2"/>
-          <w:numId w:val="1"/>
-        </w:numPr>
-        <w:rPr>
-          <w:highlight w:val="red"/>
-        </w:rPr>
-      </w:pPr>
-      <w:r>
-        <w:rPr>
-          <w:highlight w:val="red"/>
-        </w:rPr>
-        <w:t>The boss is defeated</w:t>
-      </w:r>
-    </w:p>
-    <w:p>
-      <w:pPr>
-        <w:pStyle w:val="ListParagraph"/>
-        <w:numPr>
-          <w:ilvl w:val="2"/>
-          <w:numId w:val="1"/>
-        </w:numPr>
-        <w:rPr>
-          <w:highlight w:val="darkGray"/>
-        </w:rPr>
-      </w:pPr>
+        <w:t>Protagonist (</w:t>
+      </w:r>
       <w:proofErr w:type="spellStart"/>
       <w:r>
         <w:rPr>
-          <w:highlight w:val="darkGray"/>
+          <w:highlight w:val="yellow"/>
         </w:rPr>
         <w:t>Robetroid</w:t>
       </w:r>
       <w:proofErr w:type="spellEnd"/>
       <w:r>
         <w:rPr>
-          <w:highlight w:val="darkGray"/>
-        </w:rPr>
-        <w:t xml:space="preserve"> dies without extra life</w:t>
-      </w:r>
-    </w:p>
-    <w:p>
-      <w:pPr>
-        <w:pStyle w:val="ListParagraph"/>
-        <w:numPr>
-          <w:ilvl w:val="2"/>
-          <w:numId w:val="1"/>
-        </w:numPr>
-        <w:rPr>
-          <w:highlight w:val="green"/>
-        </w:rPr>
-      </w:pPr>
-      <w:r>
-        <w:rPr>
-          <w:highlight w:val="green"/>
-        </w:rPr>
-        <w:t>Player quits through pause menu</w:t>
+          <w:highlight w:val="yellow"/>
+        </w:rPr>
+        <w:t>)</w:t>
+      </w:r>
+    </w:p>
+    <w:p>
+      <w:pPr>
+        <w:pStyle w:val="ListParagraph"/>
+        <w:numPr>
+          <w:ilvl w:val="1"/>
+          <w:numId w:val="1"/>
+        </w:numPr>
+        <w:rPr>
+          <w:highlight w:val="yellow"/>
+        </w:rPr>
+      </w:pPr>
+      <w:r>
+        <w:rPr>
+          <w:highlight w:val="yellow"/>
+        </w:rPr>
+        <w:t>Collider</w:t>
+      </w:r>
+    </w:p>
+    <w:p>
+      <w:pPr>
+        <w:pStyle w:val="ListParagraph"/>
+        <w:numPr>
+          <w:ilvl w:val="2"/>
+          <w:numId w:val="1"/>
+        </w:numPr>
+      </w:pPr>
+      <w:r>
+        <w:rPr>
+          <w:highlight w:val="yellow"/>
+        </w:rPr>
+        <w:t>Add frictionless material</w:t>
+      </w:r>
+    </w:p>
+    <w:p>
+      <w:pPr>
+        <w:pStyle w:val="ListParagraph"/>
+        <w:numPr>
+          <w:ilvl w:val="1"/>
+          <w:numId w:val="1"/>
+        </w:numPr>
+        <w:rPr>
+          <w:highlight w:val="yellow"/>
+        </w:rPr>
+      </w:pPr>
+      <w:r>
+        <w:rPr>
+          <w:highlight w:val="yellow"/>
+        </w:rPr>
+        <w:t>Player Input</w:t>
+      </w:r>
+    </w:p>
+    <w:p>
+      <w:pPr>
+        <w:pStyle w:val="ListParagraph"/>
+        <w:numPr>
+          <w:ilvl w:val="2"/>
+          <w:numId w:val="1"/>
+        </w:numPr>
+        <w:rPr>
+          <w:highlight w:val="yellow"/>
+        </w:rPr>
+      </w:pPr>
+      <w:r>
+        <w:rPr>
+          <w:highlight w:val="yellow"/>
+        </w:rPr>
+        <w:t>Jump</w:t>
+      </w:r>
+    </w:p>
+    <w:p>
+      <w:pPr>
+        <w:pStyle w:val="ListParagraph"/>
+        <w:numPr>
+          <w:ilvl w:val="2"/>
+          <w:numId w:val="1"/>
+        </w:numPr>
+        <w:rPr>
+          <w:highlight w:val="yellow"/>
+        </w:rPr>
+      </w:pPr>
+      <w:r>
+        <w:rPr>
+          <w:highlight w:val="yellow"/>
+        </w:rPr>
+        <w:t>Shoot</w:t>
+      </w:r>
+    </w:p>
+    <w:p>
+      <w:pPr>
+        <w:pStyle w:val="ListParagraph"/>
+        <w:numPr>
+          <w:ilvl w:val="2"/>
+          <w:numId w:val="1"/>
+        </w:numPr>
+        <w:rPr>
+          <w:highlight w:val="yellow"/>
+        </w:rPr>
+      </w:pPr>
+      <w:r>
+        <w:rPr>
+          <w:highlight w:val="yellow"/>
+        </w:rPr>
+        <w:t>Run</w:t>
+      </w:r>
+    </w:p>
+    <w:p>
+      <w:pPr>
+        <w:pStyle w:val="ListParagraph"/>
+        <w:numPr>
+          <w:ilvl w:val="1"/>
+          <w:numId w:val="1"/>
+        </w:numPr>
+        <w:rPr>
+          <w:highlight w:val="yellow"/>
+        </w:rPr>
+      </w:pPr>
+      <w:r>
+        <w:rPr>
+          <w:highlight w:val="yellow"/>
+        </w:rPr>
+        <w:t xml:space="preserve">Camera follows </w:t>
+      </w:r>
+      <w:proofErr w:type="spellStart"/>
+      <w:r>
+        <w:rPr>
+          <w:highlight w:val="yellow"/>
+        </w:rPr>
+        <w:t>Robetroid</w:t>
+      </w:r>
+      <w:proofErr w:type="spellEnd"/>
+    </w:p>
+    <w:p>
+      <w:pPr>
+        <w:pStyle w:val="ListParagraph"/>
+        <w:numPr>
+          <w:ilvl w:val="1"/>
+          <w:numId w:val="1"/>
+        </w:numPr>
+        <w:rPr>
+          <w:highlight w:val="darkGray"/>
+        </w:rPr>
+      </w:pPr>
+      <w:r>
+        <w:rPr>
+          <w:highlight w:val="darkGray"/>
+        </w:rPr>
+        <w:t>Decrease health when hit by enemy</w:t>
+      </w:r>
+    </w:p>
+    <w:p>
+      <w:pPr>
+        <w:pStyle w:val="ListParagraph"/>
+        <w:numPr>
+          <w:ilvl w:val="1"/>
+          <w:numId w:val="1"/>
+        </w:numPr>
+        <w:rPr>
+          <w:highlight w:val="darkGray"/>
+        </w:rPr>
+      </w:pPr>
+      <w:r>
+        <w:rPr>
+          <w:highlight w:val="darkGray"/>
+        </w:rPr>
+        <w:t xml:space="preserve">Restart the stage when </w:t>
+      </w:r>
+      <w:proofErr w:type="spellStart"/>
+      <w:r>
+        <w:rPr>
+          <w:highlight w:val="darkGray"/>
+        </w:rPr>
+        <w:t>Robetroid</w:t>
+      </w:r>
+      <w:proofErr w:type="spellEnd"/>
+      <w:r>
+        <w:rPr>
+          <w:highlight w:val="darkGray"/>
+        </w:rPr>
+        <w:t xml:space="preserve"> dies as long as there are extra lives</w:t>
+      </w:r>
+    </w:p>
+    <w:p>
+      <w:pPr>
+        <w:pStyle w:val="ListParagraph"/>
+        <w:numPr>
+          <w:ilvl w:val="2"/>
+          <w:numId w:val="1"/>
+        </w:numPr>
+        <w:rPr>
+          <w:highlight w:val="darkGray"/>
+        </w:rPr>
+      </w:pPr>
+      <w:r>
+        <w:rPr>
+          <w:highlight w:val="darkGray"/>
+        </w:rPr>
+        <w:t>Depleted health</w:t>
+      </w:r>
+    </w:p>
+    <w:p>
+      <w:pPr>
+        <w:pStyle w:val="ListParagraph"/>
+        <w:numPr>
+          <w:ilvl w:val="2"/>
+          <w:numId w:val="1"/>
+        </w:numPr>
+        <w:rPr>
+          <w:highlight w:val="darkGray"/>
+        </w:rPr>
+      </w:pPr>
+      <w:r>
+        <w:rPr>
+          <w:highlight w:val="darkGray"/>
+        </w:rPr>
+        <w:t xml:space="preserve">Falls </w:t>
+      </w:r>
+    </w:p>
+    <w:p>
+      <w:pPr>
+        <w:pStyle w:val="ListParagraph"/>
+        <w:numPr>
+          <w:ilvl w:val="1"/>
+          <w:numId w:val="1"/>
+        </w:numPr>
+        <w:rPr>
+          <w:highlight w:val="yellow"/>
+        </w:rPr>
+      </w:pPr>
+      <w:r>
+        <w:rPr>
+          <w:highlight w:val="yellow"/>
+        </w:rPr>
+        <w:t>Add Animations</w:t>
+      </w:r>
+    </w:p>
+    <w:p>
+      <w:pPr>
+        <w:pStyle w:val="ListParagraph"/>
+        <w:numPr>
+          <w:ilvl w:val="2"/>
+          <w:numId w:val="1"/>
+        </w:numPr>
+        <w:rPr>
+          <w:highlight w:val="yellow"/>
+        </w:rPr>
+      </w:pPr>
+      <w:r>
+        <w:rPr>
+          <w:highlight w:val="yellow"/>
+        </w:rPr>
+        <w:t>Running</w:t>
+      </w:r>
+    </w:p>
+    <w:p>
+      <w:pPr>
+        <w:pStyle w:val="ListParagraph"/>
+        <w:numPr>
+          <w:ilvl w:val="2"/>
+          <w:numId w:val="1"/>
+        </w:numPr>
+        <w:rPr>
+          <w:highlight w:val="yellow"/>
+        </w:rPr>
+      </w:pPr>
+      <w:r>
+        <w:rPr>
+          <w:highlight w:val="yellow"/>
+        </w:rPr>
+        <w:t>Jumping</w:t>
+      </w:r>
+    </w:p>
+    <w:p>
+      <w:pPr>
+        <w:pStyle w:val="ListParagraph"/>
+        <w:numPr>
+          <w:ilvl w:val="2"/>
+          <w:numId w:val="1"/>
+        </w:numPr>
+        <w:rPr>
+          <w:highlight w:val="yellow"/>
+        </w:rPr>
+      </w:pPr>
+      <w:r>
+        <w:rPr>
+          <w:highlight w:val="yellow"/>
+        </w:rPr>
+        <w:t>Shooting</w:t>
+      </w:r>
+    </w:p>
+    <w:p>
+      <w:pPr>
+        <w:pStyle w:val="ListParagraph"/>
+        <w:numPr>
+          <w:ilvl w:val="2"/>
+          <w:numId w:val="1"/>
+        </w:numPr>
+        <w:rPr>
+          <w:highlight w:val="darkGray"/>
+        </w:rPr>
+      </w:pPr>
+      <w:r>
+        <w:rPr>
+          <w:highlight w:val="darkGray"/>
+        </w:rPr>
+        <w:t>Hurt</w:t>
+      </w:r>
+    </w:p>
+    <w:p>
+      <w:pPr>
+        <w:pStyle w:val="ListParagraph"/>
+        <w:numPr>
+          <w:ilvl w:val="1"/>
+          <w:numId w:val="1"/>
+        </w:numPr>
+        <w:rPr>
+          <w:highlight w:val="green"/>
+        </w:rPr>
+      </w:pPr>
+      <w:r>
+        <w:rPr>
+          <w:highlight w:val="green"/>
+        </w:rPr>
+        <w:t>Add Appropriate SFX</w:t>
+      </w:r>
+    </w:p>
+    <w:p>
+      <w:pPr>
+        <w:pStyle w:val="ListParagraph"/>
+        <w:numPr>
+          <w:ilvl w:val="2"/>
+          <w:numId w:val="1"/>
+        </w:numPr>
+        <w:rPr>
+          <w:highlight w:val="green"/>
+        </w:rPr>
+      </w:pPr>
+      <w:r>
+        <w:rPr>
+          <w:highlight w:val="green"/>
+        </w:rPr>
+        <w:t>Die</w:t>
+      </w:r>
+    </w:p>
+    <w:p>
+      <w:pPr>
+        <w:pStyle w:val="ListParagraph"/>
+        <w:numPr>
+          <w:ilvl w:val="2"/>
+          <w:numId w:val="1"/>
+        </w:numPr>
+        <w:rPr>
+          <w:highlight w:val="green"/>
+        </w:rPr>
+      </w:pPr>
+      <w:r>
+        <w:rPr>
+          <w:highlight w:val="green"/>
+        </w:rPr>
+        <w:t>Hurt</w:t>
+      </w:r>
+    </w:p>
+    <w:p>
+      <w:pPr>
+        <w:pStyle w:val="ListParagraph"/>
+        <w:numPr>
+          <w:ilvl w:val="2"/>
+          <w:numId w:val="1"/>
+        </w:numPr>
+        <w:rPr>
+          <w:highlight w:val="green"/>
+        </w:rPr>
+      </w:pPr>
+      <w:r>
+        <w:rPr>
+          <w:highlight w:val="green"/>
+        </w:rPr>
+        <w:t>Collecting batteries</w:t>
+      </w:r>
+    </w:p>
+    <w:p>
+      <w:pPr>
+        <w:pStyle w:val="ListParagraph"/>
+        <w:numPr>
+          <w:ilvl w:val="2"/>
+          <w:numId w:val="1"/>
+        </w:numPr>
+        <w:rPr>
+          <w:highlight w:val="green"/>
+        </w:rPr>
+      </w:pPr>
+      <w:r>
+        <w:rPr>
+          <w:highlight w:val="green"/>
+        </w:rPr>
+        <w:t>Collecting extra lives</w:t>
+      </w:r>
+    </w:p>
+    <w:p>
+      <w:pPr>
+        <w:pStyle w:val="ListParagraph"/>
+        <w:numPr>
+          <w:ilvl w:val="2"/>
+          <w:numId w:val="1"/>
+        </w:numPr>
+        <w:rPr>
+          <w:highlight w:val="green"/>
+        </w:rPr>
+      </w:pPr>
+      <w:r>
+        <w:rPr>
+          <w:highlight w:val="green"/>
+        </w:rPr>
+        <w:t>Shooting</w:t>
+      </w:r>
+    </w:p>
+    <w:p>
+      <w:pPr>
+        <w:pStyle w:val="ListParagraph"/>
+        <w:numPr>
+          <w:ilvl w:val="1"/>
+          <w:numId w:val="1"/>
+        </w:numPr>
+        <w:rPr>
+          <w:highlight w:val="darkGray"/>
+        </w:rPr>
+      </w:pPr>
+      <w:r>
+        <w:rPr>
+          <w:highlight w:val="darkGray"/>
+        </w:rPr>
+        <w:t>HUD</w:t>
+      </w:r>
+    </w:p>
+    <w:p>
+      <w:pPr>
+        <w:pStyle w:val="ListParagraph"/>
+        <w:numPr>
+          <w:ilvl w:val="2"/>
+          <w:numId w:val="1"/>
+        </w:numPr>
+        <w:rPr>
+          <w:highlight w:val="darkGray"/>
+        </w:rPr>
+      </w:pPr>
+      <w:r>
+        <w:rPr>
+          <w:highlight w:val="darkGray"/>
+        </w:rPr>
+        <w:t># of lives</w:t>
+      </w:r>
+    </w:p>
+    <w:p>
+      <w:pPr>
+        <w:pStyle w:val="ListParagraph"/>
+        <w:numPr>
+          <w:ilvl w:val="2"/>
+          <w:numId w:val="1"/>
+        </w:numPr>
+        <w:rPr>
+          <w:highlight w:val="darkGray"/>
+        </w:rPr>
+      </w:pPr>
+      <w:r>
+        <w:rPr>
+          <w:highlight w:val="darkGray"/>
+        </w:rPr>
+        <w:t>Health bar</w:t>
       </w:r>
     </w:p>
     <w:p>
@@ -283,568 +712,67 @@
           <w:numId w:val="1"/>
         </w:numPr>
         <w:rPr>
-          <w:highlight w:val="yellow"/>
-        </w:rPr>
-      </w:pPr>
-      <w:r>
-        <w:rPr>
-          <w:highlight w:val="yellow"/>
-        </w:rPr>
-        <w:t>Protagonist (</w:t>
+          <w:highlight w:val="darkGray"/>
+        </w:rPr>
+      </w:pPr>
+      <w:r>
+        <w:rPr>
+          <w:highlight w:val="darkGray"/>
+        </w:rPr>
+        <w:t>Enemies</w:t>
+      </w:r>
+      <w:r>
+        <w:rPr>
+          <w:highlight w:val="darkGray"/>
+        </w:rPr>
+        <w:t xml:space="preserve"> (Robots)</w:t>
+      </w:r>
+    </w:p>
+    <w:p>
+      <w:pPr>
+        <w:pStyle w:val="ListParagraph"/>
+        <w:numPr>
+          <w:ilvl w:val="1"/>
+          <w:numId w:val="1"/>
+        </w:numPr>
+        <w:rPr>
+          <w:highlight w:val="darkGray"/>
+        </w:rPr>
+      </w:pPr>
+      <w:r>
+        <w:rPr>
+          <w:highlight w:val="darkGray"/>
+        </w:rPr>
+        <w:t>Moves along the platform it’s on</w:t>
+      </w:r>
+    </w:p>
+    <w:p>
+      <w:pPr>
+        <w:pStyle w:val="ListParagraph"/>
+        <w:numPr>
+          <w:ilvl w:val="1"/>
+          <w:numId w:val="1"/>
+        </w:numPr>
+        <w:rPr>
+          <w:highlight w:val="darkGray"/>
+        </w:rPr>
+      </w:pPr>
+      <w:r>
+        <w:rPr>
+          <w:highlight w:val="darkGray"/>
+        </w:rPr>
+        <w:t xml:space="preserve">Hurts </w:t>
       </w:r>
       <w:proofErr w:type="spellStart"/>
       <w:r>
         <w:rPr>
-          <w:highlight w:val="yellow"/>
-        </w:rPr>
-        <w:t>Robetroid</w:t>
+          <w:highlight w:val="darkGray"/>
+        </w:rPr>
+        <w:t>Robotroid</w:t>
       </w:r>
       <w:proofErr w:type="spellEnd"/>
       <w:r>
         <w:rPr>
-          <w:highlight w:val="yellow"/>
-        </w:rPr>
-        <w:t>)</w:t>
-      </w:r>
-    </w:p>
-    <w:p>
-      <w:pPr>
-        <w:pStyle w:val="ListParagraph"/>
-        <w:numPr>
-          <w:ilvl w:val="1"/>
-          <w:numId w:val="1"/>
-        </w:numPr>
-        <w:rPr>
-          <w:highlight w:val="yellow"/>
-        </w:rPr>
-      </w:pPr>
-      <w:r>
-        <w:rPr>
-          <w:highlight w:val="yellow"/>
-        </w:rPr>
-        <w:t>Collider</w:t>
-      </w:r>
-    </w:p>
-    <w:p>
-      <w:pPr>
-        <w:pStyle w:val="ListParagraph"/>
-        <w:numPr>
-          <w:ilvl w:val="2"/>
-          <w:numId w:val="1"/>
-        </w:numPr>
-      </w:pPr>
-      <w:r>
-        <w:rPr>
-          <w:highlight w:val="yellow"/>
-        </w:rPr>
-        <w:t>Add frictionless material</w:t>
-      </w:r>
-    </w:p>
-    <w:p>
-      <w:pPr>
-        <w:pStyle w:val="ListParagraph"/>
-        <w:numPr>
-          <w:ilvl w:val="1"/>
-          <w:numId w:val="1"/>
-        </w:numPr>
-        <w:rPr>
-          <w:highlight w:val="yellow"/>
-        </w:rPr>
-      </w:pPr>
-      <w:r>
-        <w:rPr>
-          <w:highlight w:val="yellow"/>
-        </w:rPr>
-        <w:t>Player Input</w:t>
-      </w:r>
-    </w:p>
-    <w:p>
-      <w:pPr>
-        <w:pStyle w:val="ListParagraph"/>
-        <w:numPr>
-          <w:ilvl w:val="2"/>
-          <w:numId w:val="1"/>
-        </w:numPr>
-        <w:rPr>
-          <w:highlight w:val="yellow"/>
-        </w:rPr>
-      </w:pPr>
-      <w:r>
-        <w:rPr>
-          <w:highlight w:val="yellow"/>
-        </w:rPr>
-        <w:t>Jump</w:t>
-      </w:r>
-    </w:p>
-    <w:p>
-      <w:pPr>
-        <w:pStyle w:val="ListParagraph"/>
-        <w:numPr>
-          <w:ilvl w:val="2"/>
-          <w:numId w:val="1"/>
-        </w:numPr>
-        <w:rPr>
-          <w:highlight w:val="yellow"/>
-        </w:rPr>
-      </w:pPr>
-      <w:r>
-        <w:rPr>
-          <w:highlight w:val="yellow"/>
-        </w:rPr>
-        <w:t>Shoot</w:t>
-      </w:r>
-    </w:p>
-    <w:p>
-      <w:pPr>
-        <w:pStyle w:val="ListParagraph"/>
-        <w:numPr>
-          <w:ilvl w:val="2"/>
-          <w:numId w:val="1"/>
-        </w:numPr>
-        <w:rPr>
-          <w:highlight w:val="yellow"/>
-        </w:rPr>
-      </w:pPr>
-      <w:r>
-        <w:rPr>
-          <w:highlight w:val="yellow"/>
-        </w:rPr>
-        <w:t>Run</w:t>
-      </w:r>
-    </w:p>
-    <w:p>
-      <w:pPr>
-        <w:pStyle w:val="ListParagraph"/>
-        <w:numPr>
-          <w:ilvl w:val="1"/>
-          <w:numId w:val="1"/>
-        </w:numPr>
-        <w:rPr>
-          <w:highlight w:val="yellow"/>
-        </w:rPr>
-      </w:pPr>
-      <w:r>
-        <w:rPr>
-          <w:highlight w:val="yellow"/>
-        </w:rPr>
-        <w:t xml:space="preserve">Camera follows </w:t>
-      </w:r>
-      <w:proofErr w:type="spellStart"/>
-      <w:r>
-        <w:rPr>
-          <w:highlight w:val="yellow"/>
-        </w:rPr>
-        <w:t>Robetroid</w:t>
-      </w:r>
-      <w:proofErr w:type="spellEnd"/>
-    </w:p>
-    <w:p>
-      <w:pPr>
-        <w:pStyle w:val="ListParagraph"/>
-        <w:numPr>
-          <w:ilvl w:val="1"/>
-          <w:numId w:val="1"/>
-        </w:numPr>
-        <w:rPr>
-          <w:highlight w:val="darkGray"/>
-        </w:rPr>
-      </w:pPr>
-      <w:r>
-        <w:rPr>
-          <w:highlight w:val="darkGray"/>
-        </w:rPr>
-        <w:t>Decrease health when hit by enemy</w:t>
-      </w:r>
-    </w:p>
-    <w:p>
-      <w:pPr>
-        <w:pStyle w:val="ListParagraph"/>
-        <w:numPr>
-          <w:ilvl w:val="1"/>
-          <w:numId w:val="1"/>
-        </w:numPr>
-        <w:rPr>
-          <w:highlight w:val="darkGray"/>
-        </w:rPr>
-      </w:pPr>
-      <w:r>
-        <w:rPr>
-          <w:highlight w:val="darkGray"/>
-        </w:rPr>
-        <w:t xml:space="preserve">Restart the stage when </w:t>
-      </w:r>
-      <w:proofErr w:type="spellStart"/>
-      <w:r>
-        <w:rPr>
-          <w:highlight w:val="darkGray"/>
-        </w:rPr>
-        <w:t>Robetroid</w:t>
-      </w:r>
-      <w:proofErr w:type="spellEnd"/>
-      <w:r>
-        <w:rPr>
-          <w:highlight w:val="darkGray"/>
-        </w:rPr>
-        <w:t xml:space="preserve"> dies as long as there are extra lives</w:t>
-      </w:r>
-    </w:p>
-    <w:p>
-      <w:pPr>
-        <w:pStyle w:val="ListParagraph"/>
-        <w:numPr>
-          <w:ilvl w:val="2"/>
-          <w:numId w:val="1"/>
-        </w:numPr>
-        <w:rPr>
-          <w:highlight w:val="darkGray"/>
-        </w:rPr>
-      </w:pPr>
-      <w:r>
-        <w:rPr>
-          <w:highlight w:val="darkGray"/>
-        </w:rPr>
-        <w:t>Depleted health</w:t>
-      </w:r>
-    </w:p>
-    <w:p>
-      <w:pPr>
-        <w:pStyle w:val="ListParagraph"/>
-        <w:numPr>
-          <w:ilvl w:val="2"/>
-          <w:numId w:val="1"/>
-        </w:numPr>
-        <w:rPr>
-          <w:highlight w:val="darkGray"/>
-        </w:rPr>
-      </w:pPr>
-      <w:r>
-        <w:rPr>
-          <w:highlight w:val="darkGray"/>
-        </w:rPr>
-        <w:t xml:space="preserve">Falls </w:t>
-      </w:r>
-    </w:p>
-    <w:p>
-      <w:pPr>
-        <w:pStyle w:val="ListParagraph"/>
-        <w:numPr>
-          <w:ilvl w:val="1"/>
-          <w:numId w:val="1"/>
-        </w:numPr>
-        <w:rPr>
-          <w:highlight w:val="yellow"/>
-        </w:rPr>
-      </w:pPr>
-      <w:r>
-        <w:rPr>
-          <w:highlight w:val="yellow"/>
-        </w:rPr>
-        <w:t>Add Animations</w:t>
-      </w:r>
-    </w:p>
-    <w:p>
-      <w:pPr>
-        <w:pStyle w:val="ListParagraph"/>
-        <w:numPr>
-          <w:ilvl w:val="2"/>
-          <w:numId w:val="1"/>
-        </w:numPr>
-        <w:rPr>
-          <w:highlight w:val="yellow"/>
-        </w:rPr>
-      </w:pPr>
-      <w:r>
-        <w:rPr>
-          <w:highlight w:val="yellow"/>
-        </w:rPr>
-        <w:t>Running</w:t>
-      </w:r>
-    </w:p>
-    <w:p>
-      <w:pPr>
-        <w:pStyle w:val="ListParagraph"/>
-        <w:numPr>
-          <w:ilvl w:val="2"/>
-          <w:numId w:val="1"/>
-        </w:numPr>
-        <w:rPr>
-          <w:highlight w:val="yellow"/>
-        </w:rPr>
-      </w:pPr>
-      <w:r>
-        <w:rPr>
-          <w:highlight w:val="yellow"/>
-        </w:rPr>
-        <w:t>Jumping</w:t>
-      </w:r>
-    </w:p>
-    <w:p>
-      <w:pPr>
-        <w:pStyle w:val="ListParagraph"/>
-        <w:numPr>
-          <w:ilvl w:val="2"/>
-          <w:numId w:val="1"/>
-        </w:numPr>
-        <w:rPr>
-          <w:highlight w:val="yellow"/>
-        </w:rPr>
-      </w:pPr>
-      <w:r>
-        <w:rPr>
-          <w:highlight w:val="yellow"/>
-        </w:rPr>
-        <w:t>Shooting</w:t>
-      </w:r>
-    </w:p>
-    <w:p>
-      <w:pPr>
-        <w:pStyle w:val="ListParagraph"/>
-        <w:numPr>
-          <w:ilvl w:val="2"/>
-          <w:numId w:val="1"/>
-        </w:numPr>
-        <w:rPr>
-          <w:highlight w:val="darkGray"/>
-        </w:rPr>
-      </w:pPr>
-      <w:r>
-        <w:rPr>
-          <w:highlight w:val="darkGray"/>
-        </w:rPr>
-        <w:t>Hurt</w:t>
-      </w:r>
-    </w:p>
-    <w:p>
-      <w:pPr>
-        <w:pStyle w:val="ListParagraph"/>
-        <w:numPr>
-          <w:ilvl w:val="1"/>
-          <w:numId w:val="1"/>
-        </w:numPr>
-        <w:rPr>
-          <w:highlight w:val="green"/>
-        </w:rPr>
-      </w:pPr>
-      <w:r>
-        <w:rPr>
-          <w:highlight w:val="green"/>
-        </w:rPr>
-        <w:t>Add Appropriate SFX</w:t>
-      </w:r>
-    </w:p>
-    <w:p>
-      <w:pPr>
-        <w:pStyle w:val="ListParagraph"/>
-        <w:numPr>
-          <w:ilvl w:val="2"/>
-          <w:numId w:val="1"/>
-        </w:numPr>
-        <w:rPr>
-          <w:highlight w:val="green"/>
-        </w:rPr>
-      </w:pPr>
-      <w:r>
-        <w:rPr>
-          <w:highlight w:val="green"/>
-        </w:rPr>
-        <w:t>Die</w:t>
-      </w:r>
-    </w:p>
-    <w:p>
-      <w:pPr>
-        <w:pStyle w:val="ListParagraph"/>
-        <w:numPr>
-          <w:ilvl w:val="2"/>
-          <w:numId w:val="1"/>
-        </w:numPr>
-        <w:rPr>
-          <w:highlight w:val="green"/>
-        </w:rPr>
-      </w:pPr>
-      <w:r>
-        <w:rPr>
-          <w:highlight w:val="green"/>
-        </w:rPr>
-        <w:t>Hurt</w:t>
-      </w:r>
-    </w:p>
-    <w:p>
-      <w:pPr>
-        <w:pStyle w:val="ListParagraph"/>
-        <w:numPr>
-          <w:ilvl w:val="2"/>
-          <w:numId w:val="1"/>
-        </w:numPr>
-        <w:rPr>
-          <w:highlight w:val="green"/>
-        </w:rPr>
-      </w:pPr>
-      <w:r>
-        <w:rPr>
-          <w:highlight w:val="green"/>
-        </w:rPr>
-        <w:t>Collecting batteries</w:t>
-      </w:r>
-    </w:p>
-    <w:p>
-      <w:pPr>
-        <w:pStyle w:val="ListParagraph"/>
-        <w:numPr>
-          <w:ilvl w:val="2"/>
-          <w:numId w:val="1"/>
-        </w:numPr>
-        <w:rPr>
-          <w:highlight w:val="green"/>
-        </w:rPr>
-      </w:pPr>
-      <w:r>
-        <w:rPr>
-          <w:highlight w:val="green"/>
-        </w:rPr>
-        <w:t>Collecting extra lives</w:t>
-      </w:r>
-    </w:p>
-    <w:p>
-      <w:pPr>
-        <w:pStyle w:val="ListParagraph"/>
-        <w:numPr>
-          <w:ilvl w:val="2"/>
-          <w:numId w:val="1"/>
-        </w:numPr>
-        <w:rPr>
-          <w:highlight w:val="green"/>
-        </w:rPr>
-      </w:pPr>
-      <w:r>
-        <w:rPr>
-          <w:highlight w:val="green"/>
-        </w:rPr>
-        <w:t>Shooting</w:t>
-      </w:r>
-    </w:p>
-    <w:p>
-      <w:pPr>
-        <w:pStyle w:val="ListParagraph"/>
-        <w:numPr>
-          <w:ilvl w:val="1"/>
-          <w:numId w:val="1"/>
-        </w:numPr>
-        <w:rPr>
-          <w:highlight w:val="darkGray"/>
-        </w:rPr>
-      </w:pPr>
-      <w:r>
-        <w:rPr>
-          <w:highlight w:val="darkGray"/>
-        </w:rPr>
-        <w:t>HUD</w:t>
-      </w:r>
-    </w:p>
-    <w:p>
-      <w:pPr>
-        <w:pStyle w:val="ListParagraph"/>
-        <w:numPr>
-          <w:ilvl w:val="2"/>
-          <w:numId w:val="1"/>
-        </w:numPr>
-        <w:rPr>
-          <w:highlight w:val="darkGray"/>
-        </w:rPr>
-      </w:pPr>
-      <w:r>
-        <w:rPr>
-          <w:highlight w:val="darkGray"/>
-        </w:rPr>
-        <w:t># of lives</w:t>
-      </w:r>
-    </w:p>
-    <w:p>
-      <w:pPr>
-        <w:pStyle w:val="ListParagraph"/>
-        <w:numPr>
-          <w:ilvl w:val="2"/>
-          <w:numId w:val="1"/>
-        </w:numPr>
-        <w:rPr>
-          <w:highlight w:val="darkGray"/>
-        </w:rPr>
-      </w:pPr>
-      <w:r>
-        <w:rPr>
-          <w:highlight w:val="darkGray"/>
-        </w:rPr>
-        <w:t>Health bar</w:t>
-      </w:r>
-    </w:p>
-    <w:p>
-      <w:pPr>
-        <w:pStyle w:val="ListParagraph"/>
-        <w:numPr>
-          <w:ilvl w:val="0"/>
-          <w:numId w:val="1"/>
-        </w:numPr>
-        <w:rPr>
-          <w:highlight w:val="darkGray"/>
-        </w:rPr>
-      </w:pPr>
-      <w:r>
-        <w:rPr>
-          <w:highlight w:val="darkGray"/>
-        </w:rPr>
-        <w:t>Enemies</w:t>
-      </w:r>
-      <w:r>
-        <w:rPr>
-          <w:highlight w:val="darkGray"/>
-        </w:rPr>
-        <w:t xml:space="preserve"> (Robots)</w:t>
-      </w:r>
-    </w:p>
-    <w:p>
-      <w:pPr>
-        <w:pStyle w:val="ListParagraph"/>
-        <w:numPr>
-          <w:ilvl w:val="1"/>
-          <w:numId w:val="1"/>
-        </w:numPr>
-        <w:rPr>
-          <w:highlight w:val="darkGray"/>
-        </w:rPr>
-      </w:pPr>
-      <w:r>
-        <w:rPr>
-          <w:highlight w:val="darkGray"/>
-        </w:rPr>
-        <w:t>Moves along the platform it’s on</w:t>
-      </w:r>
-    </w:p>
-    <w:p>
-      <w:pPr>
-        <w:pStyle w:val="ListParagraph"/>
-        <w:numPr>
-          <w:ilvl w:val="1"/>
-          <w:numId w:val="1"/>
-        </w:numPr>
-        <w:rPr>
-          <w:highlight w:val="darkGray"/>
-        </w:rPr>
-      </w:pPr>
-      <w:r>
-        <w:rPr>
-          <w:highlight w:val="darkGray"/>
-        </w:rPr>
-        <w:t xml:space="preserve">Hurts </w:t>
-      </w:r>
-      <w:proofErr w:type="spellStart"/>
-      <w:r>
-        <w:rPr>
-          <w:highlight w:val="darkGray"/>
-        </w:rPr>
-        <w:t>Robotroid</w:t>
-      </w:r>
-      <w:proofErr w:type="spellEnd"/>
-      <w:r>
-        <w:rPr>
           <w:highlight w:val="darkGray"/>
         </w:rPr>
         <w:t xml:space="preserve"> when touching him</w:t>
@@ -883,61 +811,61 @@
         <w:rPr>
           <w:highlight w:val="darkGray"/>
         </w:rPr>
+        <w:t>Blink white</w:t>
+      </w:r>
+    </w:p>
+    <w:p>
+      <w:pPr>
+        <w:pStyle w:val="ListParagraph"/>
+        <w:numPr>
+          <w:ilvl w:val="2"/>
+          <w:numId w:val="1"/>
+        </w:numPr>
+        <w:rPr>
+          <w:highlight w:val="darkGray"/>
+        </w:rPr>
+      </w:pPr>
+      <w:r>
+        <w:rPr>
+          <w:highlight w:val="darkGray"/>
+        </w:rPr>
+        <w:t>After three shots, explode</w:t>
+      </w:r>
+    </w:p>
+    <w:p>
+      <w:pPr>
+        <w:pStyle w:val="ListParagraph"/>
+        <w:numPr>
+          <w:ilvl w:val="1"/>
+          <w:numId w:val="1"/>
+        </w:numPr>
+        <w:rPr>
+          <w:highlight w:val="darkGray"/>
+        </w:rPr>
+      </w:pPr>
+      <w:r>
+        <w:rPr>
+          <w:highlight w:val="darkGray"/>
+        </w:rPr>
+        <w:t>When killed</w:t>
+      </w:r>
+    </w:p>
+    <w:p>
+      <w:pPr>
+        <w:pStyle w:val="ListParagraph"/>
+        <w:numPr>
+          <w:ilvl w:val="2"/>
+          <w:numId w:val="1"/>
+        </w:numPr>
+        <w:rPr>
+          <w:highlight w:val="darkGray"/>
+        </w:rPr>
+      </w:pPr>
+      <w:r>
+        <w:rPr>
+          <w:highlight w:val="darkGray"/>
+        </w:rPr>
         <w:lastRenderedPageBreak/>
-        <w:t>Blink white</w:t>
-      </w:r>
-    </w:p>
-    <w:p>
-      <w:pPr>
-        <w:pStyle w:val="ListParagraph"/>
-        <w:numPr>
-          <w:ilvl w:val="2"/>
-          <w:numId w:val="1"/>
-        </w:numPr>
-        <w:rPr>
-          <w:highlight w:val="darkGray"/>
-        </w:rPr>
-      </w:pPr>
-      <w:r>
-        <w:rPr>
-          <w:highlight w:val="darkGray"/>
-        </w:rPr>
-        <w:t>After three shots, explode</w:t>
-      </w:r>
-    </w:p>
-    <w:p>
-      <w:pPr>
-        <w:pStyle w:val="ListParagraph"/>
-        <w:numPr>
-          <w:ilvl w:val="1"/>
-          <w:numId w:val="1"/>
-        </w:numPr>
-        <w:rPr>
-          <w:highlight w:val="darkGray"/>
-        </w:rPr>
-      </w:pPr>
-      <w:r>
-        <w:rPr>
-          <w:highlight w:val="darkGray"/>
-        </w:rPr>
-        <w:t>When killed</w:t>
-      </w:r>
-    </w:p>
-    <w:p>
-      <w:pPr>
-        <w:pStyle w:val="ListParagraph"/>
-        <w:numPr>
-          <w:ilvl w:val="2"/>
-          <w:numId w:val="1"/>
-        </w:numPr>
-        <w:rPr>
-          <w:highlight w:val="darkGray"/>
-        </w:rPr>
-      </w:pPr>
-      <w:r>
-        <w:rPr>
-          <w:highlight w:val="darkGray"/>
-        </w:rPr>
         <w:t>Explosion animation</w:t>
       </w:r>
     </w:p>
@@ -1651,7 +1579,6 @@
         <w:rPr>
           <w:highlight w:val="yellow"/>
         </w:rPr>
-        <w:lastRenderedPageBreak/>
         <w:t>#1</w:t>
       </w:r>
       <w:r>
@@ -1669,12 +1596,12 @@
           <w:numId w:val="4"/>
         </w:numPr>
         <w:rPr>
-          <w:highlight w:val="green"/>
-        </w:rPr>
-      </w:pPr>
-      <w:r>
-        <w:rPr>
-          <w:highlight w:val="green"/>
+          <w:highlight w:val="cyan"/>
+        </w:rPr>
+      </w:pPr>
+      <w:r>
+        <w:rPr>
+          <w:highlight w:val="cyan"/>
         </w:rPr>
         <w:t>Stage</w:t>
       </w:r>
@@ -1705,13 +1632,14 @@
           <w:numId w:val="4"/>
         </w:numPr>
         <w:rPr>
-          <w:highlight w:val="green"/>
-        </w:rPr>
-      </w:pPr>
-      <w:r>
-        <w:rPr>
-          <w:highlight w:val="green"/>
-        </w:rPr>
+          <w:highlight w:val="cyan"/>
+        </w:rPr>
+      </w:pPr>
+      <w:r>
+        <w:rPr>
+          <w:highlight w:val="cyan"/>
+        </w:rPr>
+        <w:lastRenderedPageBreak/>
         <w:t>Platforms</w:t>
       </w:r>
     </w:p>
@@ -1731,18 +1659,6 @@
           <w:highlight w:val="cyan"/>
         </w:rPr>
         <w:t>Colliders</w:t>
-      </w:r>
-    </w:p>
-    <w:p>
-      <w:pPr>
-        <w:pStyle w:val="ListParagraph"/>
-        <w:numPr>
-          <w:ilvl w:val="2"/>
-          <w:numId w:val="4"/>
-        </w:numPr>
-      </w:pPr>
-      <w:r>
-        <w:t>Spawn Initial Ground Tiles</w:t>
       </w:r>
     </w:p>
     <w:p>
@@ -1909,91 +1825,402 @@
         </w:rPr>
         <w:t>Robetroid</w:t>
       </w:r>
+      <w:proofErr w:type="spellEnd"/>
+    </w:p>
+    <w:p>
+      <w:pPr>
+        <w:pStyle w:val="ListParagraph"/>
+        <w:numPr>
+          <w:ilvl w:val="1"/>
+          <w:numId w:val="4"/>
+        </w:numPr>
+        <w:rPr>
+          <w:highlight w:val="cyan"/>
+        </w:rPr>
+      </w:pPr>
+      <w:r>
+        <w:rPr>
+          <w:highlight w:val="cyan"/>
+        </w:rPr>
+        <w:t>Add Animations</w:t>
+      </w:r>
+    </w:p>
+    <w:p>
+      <w:pPr>
+        <w:pStyle w:val="ListParagraph"/>
+        <w:numPr>
+          <w:ilvl w:val="2"/>
+          <w:numId w:val="4"/>
+        </w:numPr>
+        <w:rPr>
+          <w:highlight w:val="cyan"/>
+        </w:rPr>
+      </w:pPr>
+      <w:r>
+        <w:rPr>
+          <w:highlight w:val="cyan"/>
+        </w:rPr>
+        <w:t>Running</w:t>
+      </w:r>
+    </w:p>
+    <w:p>
+      <w:pPr>
+        <w:pStyle w:val="ListParagraph"/>
+        <w:numPr>
+          <w:ilvl w:val="2"/>
+          <w:numId w:val="4"/>
+        </w:numPr>
+        <w:rPr>
+          <w:highlight w:val="cyan"/>
+        </w:rPr>
+      </w:pPr>
+      <w:r>
+        <w:rPr>
+          <w:highlight w:val="cyan"/>
+        </w:rPr>
+        <w:t>Jumping</w:t>
+      </w:r>
+    </w:p>
+    <w:p>
+      <w:pPr>
+        <w:pStyle w:val="ListParagraph"/>
+        <w:numPr>
+          <w:ilvl w:val="2"/>
+          <w:numId w:val="4"/>
+        </w:numPr>
+        <w:rPr>
+          <w:highlight w:val="cyan"/>
+        </w:rPr>
+      </w:pPr>
+      <w:r>
+        <w:rPr>
+          <w:highlight w:val="cyan"/>
+        </w:rPr>
+        <w:t>Shooting</w:t>
+      </w:r>
+    </w:p>
+    <w:p>
+      <w:r>
+        <w:rPr>
+          <w:highlight w:val="darkGray"/>
+        </w:rPr>
+        <w:t>#2</w:t>
+      </w:r>
+      <w:r>
+        <w:t xml:space="preserve"> (2-3 weeks)</w:t>
+      </w:r>
+    </w:p>
+    <w:p>
+      <w:pPr>
+        <w:pStyle w:val="ListParagraph"/>
+        <w:numPr>
+          <w:ilvl w:val="0"/>
+          <w:numId w:val="3"/>
+        </w:numPr>
+      </w:pPr>
+      <w:r>
+        <w:t>Stage</w:t>
+      </w:r>
+    </w:p>
+    <w:p>
+      <w:pPr>
+        <w:pStyle w:val="ListParagraph"/>
+        <w:numPr>
+          <w:ilvl w:val="1"/>
+          <w:numId w:val="3"/>
+        </w:numPr>
+      </w:pPr>
+      <w:r>
+        <w:t>End the stage when</w:t>
+      </w:r>
+    </w:p>
+    <w:p>
+      <w:pPr>
+        <w:pStyle w:val="ListParagraph"/>
+        <w:numPr>
+          <w:ilvl w:val="2"/>
+          <w:numId w:val="3"/>
+        </w:numPr>
+      </w:pPr>
+      <w:proofErr w:type="spellStart"/>
+      <w:r>
+        <w:t>Robetroid</w:t>
+      </w:r>
+      <w:proofErr w:type="spellEnd"/>
+      <w:r>
+        <w:t xml:space="preserve"> dies without extra life</w:t>
+      </w:r>
+    </w:p>
+    <w:p>
+      <w:pPr>
+        <w:pStyle w:val="ListParagraph"/>
+        <w:numPr>
+          <w:ilvl w:val="1"/>
+          <w:numId w:val="3"/>
+        </w:numPr>
+        <w:rPr>
+          <w:highlight w:val="green"/>
+        </w:rPr>
+      </w:pPr>
+      <w:r>
+        <w:rPr>
+          <w:highlight w:val="green"/>
+        </w:rPr>
+        <w:t>Add stage bounds to camera</w:t>
+      </w:r>
+    </w:p>
+    <w:p>
+      <w:pPr>
+        <w:pStyle w:val="ListParagraph"/>
+        <w:numPr>
+          <w:ilvl w:val="0"/>
+          <w:numId w:val="3"/>
+        </w:numPr>
+      </w:pPr>
+      <w:r>
+        <w:t>Protagonist (</w:t>
+      </w:r>
+      <w:proofErr w:type="spellStart"/>
+      <w:r>
+        <w:t>Robetroid</w:t>
+      </w:r>
+      <w:proofErr w:type="spellEnd"/>
+      <w:r>
+        <w:t>)</w:t>
+      </w:r>
+    </w:p>
+    <w:p>
+      <w:pPr>
+        <w:pStyle w:val="ListParagraph"/>
+        <w:numPr>
+          <w:ilvl w:val="1"/>
+          <w:numId w:val="3"/>
+        </w:numPr>
+      </w:pPr>
+      <w:r>
+        <w:t>Decrease health when hit by enemy</w:t>
+      </w:r>
+    </w:p>
+    <w:p>
+      <w:pPr>
+        <w:pStyle w:val="ListParagraph"/>
+        <w:numPr>
+          <w:ilvl w:val="1"/>
+          <w:numId w:val="3"/>
+        </w:numPr>
+      </w:pPr>
+      <w:r>
+        <w:t xml:space="preserve">Restart the stage when </w:t>
+      </w:r>
+      <w:proofErr w:type="spellStart"/>
+      <w:r>
+        <w:t>Robetroid</w:t>
+      </w:r>
+      <w:proofErr w:type="spellEnd"/>
+      <w:r>
+        <w:t xml:space="preserve"> dies as long as there are extra lives</w:t>
+      </w:r>
+    </w:p>
+    <w:p>
+      <w:pPr>
+        <w:pStyle w:val="ListParagraph"/>
+        <w:numPr>
+          <w:ilvl w:val="2"/>
+          <w:numId w:val="3"/>
+        </w:numPr>
+      </w:pPr>
+      <w:r>
+        <w:t>Depleted health</w:t>
+      </w:r>
+    </w:p>
+    <w:p>
+      <w:pPr>
+        <w:pStyle w:val="ListParagraph"/>
+        <w:numPr>
+          <w:ilvl w:val="2"/>
+          <w:numId w:val="3"/>
+        </w:numPr>
+      </w:pPr>
+      <w:r>
+        <w:t xml:space="preserve">Falls </w:t>
+      </w:r>
+    </w:p>
+    <w:p>
+      <w:pPr>
+        <w:pStyle w:val="ListParagraph"/>
+        <w:numPr>
+          <w:ilvl w:val="1"/>
+          <w:numId w:val="3"/>
+        </w:numPr>
+      </w:pPr>
+      <w:r>
+        <w:t>Add Animations</w:t>
+      </w:r>
+    </w:p>
+    <w:p>
+      <w:pPr>
+        <w:pStyle w:val="ListParagraph"/>
+        <w:numPr>
+          <w:ilvl w:val="2"/>
+          <w:numId w:val="3"/>
+        </w:numPr>
+      </w:pPr>
+      <w:r>
+        <w:t>Hurt</w:t>
+      </w:r>
+    </w:p>
+    <w:p>
+      <w:pPr>
+        <w:pStyle w:val="ListParagraph"/>
+        <w:numPr>
+          <w:ilvl w:val="1"/>
+          <w:numId w:val="3"/>
+        </w:numPr>
+      </w:pPr>
+      <w:r>
+        <w:t>HUD</w:t>
+      </w:r>
+    </w:p>
+    <w:p>
+      <w:pPr>
+        <w:pStyle w:val="ListParagraph"/>
+        <w:numPr>
+          <w:ilvl w:val="2"/>
+          <w:numId w:val="3"/>
+        </w:numPr>
+      </w:pPr>
+      <w:r>
+        <w:t># of lives</w:t>
+      </w:r>
+    </w:p>
+    <w:p>
+      <w:pPr>
+        <w:pStyle w:val="ListParagraph"/>
+        <w:numPr>
+          <w:ilvl w:val="2"/>
+          <w:numId w:val="3"/>
+        </w:numPr>
+      </w:pPr>
+      <w:r>
+        <w:t>Health bar</w:t>
+      </w:r>
+    </w:p>
+    <w:p>
+      <w:pPr>
+        <w:pStyle w:val="ListParagraph"/>
+        <w:numPr>
+          <w:ilvl w:val="0"/>
+          <w:numId w:val="3"/>
+        </w:numPr>
+        <w:rPr>
+          <w:highlight w:val="yellow"/>
+        </w:rPr>
+      </w:pPr>
+      <w:r>
+        <w:rPr>
+          <w:highlight w:val="yellow"/>
+        </w:rPr>
+        <w:t>Enemies (Robots)</w:t>
+      </w:r>
+    </w:p>
+    <w:p>
+      <w:pPr>
+        <w:pStyle w:val="ListParagraph"/>
+        <w:numPr>
+          <w:ilvl w:val="1"/>
+          <w:numId w:val="3"/>
+        </w:numPr>
+        <w:rPr>
+          <w:highlight w:val="yellow"/>
+        </w:rPr>
+      </w:pPr>
+      <w:r>
+        <w:rPr>
+          <w:highlight w:val="yellow"/>
+        </w:rPr>
+        <w:t>Moves along the platform it’s on</w:t>
+      </w:r>
       <w:bookmarkStart w:id="0" w:name="_GoBack"/>
       <w:bookmarkEnd w:id="0"/>
+    </w:p>
+    <w:p>
+      <w:pPr>
+        <w:pStyle w:val="ListParagraph"/>
+        <w:numPr>
+          <w:ilvl w:val="1"/>
+          <w:numId w:val="3"/>
+        </w:numPr>
+      </w:pPr>
+      <w:r>
+        <w:t xml:space="preserve">Hurts </w:t>
+      </w:r>
+      <w:proofErr w:type="spellStart"/>
+      <w:r>
+        <w:t>Robotroid</w:t>
+      </w:r>
       <w:proofErr w:type="spellEnd"/>
-    </w:p>
-    <w:p>
-      <w:pPr>
-        <w:pStyle w:val="ListParagraph"/>
-        <w:numPr>
-          <w:ilvl w:val="1"/>
-          <w:numId w:val="4"/>
-        </w:numPr>
-        <w:rPr>
-          <w:highlight w:val="cyan"/>
-        </w:rPr>
-      </w:pPr>
-      <w:r>
-        <w:rPr>
-          <w:highlight w:val="cyan"/>
-        </w:rPr>
-        <w:t>Add Animations</w:t>
-      </w:r>
-    </w:p>
-    <w:p>
-      <w:pPr>
-        <w:pStyle w:val="ListParagraph"/>
-        <w:numPr>
-          <w:ilvl w:val="2"/>
-          <w:numId w:val="4"/>
-        </w:numPr>
-        <w:rPr>
-          <w:highlight w:val="cyan"/>
-        </w:rPr>
-      </w:pPr>
-      <w:r>
-        <w:rPr>
-          <w:highlight w:val="cyan"/>
-        </w:rPr>
-        <w:t>Running</w:t>
-      </w:r>
-    </w:p>
-    <w:p>
-      <w:pPr>
-        <w:pStyle w:val="ListParagraph"/>
-        <w:numPr>
-          <w:ilvl w:val="2"/>
-          <w:numId w:val="4"/>
-        </w:numPr>
-        <w:rPr>
-          <w:highlight w:val="cyan"/>
-        </w:rPr>
-      </w:pPr>
-      <w:r>
-        <w:rPr>
-          <w:highlight w:val="cyan"/>
-        </w:rPr>
-        <w:t>Jumping</w:t>
-      </w:r>
-    </w:p>
-    <w:p>
-      <w:pPr>
-        <w:pStyle w:val="ListParagraph"/>
-        <w:numPr>
-          <w:ilvl w:val="2"/>
-          <w:numId w:val="4"/>
-        </w:numPr>
-        <w:rPr>
-          <w:highlight w:val="cyan"/>
-        </w:rPr>
-      </w:pPr>
-      <w:r>
-        <w:rPr>
-          <w:highlight w:val="cyan"/>
-        </w:rPr>
-        <w:t>Shooting</w:t>
-      </w:r>
-    </w:p>
-    <w:p>
-      <w:r>
-        <w:rPr>
-          <w:highlight w:val="darkGray"/>
-        </w:rPr>
-        <w:t>#2</w:t>
-      </w:r>
-      <w:r>
-        <w:t xml:space="preserve"> (2-3 weeks)</w:t>
+      <w:r>
+        <w:t xml:space="preserve"> when touching him</w:t>
+      </w:r>
+    </w:p>
+    <w:p>
+      <w:pPr>
+        <w:pStyle w:val="ListParagraph"/>
+        <w:numPr>
+          <w:ilvl w:val="1"/>
+          <w:numId w:val="3"/>
+        </w:numPr>
+      </w:pPr>
+      <w:r>
+        <w:t>When shot</w:t>
+      </w:r>
+    </w:p>
+    <w:p>
+      <w:pPr>
+        <w:pStyle w:val="ListParagraph"/>
+        <w:numPr>
+          <w:ilvl w:val="2"/>
+          <w:numId w:val="3"/>
+        </w:numPr>
+      </w:pPr>
+      <w:r>
+        <w:t>Blink white</w:t>
+      </w:r>
+    </w:p>
+    <w:p>
+      <w:pPr>
+        <w:pStyle w:val="ListParagraph"/>
+        <w:numPr>
+          <w:ilvl w:val="2"/>
+          <w:numId w:val="3"/>
+        </w:numPr>
+      </w:pPr>
+      <w:r>
+        <w:t>After three shots, explode</w:t>
+      </w:r>
+    </w:p>
+    <w:p>
+      <w:pPr>
+        <w:pStyle w:val="ListParagraph"/>
+        <w:numPr>
+          <w:ilvl w:val="1"/>
+          <w:numId w:val="3"/>
+        </w:numPr>
+      </w:pPr>
+      <w:r>
+        <w:t>When killed</w:t>
+      </w:r>
+    </w:p>
+    <w:p>
+      <w:pPr>
+        <w:pStyle w:val="ListParagraph"/>
+        <w:numPr>
+          <w:ilvl w:val="2"/>
+          <w:numId w:val="3"/>
+        </w:numPr>
+      </w:pPr>
+      <w:r>
+        <w:t>Explosion animation</w:t>
       </w:r>
     </w:p>
     <w:p>
@@ -2005,7 +2232,7 @@
         </w:numPr>
       </w:pPr>
       <w:r>
-        <w:t>Stage</w:t>
+        <w:t>Collectables</w:t>
       </w:r>
     </w:p>
     <w:p>
@@ -2017,298 +2244,17 @@
         </w:numPr>
       </w:pPr>
       <w:r>
-        <w:t>End the stage when</w:t>
-      </w:r>
-    </w:p>
-    <w:p>
-      <w:pPr>
-        <w:pStyle w:val="ListParagraph"/>
-        <w:numPr>
-          <w:ilvl w:val="2"/>
+        <w:t>Batteries (Health)</w:t>
+      </w:r>
+    </w:p>
+    <w:p>
+      <w:pPr>
+        <w:pStyle w:val="ListParagraph"/>
+        <w:numPr>
+          <w:ilvl w:val="1"/>
           <w:numId w:val="3"/>
         </w:numPr>
       </w:pPr>
-      <w:proofErr w:type="spellStart"/>
-      <w:r>
-        <w:t>Robetroid</w:t>
-      </w:r>
-      <w:proofErr w:type="spellEnd"/>
-      <w:r>
-        <w:t xml:space="preserve"> dies without extra life</w:t>
-      </w:r>
-    </w:p>
-    <w:p>
-      <w:pPr>
-        <w:pStyle w:val="ListParagraph"/>
-        <w:numPr>
-          <w:ilvl w:val="0"/>
-          <w:numId w:val="3"/>
-        </w:numPr>
-      </w:pPr>
-      <w:r>
-        <w:t>Protagonist (</w:t>
-      </w:r>
-      <w:proofErr w:type="spellStart"/>
-      <w:r>
-        <w:t>Robetroid</w:t>
-      </w:r>
-      <w:proofErr w:type="spellEnd"/>
-      <w:r>
-        <w:t>)</w:t>
-      </w:r>
-    </w:p>
-    <w:p>
-      <w:pPr>
-        <w:pStyle w:val="ListParagraph"/>
-        <w:numPr>
-          <w:ilvl w:val="1"/>
-          <w:numId w:val="3"/>
-        </w:numPr>
-      </w:pPr>
-      <w:r>
-        <w:t>Decrease health when hit by enemy</w:t>
-      </w:r>
-    </w:p>
-    <w:p>
-      <w:pPr>
-        <w:pStyle w:val="ListParagraph"/>
-        <w:numPr>
-          <w:ilvl w:val="1"/>
-          <w:numId w:val="3"/>
-        </w:numPr>
-      </w:pPr>
-      <w:r>
-        <w:t xml:space="preserve">Restart the stage when </w:t>
-      </w:r>
-      <w:proofErr w:type="spellStart"/>
-      <w:r>
-        <w:t>Robetroid</w:t>
-      </w:r>
-      <w:proofErr w:type="spellEnd"/>
-      <w:r>
-        <w:t xml:space="preserve"> dies as long as there are extra lives</w:t>
-      </w:r>
-    </w:p>
-    <w:p>
-      <w:pPr>
-        <w:pStyle w:val="ListParagraph"/>
-        <w:numPr>
-          <w:ilvl w:val="2"/>
-          <w:numId w:val="3"/>
-        </w:numPr>
-      </w:pPr>
-      <w:r>
-        <w:t>Depleted health</w:t>
-      </w:r>
-    </w:p>
-    <w:p>
-      <w:pPr>
-        <w:pStyle w:val="ListParagraph"/>
-        <w:numPr>
-          <w:ilvl w:val="2"/>
-          <w:numId w:val="3"/>
-        </w:numPr>
-      </w:pPr>
-      <w:r>
-        <w:t xml:space="preserve">Falls </w:t>
-      </w:r>
-    </w:p>
-    <w:p>
-      <w:pPr>
-        <w:pStyle w:val="ListParagraph"/>
-        <w:numPr>
-          <w:ilvl w:val="1"/>
-          <w:numId w:val="3"/>
-        </w:numPr>
-      </w:pPr>
-      <w:r>
-        <w:t>Add Animations</w:t>
-      </w:r>
-    </w:p>
-    <w:p>
-      <w:pPr>
-        <w:pStyle w:val="ListParagraph"/>
-        <w:numPr>
-          <w:ilvl w:val="2"/>
-          <w:numId w:val="3"/>
-        </w:numPr>
-      </w:pPr>
-      <w:r>
-        <w:t>Hurt</w:t>
-      </w:r>
-    </w:p>
-    <w:p>
-      <w:pPr>
-        <w:pStyle w:val="ListParagraph"/>
-        <w:numPr>
-          <w:ilvl w:val="1"/>
-          <w:numId w:val="3"/>
-        </w:numPr>
-      </w:pPr>
-      <w:r>
-        <w:t>HUD</w:t>
-      </w:r>
-    </w:p>
-    <w:p>
-      <w:pPr>
-        <w:pStyle w:val="ListParagraph"/>
-        <w:numPr>
-          <w:ilvl w:val="2"/>
-          <w:numId w:val="3"/>
-        </w:numPr>
-      </w:pPr>
-      <w:r>
-        <w:t># of lives</w:t>
-      </w:r>
-    </w:p>
-    <w:p>
-      <w:pPr>
-        <w:pStyle w:val="ListParagraph"/>
-        <w:numPr>
-          <w:ilvl w:val="2"/>
-          <w:numId w:val="3"/>
-        </w:numPr>
-      </w:pPr>
-      <w:r>
-        <w:t>Health bar</w:t>
-      </w:r>
-    </w:p>
-    <w:p>
-      <w:pPr>
-        <w:pStyle w:val="ListParagraph"/>
-        <w:numPr>
-          <w:ilvl w:val="0"/>
-          <w:numId w:val="3"/>
-        </w:numPr>
-      </w:pPr>
-      <w:r>
-        <w:t>Enemies (Robots)</w:t>
-      </w:r>
-    </w:p>
-    <w:p>
-      <w:pPr>
-        <w:pStyle w:val="ListParagraph"/>
-        <w:numPr>
-          <w:ilvl w:val="1"/>
-          <w:numId w:val="3"/>
-        </w:numPr>
-      </w:pPr>
-      <w:r>
-        <w:t>Moves along the platform it’s on</w:t>
-      </w:r>
-    </w:p>
-    <w:p>
-      <w:pPr>
-        <w:pStyle w:val="ListParagraph"/>
-        <w:numPr>
-          <w:ilvl w:val="1"/>
-          <w:numId w:val="3"/>
-        </w:numPr>
-      </w:pPr>
-      <w:r>
-        <w:t xml:space="preserve">Hurts </w:t>
-      </w:r>
-      <w:proofErr w:type="spellStart"/>
-      <w:r>
-        <w:t>Robotroid</w:t>
-      </w:r>
-      <w:proofErr w:type="spellEnd"/>
-      <w:r>
-        <w:t xml:space="preserve"> when touching him</w:t>
-      </w:r>
-    </w:p>
-    <w:p>
-      <w:pPr>
-        <w:pStyle w:val="ListParagraph"/>
-        <w:numPr>
-          <w:ilvl w:val="1"/>
-          <w:numId w:val="3"/>
-        </w:numPr>
-      </w:pPr>
-      <w:r>
-        <w:t>When shot</w:t>
-      </w:r>
-    </w:p>
-    <w:p>
-      <w:pPr>
-        <w:pStyle w:val="ListParagraph"/>
-        <w:numPr>
-          <w:ilvl w:val="2"/>
-          <w:numId w:val="3"/>
-        </w:numPr>
-      </w:pPr>
-      <w:r>
-        <w:t>Blink white</w:t>
-      </w:r>
-    </w:p>
-    <w:p>
-      <w:pPr>
-        <w:pStyle w:val="ListParagraph"/>
-        <w:numPr>
-          <w:ilvl w:val="2"/>
-          <w:numId w:val="3"/>
-        </w:numPr>
-      </w:pPr>
-      <w:r>
-        <w:t>After three shots, explode</w:t>
-      </w:r>
-    </w:p>
-    <w:p>
-      <w:pPr>
-        <w:pStyle w:val="ListParagraph"/>
-        <w:numPr>
-          <w:ilvl w:val="1"/>
-          <w:numId w:val="3"/>
-        </w:numPr>
-      </w:pPr>
-      <w:r>
-        <w:t>When killed</w:t>
-      </w:r>
-    </w:p>
-    <w:p>
-      <w:pPr>
-        <w:pStyle w:val="ListParagraph"/>
-        <w:numPr>
-          <w:ilvl w:val="2"/>
-          <w:numId w:val="3"/>
-        </w:numPr>
-      </w:pPr>
-      <w:r>
-        <w:t>Explosion animation</w:t>
-      </w:r>
-    </w:p>
-    <w:p>
-      <w:pPr>
-        <w:pStyle w:val="ListParagraph"/>
-        <w:numPr>
-          <w:ilvl w:val="0"/>
-          <w:numId w:val="3"/>
-        </w:numPr>
-      </w:pPr>
-      <w:r>
-        <w:t>Collectables</w:t>
-      </w:r>
-    </w:p>
-    <w:p>
-      <w:pPr>
-        <w:pStyle w:val="ListParagraph"/>
-        <w:numPr>
-          <w:ilvl w:val="1"/>
-          <w:numId w:val="3"/>
-        </w:numPr>
-      </w:pPr>
-      <w:r>
-        <w:t>Batteries (Health)</w:t>
-      </w:r>
-    </w:p>
-    <w:p>
-      <w:pPr>
-        <w:pStyle w:val="ListParagraph"/>
-        <w:numPr>
-          <w:ilvl w:val="1"/>
-          <w:numId w:val="3"/>
-        </w:numPr>
-      </w:pPr>
       <w:r>
         <w:t>Extra Lives</w:t>
       </w:r>
@@ -2318,7 +2264,6 @@
         <w:rPr>
           <w:highlight w:val="darkCyan"/>
         </w:rPr>
-        <w:lastRenderedPageBreak/>
         <w:t>#3</w:t>
       </w:r>
       <w:r>
@@ -2334,7 +2279,7 @@
         </w:numPr>
       </w:pPr>
       <w:r>
-        <w:t>Stage</w:t>
+        <w:t>Level Design</w:t>
       </w:r>
     </w:p>
     <w:p>
@@ -2346,60 +2291,7 @@
         </w:numPr>
       </w:pPr>
       <w:r>
-        <w:t>Platforms</w:t>
-      </w:r>
-    </w:p>
-    <w:p>
-      <w:pPr>
-        <w:pStyle w:val="ListParagraph"/>
-        <w:numPr>
-          <w:ilvl w:val="2"/>
-          <w:numId w:val="5"/>
-        </w:numPr>
-      </w:pPr>
-      <w:r>
-        <w:t>Spawn platforms as the camera enters its area</w:t>
-      </w:r>
-    </w:p>
-    <w:p>
-      <w:pPr>
-        <w:pStyle w:val="ListParagraph"/>
-        <w:numPr>
-          <w:ilvl w:val="2"/>
-          <w:numId w:val="5"/>
-        </w:numPr>
-      </w:pPr>
-      <w:r>
-        <w:t xml:space="preserve">Delete </w:t>
-      </w:r>
-      <w:r>
-        <w:t>platform</w:t>
-      </w:r>
-      <w:r>
-        <w:t xml:space="preserve"> Tiles as the camera leaves its area</w:t>
-      </w:r>
-    </w:p>
-    <w:p>
-      <w:pPr>
-        <w:pStyle w:val="ListParagraph"/>
-        <w:numPr>
-          <w:ilvl w:val="0"/>
-          <w:numId w:val="5"/>
-        </w:numPr>
-      </w:pPr>
-      <w:r>
-        <w:t>Level Design</w:t>
-      </w:r>
-    </w:p>
-    <w:p>
-      <w:pPr>
-        <w:pStyle w:val="ListParagraph"/>
-        <w:numPr>
-          <w:ilvl w:val="1"/>
-          <w:numId w:val="5"/>
-        </w:numPr>
-      </w:pPr>
-      <w:r>
+        <w:lastRenderedPageBreak/>
         <w:t>Place Assets</w:t>
       </w:r>
     </w:p>
@@ -2853,7 +2745,6 @@
         </w:numPr>
       </w:pPr>
       <w:r>
-        <w:lastRenderedPageBreak/>
         <w:t>Shooting</w:t>
       </w:r>
     </w:p>
@@ -2926,6 +2817,7 @@
         </w:numPr>
       </w:pPr>
       <w:r>
+        <w:lastRenderedPageBreak/>
         <w:t>Main Menu</w:t>
       </w:r>
     </w:p>

</xml_diff>

<commit_message>
Added Player Hit animation with Knockback
</commit_message>
<xml_diff>
--- a/Robetroid Course of Action.docx
+++ b/Robetroid Course of Action.docx
@@ -2065,12 +2065,12 @@
           <w:numId w:val="3"/>
         </w:numPr>
         <w:rPr>
-          <w:highlight w:val="yellow"/>
-        </w:rPr>
-      </w:pPr>
-      <w:r>
-        <w:rPr>
-          <w:highlight w:val="yellow"/>
+          <w:highlight w:val="cyan"/>
+        </w:rPr>
+      </w:pPr>
+      <w:r>
+        <w:rPr>
+          <w:highlight w:val="cyan"/>
         </w:rPr>
         <w:t>Add Animations</w:t>
       </w:r>
@@ -2083,121 +2083,121 @@
           <w:numId w:val="3"/>
         </w:numPr>
         <w:rPr>
-          <w:highlight w:val="yellow"/>
-        </w:rPr>
-      </w:pPr>
-      <w:r>
-        <w:rPr>
-          <w:highlight w:val="yellow"/>
+          <w:highlight w:val="cyan"/>
+        </w:rPr>
+      </w:pPr>
+      <w:r>
+        <w:rPr>
+          <w:highlight w:val="cyan"/>
         </w:rPr>
         <w:t>Hurt</w:t>
+      </w:r>
+    </w:p>
+    <w:p>
+      <w:pPr>
+        <w:pStyle w:val="ListParagraph"/>
+        <w:numPr>
+          <w:ilvl w:val="1"/>
+          <w:numId w:val="3"/>
+        </w:numPr>
+      </w:pPr>
+      <w:r>
+        <w:t>HUD</w:t>
+      </w:r>
+    </w:p>
+    <w:p>
+      <w:pPr>
+        <w:pStyle w:val="ListParagraph"/>
+        <w:numPr>
+          <w:ilvl w:val="2"/>
+          <w:numId w:val="3"/>
+        </w:numPr>
+      </w:pPr>
+      <w:r>
+        <w:t># of lives</w:t>
+      </w:r>
+    </w:p>
+    <w:p>
+      <w:pPr>
+        <w:pStyle w:val="ListParagraph"/>
+        <w:numPr>
+          <w:ilvl w:val="2"/>
+          <w:numId w:val="3"/>
+        </w:numPr>
+      </w:pPr>
+      <w:r>
+        <w:t>Health bar</w:t>
+      </w:r>
+    </w:p>
+    <w:p>
+      <w:pPr>
+        <w:pStyle w:val="ListParagraph"/>
+        <w:numPr>
+          <w:ilvl w:val="0"/>
+          <w:numId w:val="3"/>
+        </w:numPr>
+        <w:rPr>
+          <w:highlight w:val="cyan"/>
+        </w:rPr>
+      </w:pPr>
+      <w:r>
+        <w:rPr>
+          <w:highlight w:val="cyan"/>
+        </w:rPr>
+        <w:t>Enemies (Robots)</w:t>
+      </w:r>
+    </w:p>
+    <w:p>
+      <w:pPr>
+        <w:pStyle w:val="ListParagraph"/>
+        <w:numPr>
+          <w:ilvl w:val="1"/>
+          <w:numId w:val="3"/>
+        </w:numPr>
+        <w:rPr>
+          <w:highlight w:val="cyan"/>
+        </w:rPr>
+      </w:pPr>
+      <w:r>
+        <w:rPr>
+          <w:highlight w:val="cyan"/>
+        </w:rPr>
+        <w:t>Moves along the platform it’s on</w:t>
+      </w:r>
+    </w:p>
+    <w:p>
+      <w:pPr>
+        <w:pStyle w:val="ListParagraph"/>
+        <w:numPr>
+          <w:ilvl w:val="1"/>
+          <w:numId w:val="3"/>
+        </w:numPr>
+        <w:rPr>
+          <w:highlight w:val="cyan"/>
+        </w:rPr>
+      </w:pPr>
+      <w:r>
+        <w:rPr>
+          <w:highlight w:val="cyan"/>
+        </w:rPr>
+        <w:t xml:space="preserve">Hurts </w:t>
+      </w:r>
+      <w:proofErr w:type="spellStart"/>
+      <w:r>
+        <w:rPr>
+          <w:highlight w:val="cyan"/>
+        </w:rPr>
+        <w:t>Robotroid</w:t>
+      </w:r>
+      <w:proofErr w:type="spellEnd"/>
+      <w:r>
+        <w:rPr>
+          <w:highlight w:val="cyan"/>
+        </w:rPr>
+        <w:t xml:space="preserve"> when touching him</w:t>
       </w:r>
       <w:bookmarkStart w:id="0" w:name="_GoBack"/>
       <w:bookmarkEnd w:id="0"/>
-    </w:p>
-    <w:p>
-      <w:pPr>
-        <w:pStyle w:val="ListParagraph"/>
-        <w:numPr>
-          <w:ilvl w:val="1"/>
-          <w:numId w:val="3"/>
-        </w:numPr>
-      </w:pPr>
-      <w:r>
-        <w:t>HUD</w:t>
-      </w:r>
-    </w:p>
-    <w:p>
-      <w:pPr>
-        <w:pStyle w:val="ListParagraph"/>
-        <w:numPr>
-          <w:ilvl w:val="2"/>
-          <w:numId w:val="3"/>
-        </w:numPr>
-      </w:pPr>
-      <w:r>
-        <w:t># of lives</w:t>
-      </w:r>
-    </w:p>
-    <w:p>
-      <w:pPr>
-        <w:pStyle w:val="ListParagraph"/>
-        <w:numPr>
-          <w:ilvl w:val="2"/>
-          <w:numId w:val="3"/>
-        </w:numPr>
-      </w:pPr>
-      <w:r>
-        <w:t>Health bar</w:t>
-      </w:r>
-    </w:p>
-    <w:p>
-      <w:pPr>
-        <w:pStyle w:val="ListParagraph"/>
-        <w:numPr>
-          <w:ilvl w:val="0"/>
-          <w:numId w:val="3"/>
-        </w:numPr>
-        <w:rPr>
-          <w:highlight w:val="green"/>
-        </w:rPr>
-      </w:pPr>
-      <w:r>
-        <w:rPr>
-          <w:highlight w:val="green"/>
-        </w:rPr>
-        <w:t>Enemies (Robots)</w:t>
-      </w:r>
-    </w:p>
-    <w:p>
-      <w:pPr>
-        <w:pStyle w:val="ListParagraph"/>
-        <w:numPr>
-          <w:ilvl w:val="1"/>
-          <w:numId w:val="3"/>
-        </w:numPr>
-        <w:rPr>
-          <w:highlight w:val="cyan"/>
-        </w:rPr>
-      </w:pPr>
-      <w:r>
-        <w:rPr>
-          <w:highlight w:val="cyan"/>
-        </w:rPr>
-        <w:t>Moves along the platform it’s on</w:t>
-      </w:r>
-    </w:p>
-    <w:p>
-      <w:pPr>
-        <w:pStyle w:val="ListParagraph"/>
-        <w:numPr>
-          <w:ilvl w:val="1"/>
-          <w:numId w:val="3"/>
-        </w:numPr>
-        <w:rPr>
-          <w:highlight w:val="cyan"/>
-        </w:rPr>
-      </w:pPr>
-      <w:r>
-        <w:rPr>
-          <w:highlight w:val="cyan"/>
-        </w:rPr>
-        <w:t xml:space="preserve">Hurts </w:t>
-      </w:r>
-      <w:proofErr w:type="spellStart"/>
-      <w:r>
-        <w:rPr>
-          <w:highlight w:val="cyan"/>
-        </w:rPr>
-        <w:t>Robotroid</w:t>
-      </w:r>
-      <w:proofErr w:type="spellEnd"/>
-      <w:r>
-        <w:rPr>
-          <w:highlight w:val="cyan"/>
-        </w:rPr>
-        <w:t xml:space="preserve"> when touching him</w:t>
-      </w:r>
     </w:p>
     <w:p>
       <w:pPr>

</xml_diff>

<commit_message>
Restart the stage when Robetroid dies
Restart the stage when Robetroid dies from depleated health or falling
</commit_message>
<xml_diff>
--- a/Robetroid Course of Action.docx
+++ b/Robetroid Course of Action.docx
@@ -2020,16 +2020,28 @@
           <w:ilvl w:val="1"/>
           <w:numId w:val="3"/>
         </w:numPr>
-      </w:pPr>
-      <w:r>
+        <w:rPr>
+          <w:highlight w:val="yellow"/>
+        </w:rPr>
+      </w:pPr>
+      <w:r>
+        <w:rPr>
+          <w:highlight w:val="yellow"/>
+        </w:rPr>
         <w:t xml:space="preserve">Restart the stage when </w:t>
       </w:r>
       <w:proofErr w:type="spellStart"/>
       <w:r>
+        <w:rPr>
+          <w:highlight w:val="yellow"/>
+        </w:rPr>
         <w:t>Robetroid</w:t>
       </w:r>
       <w:proofErr w:type="spellEnd"/>
       <w:r>
+        <w:rPr>
+          <w:highlight w:val="yellow"/>
+        </w:rPr>
         <w:t xml:space="preserve"> dies as long as there are extra lives</w:t>
       </w:r>
     </w:p>
@@ -2040,8 +2052,14 @@
           <w:ilvl w:val="2"/>
           <w:numId w:val="3"/>
         </w:numPr>
-      </w:pPr>
-      <w:r>
+        <w:rPr>
+          <w:highlight w:val="yellow"/>
+        </w:rPr>
+      </w:pPr>
+      <w:r>
+        <w:rPr>
+          <w:highlight w:val="yellow"/>
+        </w:rPr>
         <w:t>Depleted health</w:t>
       </w:r>
     </w:p>
@@ -2052,10 +2070,18 @@
           <w:ilvl w:val="2"/>
           <w:numId w:val="3"/>
         </w:numPr>
-      </w:pPr>
-      <w:r>
+        <w:rPr>
+          <w:highlight w:val="yellow"/>
+        </w:rPr>
+      </w:pPr>
+      <w:r>
+        <w:rPr>
+          <w:highlight w:val="yellow"/>
+        </w:rPr>
         <w:t xml:space="preserve">Falls </w:t>
       </w:r>
+      <w:bookmarkStart w:id="0" w:name="_GoBack"/>
+      <w:bookmarkEnd w:id="0"/>
     </w:p>
     <w:p>
       <w:pPr>
@@ -2196,8 +2222,6 @@
         </w:rPr>
         <w:t xml:space="preserve"> when touching him</w:t>
       </w:r>
-      <w:bookmarkStart w:id="0" w:name="_GoBack"/>
-      <w:bookmarkEnd w:id="0"/>
     </w:p>
     <w:p>
       <w:pPr>

</xml_diff>

<commit_message>
Added Health Bar in HUD
</commit_message>
<xml_diff>
--- a/Robetroid Course of Action.docx
+++ b/Robetroid Course of Action.docx
@@ -2021,6 +2021,110 @@
           <w:numId w:val="3"/>
         </w:numPr>
         <w:rPr>
+          <w:highlight w:val="cyan"/>
+        </w:rPr>
+      </w:pPr>
+      <w:r>
+        <w:rPr>
+          <w:highlight w:val="cyan"/>
+        </w:rPr>
+        <w:t xml:space="preserve">Restart the stage when </w:t>
+      </w:r>
+      <w:proofErr w:type="spellStart"/>
+      <w:r>
+        <w:rPr>
+          <w:highlight w:val="cyan"/>
+        </w:rPr>
+        <w:t>Robetroid</w:t>
+      </w:r>
+      <w:proofErr w:type="spellEnd"/>
+      <w:r>
+        <w:rPr>
+          <w:highlight w:val="cyan"/>
+        </w:rPr>
+        <w:t xml:space="preserve"> dies as long as there are extra lives</w:t>
+      </w:r>
+    </w:p>
+    <w:p>
+      <w:pPr>
+        <w:pStyle w:val="ListParagraph"/>
+        <w:numPr>
+          <w:ilvl w:val="2"/>
+          <w:numId w:val="3"/>
+        </w:numPr>
+        <w:rPr>
+          <w:highlight w:val="cyan"/>
+        </w:rPr>
+      </w:pPr>
+      <w:r>
+        <w:rPr>
+          <w:highlight w:val="cyan"/>
+        </w:rPr>
+        <w:t>Depleted health</w:t>
+      </w:r>
+    </w:p>
+    <w:p>
+      <w:pPr>
+        <w:pStyle w:val="ListParagraph"/>
+        <w:numPr>
+          <w:ilvl w:val="2"/>
+          <w:numId w:val="3"/>
+        </w:numPr>
+        <w:rPr>
+          <w:highlight w:val="cyan"/>
+        </w:rPr>
+      </w:pPr>
+      <w:r>
+        <w:rPr>
+          <w:highlight w:val="cyan"/>
+        </w:rPr>
+        <w:t xml:space="preserve">Falls </w:t>
+      </w:r>
+    </w:p>
+    <w:p>
+      <w:pPr>
+        <w:pStyle w:val="ListParagraph"/>
+        <w:numPr>
+          <w:ilvl w:val="1"/>
+          <w:numId w:val="3"/>
+        </w:numPr>
+        <w:rPr>
+          <w:highlight w:val="cyan"/>
+        </w:rPr>
+      </w:pPr>
+      <w:r>
+        <w:rPr>
+          <w:highlight w:val="cyan"/>
+        </w:rPr>
+        <w:t>Add Animations</w:t>
+      </w:r>
+    </w:p>
+    <w:p>
+      <w:pPr>
+        <w:pStyle w:val="ListParagraph"/>
+        <w:numPr>
+          <w:ilvl w:val="2"/>
+          <w:numId w:val="3"/>
+        </w:numPr>
+        <w:rPr>
+          <w:highlight w:val="cyan"/>
+        </w:rPr>
+      </w:pPr>
+      <w:r>
+        <w:rPr>
+          <w:highlight w:val="cyan"/>
+        </w:rPr>
+        <w:t>Hurt</w:t>
+      </w:r>
+    </w:p>
+    <w:p>
+      <w:pPr>
+        <w:pStyle w:val="ListParagraph"/>
+        <w:numPr>
+          <w:ilvl w:val="1"/>
+          <w:numId w:val="3"/>
+        </w:numPr>
+        <w:rPr>
           <w:highlight w:val="yellow"/>
         </w:rPr>
       </w:pPr>
@@ -2028,21 +2132,25 @@
         <w:rPr>
           <w:highlight w:val="yellow"/>
         </w:rPr>
-        <w:t xml:space="preserve">Restart the stage when </w:t>
-      </w:r>
-      <w:proofErr w:type="spellStart"/>
-      <w:r>
+        <w:t>HUD</w:t>
+      </w:r>
+    </w:p>
+    <w:p>
+      <w:pPr>
+        <w:pStyle w:val="ListParagraph"/>
+        <w:numPr>
+          <w:ilvl w:val="2"/>
+          <w:numId w:val="3"/>
+        </w:numPr>
         <w:rPr>
           <w:highlight w:val="yellow"/>
         </w:rPr>
-        <w:t>Robetroid</w:t>
-      </w:r>
-      <w:proofErr w:type="spellEnd"/>
+      </w:pPr>
       <w:r>
         <w:rPr>
           <w:highlight w:val="yellow"/>
         </w:rPr>
-        <w:t xml:space="preserve"> dies as long as there are extra lives</w:t>
+        <w:t># of lives</w:t>
       </w:r>
     </w:p>
     <w:p>
@@ -2060,100 +2168,10 @@
         <w:rPr>
           <w:highlight w:val="yellow"/>
         </w:rPr>
-        <w:t>Depleted health</w:t>
-      </w:r>
-    </w:p>
-    <w:p>
-      <w:pPr>
-        <w:pStyle w:val="ListParagraph"/>
-        <w:numPr>
-          <w:ilvl w:val="2"/>
-          <w:numId w:val="3"/>
-        </w:numPr>
-        <w:rPr>
-          <w:highlight w:val="yellow"/>
-        </w:rPr>
-      </w:pPr>
-      <w:r>
-        <w:rPr>
-          <w:highlight w:val="yellow"/>
-        </w:rPr>
-        <w:t xml:space="preserve">Falls </w:t>
+        <w:t>Health bar</w:t>
       </w:r>
       <w:bookmarkStart w:id="0" w:name="_GoBack"/>
       <w:bookmarkEnd w:id="0"/>
-    </w:p>
-    <w:p>
-      <w:pPr>
-        <w:pStyle w:val="ListParagraph"/>
-        <w:numPr>
-          <w:ilvl w:val="1"/>
-          <w:numId w:val="3"/>
-        </w:numPr>
-        <w:rPr>
-          <w:highlight w:val="cyan"/>
-        </w:rPr>
-      </w:pPr>
-      <w:r>
-        <w:rPr>
-          <w:highlight w:val="cyan"/>
-        </w:rPr>
-        <w:t>Add Animations</w:t>
-      </w:r>
-    </w:p>
-    <w:p>
-      <w:pPr>
-        <w:pStyle w:val="ListParagraph"/>
-        <w:numPr>
-          <w:ilvl w:val="2"/>
-          <w:numId w:val="3"/>
-        </w:numPr>
-        <w:rPr>
-          <w:highlight w:val="cyan"/>
-        </w:rPr>
-      </w:pPr>
-      <w:r>
-        <w:rPr>
-          <w:highlight w:val="cyan"/>
-        </w:rPr>
-        <w:t>Hurt</w:t>
-      </w:r>
-    </w:p>
-    <w:p>
-      <w:pPr>
-        <w:pStyle w:val="ListParagraph"/>
-        <w:numPr>
-          <w:ilvl w:val="1"/>
-          <w:numId w:val="3"/>
-        </w:numPr>
-      </w:pPr>
-      <w:r>
-        <w:t>HUD</w:t>
-      </w:r>
-    </w:p>
-    <w:p>
-      <w:pPr>
-        <w:pStyle w:val="ListParagraph"/>
-        <w:numPr>
-          <w:ilvl w:val="2"/>
-          <w:numId w:val="3"/>
-        </w:numPr>
-      </w:pPr>
-      <w:r>
-        <w:t># of lives</w:t>
-      </w:r>
-    </w:p>
-    <w:p>
-      <w:pPr>
-        <w:pStyle w:val="ListParagraph"/>
-        <w:numPr>
-          <w:ilvl w:val="2"/>
-          <w:numId w:val="3"/>
-        </w:numPr>
-      </w:pPr>
-      <w:r>
-        <w:t>Health bar</w:t>
-      </w:r>
     </w:p>
     <w:p>
       <w:pPr>

</xml_diff>

<commit_message>
Added Lives Counter in HUD
When player dies, a life is lost and it displays in the HUD.
Also added TextMeshPro fonts and widgets.
</commit_message>
<xml_diff>
--- a/Robetroid Course of Action.docx
+++ b/Robetroid Course of Action.docx
@@ -2125,12 +2125,12 @@
           <w:numId w:val="3"/>
         </w:numPr>
         <w:rPr>
-          <w:highlight w:val="yellow"/>
-        </w:rPr>
-      </w:pPr>
-      <w:r>
-        <w:rPr>
-          <w:highlight w:val="yellow"/>
+          <w:highlight w:val="cyan"/>
+        </w:rPr>
+      </w:pPr>
+      <w:r>
+        <w:rPr>
+          <w:highlight w:val="cyan"/>
         </w:rPr>
         <w:t>HUD</w:t>
       </w:r>
@@ -2143,12 +2143,12 @@
           <w:numId w:val="3"/>
         </w:numPr>
         <w:rPr>
-          <w:highlight w:val="yellow"/>
-        </w:rPr>
-      </w:pPr>
-      <w:r>
-        <w:rPr>
-          <w:highlight w:val="yellow"/>
+          <w:highlight w:val="cyan"/>
+        </w:rPr>
+      </w:pPr>
+      <w:r>
+        <w:rPr>
+          <w:highlight w:val="cyan"/>
         </w:rPr>
         <w:t># of lives</w:t>
       </w:r>
@@ -2161,12 +2161,12 @@
           <w:numId w:val="3"/>
         </w:numPr>
         <w:rPr>
-          <w:highlight w:val="yellow"/>
-        </w:rPr>
-      </w:pPr>
-      <w:r>
-        <w:rPr>
-          <w:highlight w:val="yellow"/>
+          <w:highlight w:val="cyan"/>
+        </w:rPr>
+      </w:pPr>
+      <w:r>
+        <w:rPr>
+          <w:highlight w:val="cyan"/>
         </w:rPr>
         <w:t>Health bar</w:t>
       </w:r>

</xml_diff>

<commit_message>
End the stage when Robetroid dies by displaying game over text
</commit_message>
<xml_diff>
--- a/Robetroid Course of Action.docx
+++ b/Robetroid Course of Action.docx
@@ -1419,6 +1419,60 @@
       <w:pPr>
         <w:pStyle w:val="ListParagraph"/>
         <w:numPr>
+          <w:ilvl w:val="1"/>
+          <w:numId w:val="1"/>
+        </w:numPr>
+        <w:rPr>
+          <w:highlight w:val="green"/>
+        </w:rPr>
+      </w:pPr>
+      <w:r>
+        <w:rPr>
+          <w:highlight w:val="green"/>
+        </w:rPr>
+        <w:t>Game Over Menu</w:t>
+      </w:r>
+    </w:p>
+    <w:p>
+      <w:pPr>
+        <w:pStyle w:val="ListParagraph"/>
+        <w:numPr>
+          <w:ilvl w:val="2"/>
+          <w:numId w:val="1"/>
+        </w:numPr>
+        <w:rPr>
+          <w:highlight w:val="green"/>
+        </w:rPr>
+      </w:pPr>
+      <w:r>
+        <w:rPr>
+          <w:highlight w:val="green"/>
+        </w:rPr>
+        <w:t>Play Again Button</w:t>
+      </w:r>
+    </w:p>
+    <w:p>
+      <w:pPr>
+        <w:pStyle w:val="ListParagraph"/>
+        <w:numPr>
+          <w:ilvl w:val="2"/>
+          <w:numId w:val="1"/>
+        </w:numPr>
+        <w:rPr>
+          <w:highlight w:val="green"/>
+        </w:rPr>
+      </w:pPr>
+      <w:r>
+        <w:rPr>
+          <w:highlight w:val="green"/>
+        </w:rPr>
+        <w:t>Quit Button</w:t>
+      </w:r>
+    </w:p>
+    <w:p>
+      <w:pPr>
+        <w:pStyle w:val="ListParagraph"/>
+        <w:numPr>
           <w:ilvl w:val="0"/>
           <w:numId w:val="1"/>
         </w:numPr>
@@ -1450,6 +1504,8 @@
         </w:rPr>
         <w:t>Place Assets</w:t>
       </w:r>
+      <w:bookmarkStart w:id="0" w:name="_GoBack"/>
+      <w:bookmarkEnd w:id="0"/>
     </w:p>
     <w:p>
       <w:pPr>
@@ -1579,6 +1635,7 @@
         <w:rPr>
           <w:highlight w:val="yellow"/>
         </w:rPr>
+        <w:lastRenderedPageBreak/>
         <w:t>#1</w:t>
       </w:r>
       <w:r>
@@ -1639,7 +1696,6 @@
         <w:rPr>
           <w:highlight w:val="cyan"/>
         </w:rPr>
-        <w:lastRenderedPageBreak/>
         <w:t>Platforms</w:t>
       </w:r>
     </w:p>
@@ -1935,8 +1991,14 @@
           <w:ilvl w:val="1"/>
           <w:numId w:val="3"/>
         </w:numPr>
-      </w:pPr>
-      <w:r>
+        <w:rPr>
+          <w:highlight w:val="cyan"/>
+        </w:rPr>
+      </w:pPr>
+      <w:r>
+        <w:rPr>
+          <w:highlight w:val="cyan"/>
+        </w:rPr>
         <w:t>End the stage when</w:t>
       </w:r>
     </w:p>
@@ -1947,13 +2009,22 @@
           <w:ilvl w:val="2"/>
           <w:numId w:val="3"/>
         </w:numPr>
+        <w:rPr>
+          <w:highlight w:val="cyan"/>
+        </w:rPr>
       </w:pPr>
       <w:proofErr w:type="spellStart"/>
       <w:r>
+        <w:rPr>
+          <w:highlight w:val="cyan"/>
+        </w:rPr>
         <w:t>Robetroid</w:t>
       </w:r>
       <w:proofErr w:type="spellEnd"/>
       <w:r>
+        <w:rPr>
+          <w:highlight w:val="cyan"/>
+        </w:rPr>
         <w:t xml:space="preserve"> dies without extra life</w:t>
       </w:r>
     </w:p>
@@ -1982,16 +2053,28 @@
           <w:ilvl w:val="0"/>
           <w:numId w:val="3"/>
         </w:numPr>
-      </w:pPr>
-      <w:r>
+        <w:rPr>
+          <w:highlight w:val="cyan"/>
+        </w:rPr>
+      </w:pPr>
+      <w:r>
+        <w:rPr>
+          <w:highlight w:val="cyan"/>
+        </w:rPr>
         <w:t>Protagonist (</w:t>
       </w:r>
       <w:proofErr w:type="spellStart"/>
       <w:r>
+        <w:rPr>
+          <w:highlight w:val="cyan"/>
+        </w:rPr>
         <w:t>Robetroid</w:t>
       </w:r>
       <w:proofErr w:type="spellEnd"/>
       <w:r>
+        <w:rPr>
+          <w:highlight w:val="cyan"/>
+        </w:rPr>
         <w:t>)</w:t>
       </w:r>
     </w:p>
@@ -2170,8 +2253,6 @@
         </w:rPr>
         <w:t>Health bar</w:t>
       </w:r>
-      <w:bookmarkStart w:id="0" w:name="_GoBack"/>
-      <w:bookmarkEnd w:id="0"/>
     </w:p>
     <w:p>
       <w:pPr>
@@ -2372,6 +2453,7 @@
         <w:rPr>
           <w:highlight w:val="darkCyan"/>
         </w:rPr>
+        <w:lastRenderedPageBreak/>
         <w:t>#3</w:t>
       </w:r>
       <w:r>
@@ -2399,7 +2481,6 @@
         </w:numPr>
       </w:pPr>
       <w:r>
-        <w:lastRenderedPageBreak/>
         <w:t>Place Assets</w:t>
       </w:r>
     </w:p>
@@ -2901,6 +2982,7 @@
         </w:numPr>
       </w:pPr>
       <w:r>
+        <w:lastRenderedPageBreak/>
         <w:t>Death (explosion)</w:t>
       </w:r>
     </w:p>
@@ -2925,7 +3007,6 @@
         </w:numPr>
       </w:pPr>
       <w:r>
-        <w:lastRenderedPageBreak/>
         <w:t>Main Menu</w:t>
       </w:r>
     </w:p>
@@ -3011,6 +3092,42 @@
       </w:pPr>
       <w:r>
         <w:t>Win Menu</w:t>
+      </w:r>
+    </w:p>
+    <w:p>
+      <w:pPr>
+        <w:pStyle w:val="ListParagraph"/>
+        <w:numPr>
+          <w:ilvl w:val="2"/>
+          <w:numId w:val="7"/>
+        </w:numPr>
+      </w:pPr>
+      <w:r>
+        <w:t>Play Again Button</w:t>
+      </w:r>
+    </w:p>
+    <w:p>
+      <w:pPr>
+        <w:pStyle w:val="ListParagraph"/>
+        <w:numPr>
+          <w:ilvl w:val="2"/>
+          <w:numId w:val="7"/>
+        </w:numPr>
+      </w:pPr>
+      <w:r>
+        <w:t>Quit Button</w:t>
+      </w:r>
+    </w:p>
+    <w:p>
+      <w:pPr>
+        <w:pStyle w:val="ListParagraph"/>
+        <w:numPr>
+          <w:ilvl w:val="1"/>
+          <w:numId w:val="7"/>
+        </w:numPr>
+      </w:pPr>
+      <w:r>
+        <w:t>Game Over Menu</w:t>
       </w:r>
     </w:p>
     <w:p>

</xml_diff>

<commit_message>
Place Boss at end of stage
Place Boss at end of stage
Stop camera scroll when boss appears
</commit_message>
<xml_diff>
--- a/Robetroid Course of Action.docx
+++ b/Robetroid Course of Action.docx
@@ -2496,12 +2496,12 @@
           <w:numId w:val="5"/>
         </w:numPr>
         <w:rPr>
-          <w:highlight w:val="green"/>
-        </w:rPr>
-      </w:pPr>
-      <w:r>
-        <w:rPr>
-          <w:highlight w:val="green"/>
+          <w:highlight w:val="cyan"/>
+        </w:rPr>
+      </w:pPr>
+      <w:r>
+        <w:rPr>
+          <w:highlight w:val="cyan"/>
         </w:rPr>
         <w:t>Place Assets</w:t>
       </w:r>
@@ -2514,12 +2514,12 @@
           <w:numId w:val="5"/>
         </w:numPr>
         <w:rPr>
-          <w:highlight w:val="yellow"/>
-        </w:rPr>
-      </w:pPr>
-      <w:r>
-        <w:rPr>
-          <w:highlight w:val="yellow"/>
+          <w:highlight w:val="cyan"/>
+        </w:rPr>
+      </w:pPr>
+      <w:r>
+        <w:rPr>
+          <w:highlight w:val="cyan"/>
         </w:rPr>
         <w:t>Place platforms</w:t>
       </w:r>
@@ -2549,48 +2549,72 @@
           <w:ilvl w:val="2"/>
           <w:numId w:val="5"/>
         </w:numPr>
-      </w:pPr>
-      <w:r>
+        <w:rPr>
+          <w:highlight w:val="cyan"/>
+        </w:rPr>
+      </w:pPr>
+      <w:r>
+        <w:rPr>
+          <w:highlight w:val="cyan"/>
+        </w:rPr>
         <w:t>Place enemies</w:t>
+      </w:r>
+    </w:p>
+    <w:p>
+      <w:pPr>
+        <w:pStyle w:val="ListParagraph"/>
+        <w:numPr>
+          <w:ilvl w:val="2"/>
+          <w:numId w:val="5"/>
+        </w:numPr>
+        <w:rPr>
+          <w:highlight w:val="cyan"/>
+        </w:rPr>
+      </w:pPr>
+      <w:r>
+        <w:rPr>
+          <w:highlight w:val="cyan"/>
+        </w:rPr>
+        <w:t>Place Boss at end of stage</w:t>
+      </w:r>
+    </w:p>
+    <w:p>
+      <w:pPr>
+        <w:pStyle w:val="ListParagraph"/>
+        <w:numPr>
+          <w:ilvl w:val="3"/>
+          <w:numId w:val="5"/>
+        </w:numPr>
+        <w:rPr>
+          <w:highlight w:val="cyan"/>
+        </w:rPr>
+      </w:pPr>
+      <w:r>
+        <w:rPr>
+          <w:highlight w:val="cyan"/>
+        </w:rPr>
+        <w:t xml:space="preserve">Stop camera scroll when boss appears </w:t>
+      </w:r>
+    </w:p>
+    <w:p>
+      <w:pPr>
+        <w:pStyle w:val="ListParagraph"/>
+        <w:numPr>
+          <w:ilvl w:val="2"/>
+          <w:numId w:val="5"/>
+        </w:numPr>
+        <w:rPr>
+          <w:highlight w:val="cyan"/>
+        </w:rPr>
+      </w:pPr>
+      <w:r>
+        <w:rPr>
+          <w:highlight w:val="cyan"/>
+        </w:rPr>
+        <w:t>Place collectables</w:t>
       </w:r>
       <w:bookmarkStart w:id="0" w:name="_GoBack"/>
       <w:bookmarkEnd w:id="0"/>
-    </w:p>
-    <w:p>
-      <w:pPr>
-        <w:pStyle w:val="ListParagraph"/>
-        <w:numPr>
-          <w:ilvl w:val="2"/>
-          <w:numId w:val="5"/>
-        </w:numPr>
-      </w:pPr>
-      <w:r>
-        <w:t>Place Boss at end of stage</w:t>
-      </w:r>
-    </w:p>
-    <w:p>
-      <w:pPr>
-        <w:pStyle w:val="ListParagraph"/>
-        <w:numPr>
-          <w:ilvl w:val="3"/>
-          <w:numId w:val="5"/>
-        </w:numPr>
-      </w:pPr>
-      <w:r>
-        <w:t xml:space="preserve">Stop camera scroll when boss appears </w:t>
-      </w:r>
-    </w:p>
-    <w:p>
-      <w:pPr>
-        <w:pStyle w:val="ListParagraph"/>
-        <w:numPr>
-          <w:ilvl w:val="2"/>
-          <w:numId w:val="5"/>
-        </w:numPr>
-      </w:pPr>
-      <w:r>
-        <w:t>Place collectables</w:t>
-      </w:r>
     </w:p>
     <w:p>
       <w:r>

</xml_diff>

<commit_message>
Fixed Camera stopping when Boss Appears
</commit_message>
<xml_diff>
--- a/Robetroid Course of Action.docx
+++ b/Robetroid Course of Action.docx
@@ -2483,8 +2483,14 @@
           <w:ilvl w:val="0"/>
           <w:numId w:val="5"/>
         </w:numPr>
-      </w:pPr>
-      <w:r>
+        <w:rPr>
+          <w:highlight w:val="cyan"/>
+        </w:rPr>
+      </w:pPr>
+      <w:r>
+        <w:rPr>
+          <w:highlight w:val="cyan"/>
+        </w:rPr>
         <w:t>Level Design</w:t>
       </w:r>
     </w:p>
@@ -2613,425 +2619,425 @@
         </w:rPr>
         <w:t>Place collectables</w:t>
       </w:r>
+    </w:p>
+    <w:p>
+      <w:r>
+        <w:rPr>
+          <w:highlight w:val="red"/>
+        </w:rPr>
+        <w:t>#4</w:t>
+      </w:r>
+      <w:r>
+        <w:t xml:space="preserve"> (</w:t>
+      </w:r>
+      <w:r>
+        <w:t xml:space="preserve">1.5 </w:t>
+      </w:r>
+      <w:r>
+        <w:t>–</w:t>
+      </w:r>
+      <w:r>
+        <w:t xml:space="preserve"> 2</w:t>
+      </w:r>
+      <w:r>
+        <w:t>.5</w:t>
+      </w:r>
+      <w:r>
+        <w:t xml:space="preserve"> weeks)</w:t>
+      </w:r>
+    </w:p>
+    <w:p>
+      <w:pPr>
+        <w:pStyle w:val="ListParagraph"/>
+        <w:numPr>
+          <w:ilvl w:val="0"/>
+          <w:numId w:val="6"/>
+        </w:numPr>
+      </w:pPr>
+      <w:r>
+        <w:t>Stage</w:t>
+      </w:r>
+    </w:p>
+    <w:p>
+      <w:pPr>
+        <w:pStyle w:val="ListParagraph"/>
+        <w:numPr>
+          <w:ilvl w:val="1"/>
+          <w:numId w:val="6"/>
+        </w:numPr>
+      </w:pPr>
+      <w:r>
+        <w:t>End the stage when</w:t>
+      </w:r>
+    </w:p>
+    <w:p>
+      <w:pPr>
+        <w:pStyle w:val="ListParagraph"/>
+        <w:numPr>
+          <w:ilvl w:val="2"/>
+          <w:numId w:val="6"/>
+        </w:numPr>
+      </w:pPr>
+      <w:r>
+        <w:t>The boss is defeated</w:t>
+      </w:r>
+    </w:p>
+    <w:p>
+      <w:pPr>
+        <w:pStyle w:val="ListParagraph"/>
+        <w:numPr>
+          <w:ilvl w:val="0"/>
+          <w:numId w:val="6"/>
+        </w:numPr>
+      </w:pPr>
+      <w:r>
+        <w:t>Boss</w:t>
+      </w:r>
+    </w:p>
+    <w:p>
+      <w:pPr>
+        <w:pStyle w:val="ListParagraph"/>
+        <w:numPr>
+          <w:ilvl w:val="1"/>
+          <w:numId w:val="6"/>
+        </w:numPr>
+      </w:pPr>
+      <w:r>
+        <w:t>When shot</w:t>
+      </w:r>
+    </w:p>
+    <w:p>
+      <w:pPr>
+        <w:pStyle w:val="ListParagraph"/>
+        <w:numPr>
+          <w:ilvl w:val="2"/>
+          <w:numId w:val="6"/>
+        </w:numPr>
+      </w:pPr>
+      <w:r>
+        <w:t>Blink white</w:t>
+      </w:r>
+    </w:p>
+    <w:p>
+      <w:pPr>
+        <w:pStyle w:val="ListParagraph"/>
+        <w:numPr>
+          <w:ilvl w:val="1"/>
+          <w:numId w:val="6"/>
+        </w:numPr>
+      </w:pPr>
+      <w:r>
+        <w:t>Add SFX</w:t>
+      </w:r>
+    </w:p>
+    <w:p>
+      <w:pPr>
+        <w:pStyle w:val="ListParagraph"/>
+        <w:numPr>
+          <w:ilvl w:val="2"/>
+          <w:numId w:val="6"/>
+        </w:numPr>
+      </w:pPr>
+      <w:r>
+        <w:t>Damage received</w:t>
+      </w:r>
+    </w:p>
+    <w:p>
+      <w:pPr>
+        <w:pStyle w:val="ListParagraph"/>
+        <w:numPr>
+          <w:ilvl w:val="2"/>
+          <w:numId w:val="6"/>
+        </w:numPr>
+      </w:pPr>
+      <w:r>
+        <w:t>Death (explosion)</w:t>
+      </w:r>
+    </w:p>
+    <w:p>
+      <w:pPr>
+        <w:pStyle w:val="ListParagraph"/>
+        <w:numPr>
+          <w:ilvl w:val="1"/>
+          <w:numId w:val="6"/>
+        </w:numPr>
+      </w:pPr>
+      <w:r>
+        <w:t>Add AI</w:t>
+      </w:r>
+    </w:p>
+    <w:p>
+      <w:pPr>
+        <w:pStyle w:val="ListParagraph"/>
+        <w:numPr>
+          <w:ilvl w:val="1"/>
+          <w:numId w:val="6"/>
+        </w:numPr>
+      </w:pPr>
+      <w:r>
+        <w:t>Boss is defeated when boss’s health bar depletes</w:t>
+      </w:r>
+    </w:p>
+    <w:p>
+      <w:pPr>
+        <w:pStyle w:val="ListParagraph"/>
+        <w:numPr>
+          <w:ilvl w:val="2"/>
+          <w:numId w:val="6"/>
+        </w:numPr>
+      </w:pPr>
+      <w:r>
+        <w:t>Play Victory Fanfare after defeating boss</w:t>
+      </w:r>
+    </w:p>
+    <w:p>
+      <w:pPr>
+        <w:pStyle w:val="ListParagraph"/>
+        <w:numPr>
+          <w:ilvl w:val="2"/>
+          <w:numId w:val="6"/>
+        </w:numPr>
+      </w:pPr>
+      <w:r>
+        <w:t xml:space="preserve">Play Multiple explosions animation on the boss, then the boss disappears. </w:t>
+      </w:r>
+    </w:p>
+    <w:p>
+      <w:pPr>
+        <w:pStyle w:val="ListParagraph"/>
+        <w:numPr>
+          <w:ilvl w:val="2"/>
+          <w:numId w:val="6"/>
+        </w:numPr>
+      </w:pPr>
+      <w:r>
+        <w:t>End the stage</w:t>
+      </w:r>
+    </w:p>
+    <w:p>
+      <w:pPr>
+        <w:pStyle w:val="ListParagraph"/>
+        <w:numPr>
+          <w:ilvl w:val="1"/>
+          <w:numId w:val="6"/>
+        </w:numPr>
+      </w:pPr>
+      <w:r>
+        <w:t>HUD</w:t>
+      </w:r>
+    </w:p>
+    <w:p>
+      <w:pPr>
+        <w:pStyle w:val="ListParagraph"/>
+        <w:numPr>
+          <w:ilvl w:val="2"/>
+          <w:numId w:val="6"/>
+        </w:numPr>
+      </w:pPr>
+      <w:r>
+        <w:t>Health Bar</w:t>
+      </w:r>
+    </w:p>
+    <w:p>
+      <w:r>
+        <w:rPr>
+          <w:highlight w:val="green"/>
+        </w:rPr>
+        <w:t>#5</w:t>
+      </w:r>
+      <w:r>
+        <w:t xml:space="preserve"> (1 – 1.5 week)</w:t>
+      </w:r>
+    </w:p>
+    <w:p>
+      <w:pPr>
+        <w:pStyle w:val="ListParagraph"/>
+        <w:numPr>
+          <w:ilvl w:val="0"/>
+          <w:numId w:val="7"/>
+        </w:numPr>
+      </w:pPr>
+      <w:r>
+        <w:t>Stage</w:t>
+      </w:r>
+    </w:p>
+    <w:p>
+      <w:pPr>
+        <w:pStyle w:val="ListParagraph"/>
+        <w:numPr>
+          <w:ilvl w:val="1"/>
+          <w:numId w:val="7"/>
+        </w:numPr>
+      </w:pPr>
+      <w:r>
+        <w:t>Countdown to begin stage</w:t>
+      </w:r>
+    </w:p>
+    <w:p>
+      <w:pPr>
+        <w:pStyle w:val="ListParagraph"/>
+        <w:numPr>
+          <w:ilvl w:val="1"/>
+          <w:numId w:val="7"/>
+        </w:numPr>
+      </w:pPr>
+      <w:r>
+        <w:t>Add Background Music</w:t>
+      </w:r>
+    </w:p>
+    <w:p>
+      <w:pPr>
+        <w:pStyle w:val="ListParagraph"/>
+        <w:numPr>
+          <w:ilvl w:val="1"/>
+          <w:numId w:val="7"/>
+        </w:numPr>
+      </w:pPr>
+      <w:r>
+        <w:t>End the stage when</w:t>
+      </w:r>
+    </w:p>
+    <w:p>
+      <w:pPr>
+        <w:pStyle w:val="ListParagraph"/>
+        <w:numPr>
+          <w:ilvl w:val="2"/>
+          <w:numId w:val="7"/>
+        </w:numPr>
+      </w:pPr>
+      <w:r>
+        <w:t>Player quits through pause menu</w:t>
+      </w:r>
+    </w:p>
+    <w:p>
+      <w:pPr>
+        <w:pStyle w:val="ListParagraph"/>
+        <w:numPr>
+          <w:ilvl w:val="0"/>
+          <w:numId w:val="7"/>
+        </w:numPr>
+      </w:pPr>
+      <w:r>
+        <w:t>Protagonist (</w:t>
+      </w:r>
+      <w:proofErr w:type="spellStart"/>
+      <w:r>
+        <w:t>Robetroid</w:t>
+      </w:r>
+      <w:proofErr w:type="spellEnd"/>
+      <w:r>
+        <w:t>)</w:t>
+      </w:r>
+    </w:p>
+    <w:p>
+      <w:pPr>
+        <w:pStyle w:val="ListParagraph"/>
+        <w:numPr>
+          <w:ilvl w:val="1"/>
+          <w:numId w:val="7"/>
+        </w:numPr>
+      </w:pPr>
+      <w:r>
+        <w:t>Add Appropriate SFX</w:t>
+      </w:r>
+    </w:p>
+    <w:p>
+      <w:pPr>
+        <w:pStyle w:val="ListParagraph"/>
+        <w:numPr>
+          <w:ilvl w:val="2"/>
+          <w:numId w:val="7"/>
+        </w:numPr>
+      </w:pPr>
+      <w:r>
+        <w:t>Die</w:t>
+      </w:r>
+    </w:p>
+    <w:p>
+      <w:pPr>
+        <w:pStyle w:val="ListParagraph"/>
+        <w:numPr>
+          <w:ilvl w:val="2"/>
+          <w:numId w:val="7"/>
+        </w:numPr>
+      </w:pPr>
+      <w:r>
+        <w:t>Hurt</w:t>
+      </w:r>
+    </w:p>
+    <w:p>
+      <w:pPr>
+        <w:pStyle w:val="ListParagraph"/>
+        <w:numPr>
+          <w:ilvl w:val="2"/>
+          <w:numId w:val="7"/>
+        </w:numPr>
+      </w:pPr>
+      <w:r>
+        <w:t>Collecting batteries</w:t>
+      </w:r>
+    </w:p>
+    <w:p>
+      <w:pPr>
+        <w:pStyle w:val="ListParagraph"/>
+        <w:numPr>
+          <w:ilvl w:val="2"/>
+          <w:numId w:val="7"/>
+        </w:numPr>
+      </w:pPr>
+      <w:r>
+        <w:t>Collecting extra lives</w:t>
+      </w:r>
+    </w:p>
+    <w:p>
+      <w:pPr>
+        <w:pStyle w:val="ListParagraph"/>
+        <w:numPr>
+          <w:ilvl w:val="2"/>
+          <w:numId w:val="7"/>
+        </w:numPr>
+      </w:pPr>
+      <w:r>
+        <w:t>Shooting</w:t>
+      </w:r>
+    </w:p>
+    <w:p>
+      <w:pPr>
+        <w:pStyle w:val="ListParagraph"/>
+        <w:numPr>
+          <w:ilvl w:val="0"/>
+          <w:numId w:val="7"/>
+        </w:numPr>
+      </w:pPr>
+      <w:r>
+        <w:t>Enemies (Robots)</w:t>
+      </w:r>
+    </w:p>
+    <w:p>
+      <w:pPr>
+        <w:pStyle w:val="ListParagraph"/>
+        <w:numPr>
+          <w:ilvl w:val="1"/>
+          <w:numId w:val="7"/>
+        </w:numPr>
+      </w:pPr>
+      <w:r>
+        <w:t>Add SFX</w:t>
+      </w:r>
+    </w:p>
+    <w:p>
+      <w:pPr>
+        <w:pStyle w:val="ListParagraph"/>
+        <w:numPr>
+          <w:ilvl w:val="2"/>
+          <w:numId w:val="7"/>
+        </w:numPr>
+      </w:pPr>
+      <w:r>
+        <w:t>Damage received</w:t>
+      </w:r>
       <w:bookmarkStart w:id="0" w:name="_GoBack"/>
       <w:bookmarkEnd w:id="0"/>
-    </w:p>
-    <w:p>
-      <w:r>
-        <w:rPr>
-          <w:highlight w:val="red"/>
-        </w:rPr>
-        <w:t>#4</w:t>
-      </w:r>
-      <w:r>
-        <w:t xml:space="preserve"> (</w:t>
-      </w:r>
-      <w:r>
-        <w:t xml:space="preserve">1.5 </w:t>
-      </w:r>
-      <w:r>
-        <w:t>–</w:t>
-      </w:r>
-      <w:r>
-        <w:t xml:space="preserve"> 2</w:t>
-      </w:r>
-      <w:r>
-        <w:t>.5</w:t>
-      </w:r>
-      <w:r>
-        <w:t xml:space="preserve"> weeks)</w:t>
-      </w:r>
-    </w:p>
-    <w:p>
-      <w:pPr>
-        <w:pStyle w:val="ListParagraph"/>
-        <w:numPr>
-          <w:ilvl w:val="0"/>
-          <w:numId w:val="6"/>
-        </w:numPr>
-      </w:pPr>
-      <w:r>
-        <w:t>Stage</w:t>
-      </w:r>
-    </w:p>
-    <w:p>
-      <w:pPr>
-        <w:pStyle w:val="ListParagraph"/>
-        <w:numPr>
-          <w:ilvl w:val="1"/>
-          <w:numId w:val="6"/>
-        </w:numPr>
-      </w:pPr>
-      <w:r>
-        <w:t>End the stage when</w:t>
-      </w:r>
-    </w:p>
-    <w:p>
-      <w:pPr>
-        <w:pStyle w:val="ListParagraph"/>
-        <w:numPr>
-          <w:ilvl w:val="2"/>
-          <w:numId w:val="6"/>
-        </w:numPr>
-      </w:pPr>
-      <w:r>
-        <w:t>The boss is defeated</w:t>
-      </w:r>
-    </w:p>
-    <w:p>
-      <w:pPr>
-        <w:pStyle w:val="ListParagraph"/>
-        <w:numPr>
-          <w:ilvl w:val="0"/>
-          <w:numId w:val="6"/>
-        </w:numPr>
-      </w:pPr>
-      <w:r>
-        <w:t>Boss</w:t>
-      </w:r>
-    </w:p>
-    <w:p>
-      <w:pPr>
-        <w:pStyle w:val="ListParagraph"/>
-        <w:numPr>
-          <w:ilvl w:val="1"/>
-          <w:numId w:val="6"/>
-        </w:numPr>
-      </w:pPr>
-      <w:r>
-        <w:t>When shot</w:t>
-      </w:r>
-    </w:p>
-    <w:p>
-      <w:pPr>
-        <w:pStyle w:val="ListParagraph"/>
-        <w:numPr>
-          <w:ilvl w:val="2"/>
-          <w:numId w:val="6"/>
-        </w:numPr>
-      </w:pPr>
-      <w:r>
-        <w:t>Blink white</w:t>
-      </w:r>
-    </w:p>
-    <w:p>
-      <w:pPr>
-        <w:pStyle w:val="ListParagraph"/>
-        <w:numPr>
-          <w:ilvl w:val="1"/>
-          <w:numId w:val="6"/>
-        </w:numPr>
-      </w:pPr>
-      <w:r>
-        <w:t>Add SFX</w:t>
-      </w:r>
-    </w:p>
-    <w:p>
-      <w:pPr>
-        <w:pStyle w:val="ListParagraph"/>
-        <w:numPr>
-          <w:ilvl w:val="2"/>
-          <w:numId w:val="6"/>
-        </w:numPr>
-      </w:pPr>
-      <w:r>
-        <w:t>Damage received</w:t>
-      </w:r>
-    </w:p>
-    <w:p>
-      <w:pPr>
-        <w:pStyle w:val="ListParagraph"/>
-        <w:numPr>
-          <w:ilvl w:val="2"/>
-          <w:numId w:val="6"/>
-        </w:numPr>
-      </w:pPr>
-      <w:r>
-        <w:t>Death (explosion)</w:t>
-      </w:r>
-    </w:p>
-    <w:p>
-      <w:pPr>
-        <w:pStyle w:val="ListParagraph"/>
-        <w:numPr>
-          <w:ilvl w:val="1"/>
-          <w:numId w:val="6"/>
-        </w:numPr>
-      </w:pPr>
-      <w:r>
-        <w:t>Add AI</w:t>
-      </w:r>
-    </w:p>
-    <w:p>
-      <w:pPr>
-        <w:pStyle w:val="ListParagraph"/>
-        <w:numPr>
-          <w:ilvl w:val="1"/>
-          <w:numId w:val="6"/>
-        </w:numPr>
-      </w:pPr>
-      <w:r>
-        <w:t>Boss is defeated when boss’s health bar depletes</w:t>
-      </w:r>
-    </w:p>
-    <w:p>
-      <w:pPr>
-        <w:pStyle w:val="ListParagraph"/>
-        <w:numPr>
-          <w:ilvl w:val="2"/>
-          <w:numId w:val="6"/>
-        </w:numPr>
-      </w:pPr>
-      <w:r>
-        <w:t>Play Victory Fanfare after defeating boss</w:t>
-      </w:r>
-    </w:p>
-    <w:p>
-      <w:pPr>
-        <w:pStyle w:val="ListParagraph"/>
-        <w:numPr>
-          <w:ilvl w:val="2"/>
-          <w:numId w:val="6"/>
-        </w:numPr>
-      </w:pPr>
-      <w:r>
-        <w:t xml:space="preserve">Play Multiple explosions animation on the boss, then the boss disappears. </w:t>
-      </w:r>
-    </w:p>
-    <w:p>
-      <w:pPr>
-        <w:pStyle w:val="ListParagraph"/>
-        <w:numPr>
-          <w:ilvl w:val="2"/>
-          <w:numId w:val="6"/>
-        </w:numPr>
-      </w:pPr>
-      <w:r>
-        <w:t>End the stage</w:t>
-      </w:r>
-    </w:p>
-    <w:p>
-      <w:pPr>
-        <w:pStyle w:val="ListParagraph"/>
-        <w:numPr>
-          <w:ilvl w:val="1"/>
-          <w:numId w:val="6"/>
-        </w:numPr>
-      </w:pPr>
-      <w:r>
-        <w:t>HUD</w:t>
-      </w:r>
-    </w:p>
-    <w:p>
-      <w:pPr>
-        <w:pStyle w:val="ListParagraph"/>
-        <w:numPr>
-          <w:ilvl w:val="2"/>
-          <w:numId w:val="6"/>
-        </w:numPr>
-      </w:pPr>
-      <w:r>
-        <w:t>Health Bar</w:t>
-      </w:r>
-    </w:p>
-    <w:p>
-      <w:r>
-        <w:rPr>
-          <w:highlight w:val="green"/>
-        </w:rPr>
-        <w:t>#5</w:t>
-      </w:r>
-      <w:r>
-        <w:t xml:space="preserve"> (1 – 1.5 week)</w:t>
-      </w:r>
-    </w:p>
-    <w:p>
-      <w:pPr>
-        <w:pStyle w:val="ListParagraph"/>
-        <w:numPr>
-          <w:ilvl w:val="0"/>
-          <w:numId w:val="7"/>
-        </w:numPr>
-      </w:pPr>
-      <w:r>
-        <w:t>Stage</w:t>
-      </w:r>
-    </w:p>
-    <w:p>
-      <w:pPr>
-        <w:pStyle w:val="ListParagraph"/>
-        <w:numPr>
-          <w:ilvl w:val="1"/>
-          <w:numId w:val="7"/>
-        </w:numPr>
-      </w:pPr>
-      <w:r>
-        <w:t>Countdown to begin stage</w:t>
-      </w:r>
-    </w:p>
-    <w:p>
-      <w:pPr>
-        <w:pStyle w:val="ListParagraph"/>
-        <w:numPr>
-          <w:ilvl w:val="1"/>
-          <w:numId w:val="7"/>
-        </w:numPr>
-      </w:pPr>
-      <w:r>
-        <w:t>Add Background Music</w:t>
-      </w:r>
-    </w:p>
-    <w:p>
-      <w:pPr>
-        <w:pStyle w:val="ListParagraph"/>
-        <w:numPr>
-          <w:ilvl w:val="1"/>
-          <w:numId w:val="7"/>
-        </w:numPr>
-      </w:pPr>
-      <w:r>
-        <w:t>End the stage when</w:t>
-      </w:r>
-    </w:p>
-    <w:p>
-      <w:pPr>
-        <w:pStyle w:val="ListParagraph"/>
-        <w:numPr>
-          <w:ilvl w:val="2"/>
-          <w:numId w:val="7"/>
-        </w:numPr>
-      </w:pPr>
-      <w:r>
-        <w:t>Player quits through pause menu</w:t>
-      </w:r>
-    </w:p>
-    <w:p>
-      <w:pPr>
-        <w:pStyle w:val="ListParagraph"/>
-        <w:numPr>
-          <w:ilvl w:val="0"/>
-          <w:numId w:val="7"/>
-        </w:numPr>
-      </w:pPr>
-      <w:r>
-        <w:t>Protagonist (</w:t>
-      </w:r>
-      <w:proofErr w:type="spellStart"/>
-      <w:r>
-        <w:t>Robetroid</w:t>
-      </w:r>
-      <w:proofErr w:type="spellEnd"/>
-      <w:r>
-        <w:t>)</w:t>
-      </w:r>
-    </w:p>
-    <w:p>
-      <w:pPr>
-        <w:pStyle w:val="ListParagraph"/>
-        <w:numPr>
-          <w:ilvl w:val="1"/>
-          <w:numId w:val="7"/>
-        </w:numPr>
-      </w:pPr>
-      <w:r>
-        <w:t>Add Appropriate SFX</w:t>
-      </w:r>
-    </w:p>
-    <w:p>
-      <w:pPr>
-        <w:pStyle w:val="ListParagraph"/>
-        <w:numPr>
-          <w:ilvl w:val="2"/>
-          <w:numId w:val="7"/>
-        </w:numPr>
-      </w:pPr>
-      <w:r>
-        <w:t>Die</w:t>
-      </w:r>
-    </w:p>
-    <w:p>
-      <w:pPr>
-        <w:pStyle w:val="ListParagraph"/>
-        <w:numPr>
-          <w:ilvl w:val="2"/>
-          <w:numId w:val="7"/>
-        </w:numPr>
-      </w:pPr>
-      <w:r>
-        <w:t>Hurt</w:t>
-      </w:r>
-    </w:p>
-    <w:p>
-      <w:pPr>
-        <w:pStyle w:val="ListParagraph"/>
-        <w:numPr>
-          <w:ilvl w:val="2"/>
-          <w:numId w:val="7"/>
-        </w:numPr>
-      </w:pPr>
-      <w:r>
-        <w:t>Collecting batteries</w:t>
-      </w:r>
-    </w:p>
-    <w:p>
-      <w:pPr>
-        <w:pStyle w:val="ListParagraph"/>
-        <w:numPr>
-          <w:ilvl w:val="2"/>
-          <w:numId w:val="7"/>
-        </w:numPr>
-      </w:pPr>
-      <w:r>
-        <w:t>Collecting extra lives</w:t>
-      </w:r>
-    </w:p>
-    <w:p>
-      <w:pPr>
-        <w:pStyle w:val="ListParagraph"/>
-        <w:numPr>
-          <w:ilvl w:val="2"/>
-          <w:numId w:val="7"/>
-        </w:numPr>
-      </w:pPr>
-      <w:r>
-        <w:t>Shooting</w:t>
-      </w:r>
-    </w:p>
-    <w:p>
-      <w:pPr>
-        <w:pStyle w:val="ListParagraph"/>
-        <w:numPr>
-          <w:ilvl w:val="0"/>
-          <w:numId w:val="7"/>
-        </w:numPr>
-      </w:pPr>
-      <w:r>
-        <w:t>Enemies (Robots)</w:t>
-      </w:r>
-    </w:p>
-    <w:p>
-      <w:pPr>
-        <w:pStyle w:val="ListParagraph"/>
-        <w:numPr>
-          <w:ilvl w:val="1"/>
-          <w:numId w:val="7"/>
-        </w:numPr>
-      </w:pPr>
-      <w:r>
-        <w:t>Add SFX</w:t>
-      </w:r>
-    </w:p>
-    <w:p>
-      <w:pPr>
-        <w:pStyle w:val="ListParagraph"/>
-        <w:numPr>
-          <w:ilvl w:val="2"/>
-          <w:numId w:val="7"/>
-        </w:numPr>
-      </w:pPr>
-      <w:r>
-        <w:t>Damage received</w:t>
-      </w:r>
     </w:p>
     <w:p>
       <w:pPr>

</xml_diff>

<commit_message>
Added .gitignore file and updated Course of Action document
</commit_message>
<xml_diff>
--- a/Robetroid Course of Action.docx
+++ b/Robetroid Course of Action.docx
@@ -2761,10 +2761,18 @@
           <w:ilvl w:val="1"/>
           <w:numId w:val="6"/>
         </w:numPr>
-      </w:pPr>
-      <w:r>
+        <w:rPr>
+          <w:highlight w:val="yellow"/>
+        </w:rPr>
+      </w:pPr>
+      <w:r>
+        <w:rPr>
+          <w:highlight w:val="yellow"/>
+        </w:rPr>
         <w:t>Add AI</w:t>
       </w:r>
+      <w:bookmarkStart w:id="0" w:name="_GoBack"/>
+      <w:bookmarkEnd w:id="0"/>
     </w:p>
     <w:p>
       <w:pPr>
@@ -3036,8 +3044,6 @@
       <w:r>
         <w:t>Damage received</w:t>
       </w:r>
-      <w:bookmarkStart w:id="0" w:name="_GoBack"/>
-      <w:bookmarkEnd w:id="0"/>
     </w:p>
     <w:p>
       <w:pPr>

</xml_diff>

<commit_message>
Added Blink Animation to Boss when shot
</commit_message>
<xml_diff>
--- a/Robetroid Course of Action.docx
+++ b/Robetroid Course of Action.docx
@@ -1028,7 +1028,7 @@
         <w:rPr>
           <w:highlight w:val="red"/>
         </w:rPr>
-        <w:t>Blink white</w:t>
+        <w:t>Blink</w:t>
       </w:r>
     </w:p>
     <w:p>
@@ -2701,8 +2701,14 @@
           <w:ilvl w:val="1"/>
           <w:numId w:val="6"/>
         </w:numPr>
-      </w:pPr>
-      <w:r>
+        <w:rPr>
+          <w:highlight w:val="cyan"/>
+        </w:rPr>
+      </w:pPr>
+      <w:r>
+        <w:rPr>
+          <w:highlight w:val="cyan"/>
+        </w:rPr>
         <w:t>When shot</w:t>
       </w:r>
     </w:p>
@@ -2713,9 +2719,15 @@
           <w:ilvl w:val="2"/>
           <w:numId w:val="6"/>
         </w:numPr>
-      </w:pPr>
-      <w:r>
-        <w:t>Blink white</w:t>
+        <w:rPr>
+          <w:highlight w:val="cyan"/>
+        </w:rPr>
+      </w:pPr>
+      <w:r>
+        <w:rPr>
+          <w:highlight w:val="cyan"/>
+        </w:rPr>
+        <w:t>Blink</w:t>
       </w:r>
     </w:p>
     <w:p>

</xml_diff>

<commit_message>
Boss Patrols Air and hurts player when touched by player.
</commit_message>
<xml_diff>
--- a/Robetroid Course of Action.docx
+++ b/Robetroid Course of Action.docx
@@ -1107,6 +1107,24 @@
       <w:pPr>
         <w:pStyle w:val="ListParagraph"/>
         <w:numPr>
+          <w:ilvl w:val="2"/>
+          <w:numId w:val="1"/>
+        </w:numPr>
+        <w:rPr>
+          <w:highlight w:val="red"/>
+        </w:rPr>
+      </w:pPr>
+      <w:r>
+        <w:rPr>
+          <w:highlight w:val="red"/>
+        </w:rPr>
+        <w:t>Patrol Air</w:t>
+      </w:r>
+    </w:p>
+    <w:p>
+      <w:pPr>
+        <w:pStyle w:val="ListParagraph"/>
+        <w:numPr>
           <w:ilvl w:val="1"/>
           <w:numId w:val="1"/>
         </w:numPr>
@@ -2783,6 +2801,24 @@
         </w:rPr>
         <w:t>Add AI</w:t>
       </w:r>
+    </w:p>
+    <w:p>
+      <w:pPr>
+        <w:pStyle w:val="ListParagraph"/>
+        <w:numPr>
+          <w:ilvl w:val="2"/>
+          <w:numId w:val="6"/>
+        </w:numPr>
+        <w:rPr>
+          <w:highlight w:val="cyan"/>
+        </w:rPr>
+      </w:pPr>
+      <w:r>
+        <w:rPr>
+          <w:highlight w:val="cyan"/>
+        </w:rPr>
+        <w:t>Patrol Air</w:t>
+      </w:r>
       <w:bookmarkStart w:id="0" w:name="_GoBack"/>
       <w:bookmarkEnd w:id="0"/>
     </w:p>
@@ -3054,6 +3090,7 @@
         </w:numPr>
       </w:pPr>
       <w:r>
+        <w:lastRenderedPageBreak/>
         <w:t>Damage received</w:t>
       </w:r>
     </w:p>
@@ -3066,7 +3103,6 @@
         </w:numPr>
       </w:pPr>
       <w:r>
-        <w:lastRenderedPageBreak/>
         <w:t>Death (explosion)</w:t>
       </w:r>
     </w:p>

</xml_diff>

<commit_message>
Boss shoots plasma bullets
</commit_message>
<xml_diff>
--- a/Robetroid Course of Action.docx
+++ b/Robetroid Course of Action.docx
@@ -2819,6 +2819,30 @@
         </w:rPr>
         <w:t>Patrol Air</w:t>
       </w:r>
+    </w:p>
+    <w:p>
+      <w:pPr>
+        <w:pStyle w:val="ListParagraph"/>
+        <w:numPr>
+          <w:ilvl w:val="2"/>
+          <w:numId w:val="6"/>
+        </w:numPr>
+        <w:rPr>
+          <w:highlight w:val="cyan"/>
+        </w:rPr>
+      </w:pPr>
+      <w:r>
+        <w:rPr>
+          <w:highlight w:val="cyan"/>
+        </w:rPr>
+        <w:t>Shoot</w:t>
+      </w:r>
+      <w:r>
+        <w:rPr>
+          <w:highlight w:val="cyan"/>
+        </w:rPr>
+        <w:t xml:space="preserve"> Bullets</w:t>
+      </w:r>
       <w:bookmarkStart w:id="0" w:name="_GoBack"/>
       <w:bookmarkEnd w:id="0"/>
     </w:p>
@@ -3078,6 +3102,7 @@
         </w:numPr>
       </w:pPr>
       <w:r>
+        <w:lastRenderedPageBreak/>
         <w:t>Add SFX</w:t>
       </w:r>
     </w:p>
@@ -3090,7 +3115,6 @@
         </w:numPr>
       </w:pPr>
       <w:r>
-        <w:lastRenderedPageBreak/>
         <w:t>Damage received</w:t>
       </w:r>
     </w:p>

</xml_diff>

<commit_message>
Added Boss Health Bar
</commit_message>
<xml_diff>
--- a/Robetroid Course of Action.docx
+++ b/Robetroid Course of Action.docx
@@ -2792,12 +2792,12 @@
           <w:numId w:val="6"/>
         </w:numPr>
         <w:rPr>
-          <w:highlight w:val="yellow"/>
-        </w:rPr>
-      </w:pPr>
-      <w:r>
-        <w:rPr>
-          <w:highlight w:val="yellow"/>
+          <w:highlight w:val="green"/>
+        </w:rPr>
+      </w:pPr>
+      <w:r>
+        <w:rPr>
+          <w:highlight w:val="green"/>
         </w:rPr>
         <w:t>Add AI</w:t>
       </w:r>

</xml_diff>

<commit_message>
Added multiple explosions on boss when boss dies. And added UnityPlayer.dll in version control.
</commit_message>
<xml_diff>
--- a/Robetroid Course of Action.docx
+++ b/Robetroid Course of Action.docx
@@ -2683,8 +2683,14 @@
           <w:ilvl w:val="1"/>
           <w:numId w:val="6"/>
         </w:numPr>
-      </w:pPr>
-      <w:r>
+        <w:rPr>
+          <w:highlight w:val="yellow"/>
+        </w:rPr>
+      </w:pPr>
+      <w:r>
+        <w:rPr>
+          <w:highlight w:val="yellow"/>
+        </w:rPr>
         <w:t>End the stage when</w:t>
       </w:r>
     </w:p>
@@ -2695,8 +2701,14 @@
           <w:ilvl w:val="2"/>
           <w:numId w:val="6"/>
         </w:numPr>
-      </w:pPr>
-      <w:r>
+        <w:rPr>
+          <w:highlight w:val="yellow"/>
+        </w:rPr>
+      </w:pPr>
+      <w:r>
+        <w:rPr>
+          <w:highlight w:val="yellow"/>
+        </w:rPr>
         <w:t>The boss is defeated</w:t>
       </w:r>
     </w:p>
@@ -2843,6 +2855,69 @@
         </w:rPr>
         <w:t xml:space="preserve"> Bullets</w:t>
       </w:r>
+    </w:p>
+    <w:p>
+      <w:pPr>
+        <w:pStyle w:val="ListParagraph"/>
+        <w:numPr>
+          <w:ilvl w:val="1"/>
+          <w:numId w:val="6"/>
+        </w:numPr>
+      </w:pPr>
+      <w:r>
+        <w:rPr>
+          <w:highlight w:val="green"/>
+        </w:rPr>
+        <w:t>Boss is defeated when boss’s health bar depletes</w:t>
+      </w:r>
+    </w:p>
+    <w:p>
+      <w:pPr>
+        <w:pStyle w:val="ListParagraph"/>
+        <w:numPr>
+          <w:ilvl w:val="2"/>
+          <w:numId w:val="6"/>
+        </w:numPr>
+      </w:pPr>
+      <w:r>
+        <w:t>Play Victory Fanfare after defeating boss</w:t>
+      </w:r>
+    </w:p>
+    <w:p>
+      <w:pPr>
+        <w:pStyle w:val="ListParagraph"/>
+        <w:numPr>
+          <w:ilvl w:val="2"/>
+          <w:numId w:val="6"/>
+        </w:numPr>
+        <w:rPr>
+          <w:highlight w:val="cyan"/>
+        </w:rPr>
+      </w:pPr>
+      <w:r>
+        <w:rPr>
+          <w:highlight w:val="cyan"/>
+        </w:rPr>
+        <w:t xml:space="preserve">Play Multiple explosions animation on the boss, then the boss disappears. </w:t>
+      </w:r>
+    </w:p>
+    <w:p>
+      <w:pPr>
+        <w:pStyle w:val="ListParagraph"/>
+        <w:numPr>
+          <w:ilvl w:val="2"/>
+          <w:numId w:val="6"/>
+        </w:numPr>
+        <w:rPr>
+          <w:highlight w:val="yellow"/>
+        </w:rPr>
+      </w:pPr>
+      <w:r>
+        <w:rPr>
+          <w:highlight w:val="yellow"/>
+        </w:rPr>
+        <w:t>End the stage</w:t>
+      </w:r>
       <w:bookmarkStart w:id="0" w:name="_GoBack"/>
       <w:bookmarkEnd w:id="0"/>
     </w:p>
@@ -2853,9 +2928,15 @@
           <w:ilvl w:val="1"/>
           <w:numId w:val="6"/>
         </w:numPr>
-      </w:pPr>
-      <w:r>
-        <w:t>Boss is defeated when boss’s health bar depletes</w:t>
+        <w:rPr>
+          <w:highlight w:val="cyan"/>
+        </w:rPr>
+      </w:pPr>
+      <w:r>
+        <w:rPr>
+          <w:highlight w:val="cyan"/>
+        </w:rPr>
+        <w:t>HUD</w:t>
       </w:r>
     </w:p>
     <w:p>
@@ -2865,56 +2946,14 @@
           <w:ilvl w:val="2"/>
           <w:numId w:val="6"/>
         </w:numPr>
-      </w:pPr>
-      <w:r>
-        <w:t>Play Victory Fanfare after defeating boss</w:t>
-      </w:r>
-    </w:p>
-    <w:p>
-      <w:pPr>
-        <w:pStyle w:val="ListParagraph"/>
-        <w:numPr>
-          <w:ilvl w:val="2"/>
-          <w:numId w:val="6"/>
-        </w:numPr>
-      </w:pPr>
-      <w:r>
-        <w:t xml:space="preserve">Play Multiple explosions animation on the boss, then the boss disappears. </w:t>
-      </w:r>
-    </w:p>
-    <w:p>
-      <w:pPr>
-        <w:pStyle w:val="ListParagraph"/>
-        <w:numPr>
-          <w:ilvl w:val="2"/>
-          <w:numId w:val="6"/>
-        </w:numPr>
-      </w:pPr>
-      <w:r>
-        <w:t>End the stage</w:t>
-      </w:r>
-    </w:p>
-    <w:p>
-      <w:pPr>
-        <w:pStyle w:val="ListParagraph"/>
-        <w:numPr>
-          <w:ilvl w:val="1"/>
-          <w:numId w:val="6"/>
-        </w:numPr>
-      </w:pPr>
-      <w:r>
-        <w:t>HUD</w:t>
-      </w:r>
-    </w:p>
-    <w:p>
-      <w:pPr>
-        <w:pStyle w:val="ListParagraph"/>
-        <w:numPr>
-          <w:ilvl w:val="2"/>
-          <w:numId w:val="6"/>
-        </w:numPr>
-      </w:pPr>
-      <w:r>
+        <w:rPr>
+          <w:highlight w:val="cyan"/>
+        </w:rPr>
+      </w:pPr>
+      <w:r>
+        <w:rPr>
+          <w:highlight w:val="cyan"/>
+        </w:rPr>
         <w:t>Health Bar</w:t>
       </w:r>
     </w:p>

</xml_diff>

<commit_message>
Play Victory Fanfare after defeating boss
</commit_message>
<xml_diff>
--- a/Robetroid Course of Action.docx
+++ b/Robetroid Course of Action.docx
@@ -2878,8 +2878,14 @@
           <w:ilvl w:val="2"/>
           <w:numId w:val="6"/>
         </w:numPr>
-      </w:pPr>
-      <w:r>
+        <w:rPr>
+          <w:highlight w:val="yellow"/>
+        </w:rPr>
+      </w:pPr>
+      <w:r>
+        <w:rPr>
+          <w:highlight w:val="yellow"/>
+        </w:rPr>
         <w:t>Play Victory Fanfare after defeating boss</w:t>
       </w:r>
     </w:p>

</xml_diff>

<commit_message>
BUG_FIX: Added Camera Boundary to player
</commit_message>
<xml_diff>
--- a/Robetroid Course of Action.docx
+++ b/Robetroid Course of Action.docx
@@ -3571,36 +3571,61 @@
       </w:r>
       <w:proofErr w:type="spellStart"/>
       <w:r>
+        <w:rPr>
+          <w:highlight w:val="cyan"/>
+        </w:rPr>
         <w:t>Snakebots</w:t>
       </w:r>
       <w:proofErr w:type="spellEnd"/>
       <w:r>
+        <w:rPr>
+          <w:highlight w:val="cyan"/>
+        </w:rPr>
         <w:t xml:space="preserve"> should not go through tiles</w:t>
       </w:r>
     </w:p>
     <w:p>
-      <w:r>
+      <w:pPr>
+        <w:rPr>
+          <w:highlight w:val="cyan"/>
+        </w:rPr>
+      </w:pPr>
+      <w:r>
+        <w:rPr>
+          <w:highlight w:val="cyan"/>
+        </w:rPr>
         <w:t>2. Add boundaries to stage</w:t>
       </w:r>
     </w:p>
     <w:p>
-      <w:r>
+      <w:pPr>
+        <w:rPr>
+          <w:highlight w:val="cyan"/>
+        </w:rPr>
+      </w:pPr>
+      <w:r>
+        <w:rPr>
+          <w:highlight w:val="cyan"/>
+        </w:rPr>
         <w:tab/>
         <w:t xml:space="preserve">a. At beginning </w:t>
       </w:r>
     </w:p>
     <w:p>
       <w:r>
+        <w:rPr>
+          <w:highlight w:val="cyan"/>
+        </w:rPr>
         <w:tab/>
         <w:t>b. At end with boss</w:t>
       </w:r>
-    </w:p>
-    <w:p>
-      <w:r>
-        <w:t>3. Add flashing invulnerability to player after getting hit</w:t>
-      </w:r>
       <w:bookmarkStart w:id="0" w:name="_GoBack"/>
       <w:bookmarkEnd w:id="0"/>
+    </w:p>
+    <w:p>
+      <w:r>
+        <w:t>3. Add flashing invulnerability to player after getting hit</w:t>
+      </w:r>
     </w:p>
     <w:p>
       <w:pPr>

</xml_diff>